<commit_message>
Updated with release branch info
</commit_message>
<xml_diff>
--- a/doc/guides/HPC_DME_User_GettingStarted.docx
+++ b/doc/guides/HPC_DME_User_GettingStarted.docx
@@ -1,6 +1,6 @@
 
 <file path=word/document.xml><?xml version="1.0" encoding="utf-8"?>
-<w:document xmlns:wpc="http://schemas.microsoft.com/office/word/2010/wordprocessingCanvas" xmlns:cx="http://schemas.microsoft.com/office/drawing/2014/chartex" xmlns:cx1="http://schemas.microsoft.com/office/drawing/2015/9/8/chartex" xmlns:cx2="http://schemas.microsoft.com/office/drawing/2015/10/21/chartex" xmlns:cx3="http://schemas.microsoft.com/office/drawing/2016/5/9/chartex" xmlns:cx4="http://schemas.microsoft.com/office/drawing/2016/5/10/chartex" xmlns:cx5="http://schemas.microsoft.com/office/drawing/2016/5/11/chartex" xmlns:cx6="http://schemas.microsoft.com/office/drawing/2016/5/12/chartex" xmlns:cx7="http://schemas.microsoft.com/office/drawing/2016/5/13/chartex" xmlns:cx8="http://schemas.microsoft.com/office/drawing/2016/5/14/chartex" xmlns:mc="http://schemas.openxmlformats.org/markup-compatibility/2006" xmlns:aink="http://schemas.microsoft.com/office/drawing/2016/ink" xmlns:am3d="http://schemas.microsoft.com/office/drawing/2017/model3d" xmlns:o="urn:schemas-microsoft-com:office:office" xmlns:r="http://schemas.openxmlformats.org/officeDocument/2006/relationships" xmlns:m="http://schemas.openxmlformats.org/officeDocument/2006/math" xmlns:v="urn:schemas-microsoft-com:vml" xmlns:wp14="http://schemas.microsoft.com/office/word/2010/wordprocessingDrawing" xmlns:wp="http://schemas.openxmlformats.org/drawingml/2006/wordprocessingDrawing" xmlns:w10="urn:schemas-microsoft-com:office:word" xmlns:w="http://schemas.openxmlformats.org/wordprocessingml/2006/main" xmlns:w14="http://schemas.microsoft.com/office/word/2010/wordml" xmlns:w15="http://schemas.microsoft.com/office/word/2012/wordml" xmlns:w16se="http://schemas.microsoft.com/office/word/2015/wordml/symex" xmlns:wpg="http://schemas.microsoft.com/office/word/2010/wordprocessingGroup" xmlns:wpi="http://schemas.microsoft.com/office/word/2010/wordprocessingInk" xmlns:wne="http://schemas.microsoft.com/office/word/2006/wordml" xmlns:wps="http://schemas.microsoft.com/office/word/2010/wordprocessingShape" mc:Ignorable="w14 w15 w16se wp14">
+<w:document xmlns:wpc="http://schemas.microsoft.com/office/word/2010/wordprocessingCanvas" xmlns:mo="http://schemas.microsoft.com/office/mac/office/2008/main" xmlns:mc="http://schemas.openxmlformats.org/markup-compatibility/2006" xmlns:mv="urn:schemas-microsoft-com:mac:vml" xmlns:o="urn:schemas-microsoft-com:office:office" xmlns:r="http://schemas.openxmlformats.org/officeDocument/2006/relationships" xmlns:m="http://schemas.openxmlformats.org/officeDocument/2006/math" xmlns:v="urn:schemas-microsoft-com:vml" xmlns:wp14="http://schemas.microsoft.com/office/word/2010/wordprocessingDrawing" xmlns:wp="http://schemas.openxmlformats.org/drawingml/2006/wordprocessingDrawing" xmlns:w10="urn:schemas-microsoft-com:office:word" xmlns:w="http://schemas.openxmlformats.org/wordprocessingml/2006/main" xmlns:w14="http://schemas.microsoft.com/office/word/2010/wordml" xmlns:w15="http://schemas.microsoft.com/office/word/2012/wordml" xmlns:wpg="http://schemas.microsoft.com/office/word/2010/wordprocessingGroup" xmlns:wpi="http://schemas.microsoft.com/office/word/2010/wordprocessingInk" xmlns:wne="http://schemas.microsoft.com/office/word/2006/wordml" xmlns:wps="http://schemas.microsoft.com/office/word/2010/wordprocessingShape" mc:Ignorable="w14 w15 wp14">
   <w:body>
     <w:p>
       <w:pPr>
@@ -11,6 +11,8 @@
           <w:szCs w:val="40"/>
         </w:rPr>
       </w:pPr>
+      <w:bookmarkStart w:id="0" w:name="_GoBack"/>
+      <w:bookmarkEnd w:id="0"/>
       <w:r>
         <w:rPr>
           <w:rFonts w:ascii="Arial" w:hAnsi="Arial" w:cs="Arial"/>
@@ -34,6 +36,7 @@
     </w:p>
     <w:p>
       <w:pPr>
+        <w:outlineLvl w:val="0"/>
         <w:rPr>
           <w:rFonts w:ascii="Arial" w:hAnsi="Arial" w:cs="Arial"/>
           <w:b/>
@@ -68,7 +71,25 @@
           <w:sz w:val="20"/>
           <w:szCs w:val="24"/>
         </w:rPr>
-        <w:t>This document is intended to serve as a guide for getting started on using the High Performance Computing (HPC) Data Management Environment (DME) for the National Cancer Institute (NCI).</w:t>
+        <w:t xml:space="preserve">This document is intended to serve as a guide for getting started on using the </w:t>
+      </w:r>
+      <w:proofErr w:type="gramStart"/>
+      <w:r>
+        <w:rPr>
+          <w:rFonts w:ascii="Arial" w:hAnsi="Arial" w:cs="Arial"/>
+          <w:sz w:val="20"/>
+          <w:szCs w:val="24"/>
+        </w:rPr>
+        <w:t>High Performance</w:t>
+      </w:r>
+      <w:proofErr w:type="gramEnd"/>
+      <w:r>
+        <w:rPr>
+          <w:rFonts w:ascii="Arial" w:hAnsi="Arial" w:cs="Arial"/>
+          <w:sz w:val="20"/>
+          <w:szCs w:val="24"/>
+        </w:rPr>
+        <w:t xml:space="preserve"> Computing (HPC) Data Management Environment (DME) for the National Cancer Institute (NCI).</w:t>
       </w:r>
       <w:r>
         <w:rPr>
@@ -172,6 +193,7 @@
     </w:p>
     <w:p>
       <w:pPr>
+        <w:outlineLvl w:val="0"/>
         <w:rPr>
           <w:rFonts w:ascii="Arial" w:hAnsi="Arial" w:cs="Arial"/>
           <w:b/>
@@ -409,7 +431,25 @@
           <w:sz w:val="20"/>
           <w:szCs w:val="24"/>
         </w:rPr>
-        <w:t xml:space="preserve">Reader is comfortable generating metadata in json or csv format. </w:t>
+        <w:t xml:space="preserve">Reader is comfortable generating metadata in </w:t>
+      </w:r>
+      <w:proofErr w:type="spellStart"/>
+      <w:r>
+        <w:rPr>
+          <w:rFonts w:ascii="Arial" w:hAnsi="Arial" w:cs="Arial"/>
+          <w:sz w:val="20"/>
+          <w:szCs w:val="24"/>
+        </w:rPr>
+        <w:t>json</w:t>
+      </w:r>
+      <w:proofErr w:type="spellEnd"/>
+      <w:r>
+        <w:rPr>
+          <w:rFonts w:ascii="Arial" w:hAnsi="Arial" w:cs="Arial"/>
+          <w:sz w:val="20"/>
+          <w:szCs w:val="24"/>
+        </w:rPr>
+        <w:t xml:space="preserve"> or csv format. </w:t>
       </w:r>
       <w:r>
         <w:rPr>
@@ -473,7 +513,25 @@
           <w:sz w:val="20"/>
           <w:szCs w:val="24"/>
         </w:rPr>
-        <w:t xml:space="preserve">file scripting utilities to write, read and convert csv data into json format. </w:t>
+        <w:t xml:space="preserve">file scripting utilities to write, read and convert csv data into </w:t>
+      </w:r>
+      <w:proofErr w:type="spellStart"/>
+      <w:r>
+        <w:rPr>
+          <w:rFonts w:ascii="Arial" w:hAnsi="Arial" w:cs="Arial"/>
+          <w:sz w:val="20"/>
+          <w:szCs w:val="24"/>
+        </w:rPr>
+        <w:t>json</w:t>
+      </w:r>
+      <w:proofErr w:type="spellEnd"/>
+      <w:r>
+        <w:rPr>
+          <w:rFonts w:ascii="Arial" w:hAnsi="Arial" w:cs="Arial"/>
+          <w:sz w:val="20"/>
+          <w:szCs w:val="24"/>
+        </w:rPr>
+        <w:t xml:space="preserve"> format. </w:t>
       </w:r>
       <w:r>
         <w:rPr>
@@ -652,7 +710,16 @@
           <w:sz w:val="20"/>
           <w:szCs w:val="24"/>
         </w:rPr>
-        <w:t xml:space="preserve"> GitHub.</w:t>
+        <w:t xml:space="preserve"> </w:t>
+      </w:r>
+      <w:proofErr w:type="gramStart"/>
+      <w:r>
+        <w:rPr>
+          <w:rFonts w:ascii="Arial" w:hAnsi="Arial" w:cs="Arial"/>
+          <w:sz w:val="20"/>
+          <w:szCs w:val="24"/>
+        </w:rPr>
+        <w:t>GitHub.</w:t>
       </w:r>
       <w:r>
         <w:rPr>
@@ -662,6 +729,7 @@
         </w:rPr>
         <w:t>.</w:t>
       </w:r>
+      <w:proofErr w:type="gramEnd"/>
     </w:p>
     <w:p>
       <w:pPr>
@@ -685,6 +753,7 @@
     </w:p>
     <w:p>
       <w:pPr>
+        <w:outlineLvl w:val="0"/>
         <w:rPr>
           <w:rFonts w:ascii="Arial" w:hAnsi="Arial" w:cs="Arial"/>
           <w:b/>
@@ -903,6 +972,7 @@
     <w:p>
       <w:pPr>
         <w:spacing w:before="240" w:after="0"/>
+        <w:outlineLvl w:val="0"/>
         <w:rPr>
           <w:rFonts w:ascii="Arial" w:hAnsi="Arial" w:cs="Arial"/>
           <w:b/>
@@ -980,53 +1050,71 @@
           <w:sz w:val="20"/>
           <w:szCs w:val="24"/>
         </w:rPr>
-        <w:t xml:space="preserve">b, download applicable </w:t>
-      </w:r>
-      <w:r>
-        <w:rPr>
-          <w:rFonts w:ascii="Arial" w:hAnsi="Arial" w:cs="Arial"/>
-          <w:sz w:val="20"/>
-          <w:szCs w:val="24"/>
-        </w:rPr>
-        <w:t>archive.</w:t>
-      </w:r>
-    </w:p>
-    <w:p>
-      <w:pPr>
-        <w:pStyle w:val="ListParagraph"/>
-        <w:numPr>
-          <w:ilvl w:val="1"/>
-          <w:numId w:val="3"/>
-        </w:numPr>
-        <w:rPr>
-          <w:rFonts w:ascii="Arial" w:hAnsi="Arial" w:cs="Arial"/>
-          <w:sz w:val="20"/>
-          <w:szCs w:val="24"/>
-        </w:rPr>
-      </w:pPr>
-      <w:r>
-        <w:rPr>
-          <w:rFonts w:ascii="Arial" w:hAnsi="Arial" w:cs="Arial"/>
-          <w:sz w:val="20"/>
-          <w:szCs w:val="24"/>
-        </w:rPr>
-        <w:t xml:space="preserve">For Production DME, </w:t>
-      </w:r>
-      <w:r>
-        <w:rPr>
-          <w:rFonts w:ascii="Arial" w:hAnsi="Arial" w:cs="Arial"/>
-          <w:sz w:val="20"/>
-          <w:szCs w:val="24"/>
-        </w:rPr>
-        <w:t xml:space="preserve">go to GitHub and </w:t>
-      </w:r>
-      <w:r>
-        <w:rPr>
-          <w:rFonts w:ascii="Arial" w:hAnsi="Arial" w:cs="Arial"/>
-          <w:sz w:val="20"/>
-          <w:szCs w:val="24"/>
-        </w:rPr>
-        <w:t xml:space="preserve">download </w:t>
+        <w:t xml:space="preserve">b, </w:t>
+      </w:r>
+      <w:r>
+        <w:rPr>
+          <w:rFonts w:ascii="Arial" w:hAnsi="Arial" w:cs="Arial"/>
+          <w:sz w:val="20"/>
+          <w:szCs w:val="24"/>
+        </w:rPr>
+        <w:t>checkout</w:t>
+      </w:r>
+      <w:r>
+        <w:rPr>
+          <w:rFonts w:ascii="Arial" w:hAnsi="Arial" w:cs="Arial"/>
+          <w:sz w:val="20"/>
+          <w:szCs w:val="24"/>
+        </w:rPr>
+        <w:t xml:space="preserve"> </w:t>
+      </w:r>
+      <w:r>
+        <w:rPr>
+          <w:rFonts w:ascii="Arial" w:hAnsi="Arial" w:cs="Arial"/>
+          <w:sz w:val="20"/>
+          <w:szCs w:val="24"/>
+        </w:rPr>
+        <w:t xml:space="preserve">the release branch </w:t>
+      </w:r>
+      <w:r>
+        <w:rPr>
+          <w:rFonts w:ascii="Arial" w:hAnsi="Arial" w:cs="Arial"/>
+          <w:sz w:val="20"/>
+          <w:szCs w:val="24"/>
+        </w:rPr>
+        <w:t>(releases/&lt;version number&gt;</w:t>
+      </w:r>
+      <w:r>
+        <w:rPr>
+          <w:rFonts w:ascii="Arial" w:hAnsi="Arial" w:cs="Arial"/>
+          <w:sz w:val="20"/>
+          <w:szCs w:val="24"/>
+        </w:rPr>
+        <w:t>)</w:t>
+      </w:r>
+      <w:r>
+        <w:rPr>
+          <w:rFonts w:ascii="Arial" w:hAnsi="Arial" w:cs="Arial"/>
+          <w:sz w:val="20"/>
+          <w:szCs w:val="24"/>
+        </w:rPr>
+        <w:t xml:space="preserve"> </w:t>
+      </w:r>
+      <w:r>
+        <w:rPr>
+          <w:rFonts w:ascii="Arial" w:hAnsi="Arial" w:cs="Arial"/>
+          <w:sz w:val="20"/>
+          <w:szCs w:val="24"/>
+        </w:rPr>
+        <w:t>of the HPC_</w:t>
+      </w:r>
+      <w:r>
+        <w:rPr>
+          <w:rFonts w:ascii="Arial" w:hAnsi="Arial" w:cs="Arial"/>
+          <w:sz w:val="20"/>
+          <w:szCs w:val="24"/>
+        </w:rPr>
+        <w:t xml:space="preserve">DME_APIs repository at </w:t>
       </w:r>
       <w:hyperlink r:id="rId8" w:history="1">
         <w:r>
@@ -1036,7 +1124,7 @@
             <w:sz w:val="20"/>
             <w:szCs w:val="24"/>
           </w:rPr>
-          <w:t>desired version and format</w:t>
+          <w:t>https://github.com/CBIIT/HPC_DME_APIs</w:t>
         </w:r>
       </w:hyperlink>
       <w:r>
@@ -1045,7 +1133,426 @@
           <w:sz w:val="20"/>
           <w:szCs w:val="24"/>
         </w:rPr>
-        <w:t xml:space="preserve"> (zip file or gzipped tar ball)</w:t>
+        <w:t>.</w:t>
+      </w:r>
+      <w:r>
+        <w:rPr>
+          <w:rFonts w:ascii="Arial" w:hAnsi="Arial" w:cs="Arial"/>
+          <w:sz w:val="20"/>
+          <w:szCs w:val="24"/>
+        </w:rPr>
+        <w:t xml:space="preserve">  For e.g., if the release number is 1.6.0, then run the command</w:t>
+      </w:r>
+    </w:p>
+    <w:p>
+      <w:pPr>
+        <w:jc w:val="both"/>
+        <w:rPr>
+          <w:rFonts w:ascii="Times New Roman" w:hAnsi="Times New Roman"/>
+        </w:rPr>
+      </w:pPr>
+      <w:r>
+        <w:rPr>
+          <w:rFonts w:ascii="Helvetica Neue" w:hAnsi="Helvetica Neue" w:cs="Helvetica Neue"/>
+          <w:color w:val="000000"/>
+          <w:sz w:val="24"/>
+          <w:szCs w:val="24"/>
+        </w:rPr>
+        <w:t xml:space="preserve">       </w:t>
+      </w:r>
+      <w:proofErr w:type="spellStart"/>
+      <w:r>
+        <w:rPr>
+          <w:rFonts w:ascii="Times New Roman" w:hAnsi="Times New Roman" w:cs="Helvetica Neue"/>
+          <w:color w:val="000000"/>
+          <w:szCs w:val="24"/>
+        </w:rPr>
+        <w:t>git</w:t>
+      </w:r>
+      <w:proofErr w:type="spellEnd"/>
+      <w:r>
+        <w:rPr>
+          <w:rFonts w:ascii="Times New Roman" w:hAnsi="Times New Roman" w:cs="Helvetica Neue"/>
+          <w:color w:val="000000"/>
+          <w:szCs w:val="24"/>
+        </w:rPr>
+        <w:t xml:space="preserve"> clone -b releases/1.6.</w:t>
+      </w:r>
+      <w:proofErr w:type="gramStart"/>
+      <w:r>
+        <w:rPr>
+          <w:rFonts w:ascii="Times New Roman" w:hAnsi="Times New Roman" w:cs="Helvetica Neue"/>
+          <w:color w:val="000000"/>
+          <w:szCs w:val="24"/>
+        </w:rPr>
+        <w:t>0  https://github.com/CBIIT/HPC_DME_APIs.git</w:t>
+      </w:r>
+      <w:proofErr w:type="gramEnd"/>
+    </w:p>
+    <w:p>
+      <w:pPr>
+        <w:pStyle w:val="ListParagraph"/>
+        <w:numPr>
+          <w:ilvl w:val="0"/>
+          <w:numId w:val="3"/>
+        </w:numPr>
+        <w:jc w:val="both"/>
+        <w:rPr>
+          <w:rFonts w:ascii="Arial" w:hAnsi="Arial" w:cs="Arial"/>
+          <w:sz w:val="20"/>
+          <w:szCs w:val="24"/>
+        </w:rPr>
+      </w:pPr>
+      <w:r>
+        <w:rPr>
+          <w:rFonts w:ascii="Arial" w:hAnsi="Arial" w:cs="Arial"/>
+          <w:sz w:val="20"/>
+          <w:szCs w:val="24"/>
+        </w:rPr>
+        <w:t xml:space="preserve">Cd </w:t>
+      </w:r>
+      <w:proofErr w:type="gramStart"/>
+      <w:r>
+        <w:rPr>
+          <w:rFonts w:ascii="Arial" w:hAnsi="Arial" w:cs="Arial"/>
+          <w:sz w:val="20"/>
+          <w:szCs w:val="24"/>
+        </w:rPr>
+        <w:t>to .</w:t>
+      </w:r>
+      <w:proofErr w:type="gramEnd"/>
+      <w:r>
+        <w:rPr>
+          <w:rFonts w:ascii="Arial" w:hAnsi="Arial" w:cs="Arial"/>
+          <w:sz w:val="20"/>
+          <w:szCs w:val="24"/>
+        </w:rPr>
+        <w:t>/</w:t>
+      </w:r>
+      <w:proofErr w:type="spellStart"/>
+      <w:r>
+        <w:rPr>
+          <w:rFonts w:ascii="Arial" w:hAnsi="Arial" w:cs="Arial"/>
+          <w:sz w:val="20"/>
+          <w:szCs w:val="24"/>
+        </w:rPr>
+        <w:t>utils</w:t>
+      </w:r>
+      <w:proofErr w:type="spellEnd"/>
+      <w:r>
+        <w:rPr>
+          <w:rFonts w:ascii="Arial" w:hAnsi="Arial" w:cs="Arial"/>
+          <w:sz w:val="20"/>
+          <w:szCs w:val="24"/>
+        </w:rPr>
+        <w:t xml:space="preserve"> directory</w:t>
+      </w:r>
+      <w:r>
+        <w:rPr>
+          <w:rFonts w:ascii="Arial" w:hAnsi="Arial" w:cs="Arial"/>
+          <w:sz w:val="20"/>
+          <w:szCs w:val="24"/>
+        </w:rPr>
+        <w:t xml:space="preserve">, </w:t>
+      </w:r>
+      <w:r>
+        <w:rPr>
+          <w:rFonts w:ascii="Arial" w:hAnsi="Arial" w:cs="Arial"/>
+          <w:sz w:val="20"/>
+          <w:szCs w:val="24"/>
+        </w:rPr>
+        <w:t xml:space="preserve">and </w:t>
+      </w:r>
+      <w:r>
+        <w:rPr>
+          <w:rFonts w:ascii="Arial" w:hAnsi="Arial" w:cs="Arial"/>
+          <w:sz w:val="20"/>
+          <w:szCs w:val="24"/>
+        </w:rPr>
+        <w:t xml:space="preserve">rename or copy </w:t>
+      </w:r>
+      <w:proofErr w:type="spellStart"/>
+      <w:r>
+        <w:rPr>
+          <w:rFonts w:ascii="Arial" w:hAnsi="Arial" w:cs="Arial"/>
+          <w:sz w:val="20"/>
+          <w:szCs w:val="24"/>
+        </w:rPr>
+        <w:t>hpcdme.properties</w:t>
+      </w:r>
+      <w:proofErr w:type="spellEnd"/>
+      <w:r>
+        <w:rPr>
+          <w:rFonts w:ascii="Arial" w:hAnsi="Arial" w:cs="Arial"/>
+          <w:sz w:val="20"/>
+          <w:szCs w:val="24"/>
+        </w:rPr>
+        <w:t xml:space="preserve">-sample to </w:t>
+      </w:r>
+      <w:proofErr w:type="spellStart"/>
+      <w:r>
+        <w:rPr>
+          <w:rFonts w:ascii="Arial" w:hAnsi="Arial" w:cs="Arial"/>
+          <w:sz w:val="20"/>
+          <w:szCs w:val="24"/>
+        </w:rPr>
+        <w:t>hpcdme.properties</w:t>
+      </w:r>
+      <w:proofErr w:type="spellEnd"/>
+      <w:r>
+        <w:rPr>
+          <w:rFonts w:ascii="Arial" w:hAnsi="Arial" w:cs="Arial"/>
+          <w:sz w:val="20"/>
+          <w:szCs w:val="24"/>
+        </w:rPr>
+        <w:t>.</w:t>
+      </w:r>
+    </w:p>
+    <w:p>
+      <w:pPr>
+        <w:pStyle w:val="ListParagraph"/>
+        <w:numPr>
+          <w:ilvl w:val="0"/>
+          <w:numId w:val="3"/>
+        </w:numPr>
+        <w:jc w:val="both"/>
+        <w:rPr>
+          <w:rFonts w:ascii="Arial" w:hAnsi="Arial" w:cs="Arial"/>
+          <w:sz w:val="20"/>
+          <w:szCs w:val="24"/>
+        </w:rPr>
+      </w:pPr>
+      <w:r>
+        <w:rPr>
+          <w:rFonts w:ascii="Arial" w:hAnsi="Arial" w:cs="Arial"/>
+          <w:sz w:val="20"/>
+          <w:szCs w:val="24"/>
+        </w:rPr>
+        <w:lastRenderedPageBreak/>
+        <w:t>E</w:t>
+      </w:r>
+      <w:r>
+        <w:rPr>
+          <w:rFonts w:ascii="Arial" w:hAnsi="Arial" w:cs="Arial"/>
+          <w:sz w:val="20"/>
+          <w:szCs w:val="24"/>
+        </w:rPr>
+        <w:t xml:space="preserve">dit </w:t>
+      </w:r>
+      <w:proofErr w:type="spellStart"/>
+      <w:proofErr w:type="gramStart"/>
+      <w:r>
+        <w:rPr>
+          <w:rFonts w:ascii="Arial" w:hAnsi="Arial" w:cs="Arial"/>
+          <w:i/>
+          <w:sz w:val="20"/>
+          <w:szCs w:val="24"/>
+        </w:rPr>
+        <w:t>hpcdme.properties</w:t>
+      </w:r>
+      <w:proofErr w:type="spellEnd"/>
+      <w:proofErr w:type="gramEnd"/>
+      <w:r>
+        <w:rPr>
+          <w:rFonts w:ascii="Arial" w:hAnsi="Arial" w:cs="Arial"/>
+          <w:sz w:val="20"/>
+          <w:szCs w:val="24"/>
+        </w:rPr>
+        <w:t xml:space="preserve"> file to make </w:t>
+      </w:r>
+      <w:r>
+        <w:rPr>
+          <w:rFonts w:ascii="Arial" w:hAnsi="Arial" w:cs="Arial"/>
+          <w:sz w:val="20"/>
+          <w:szCs w:val="24"/>
+        </w:rPr>
+        <w:t>configuration</w:t>
+      </w:r>
+      <w:r>
+        <w:rPr>
+          <w:rFonts w:ascii="Arial" w:hAnsi="Arial" w:cs="Arial"/>
+          <w:sz w:val="20"/>
+          <w:szCs w:val="24"/>
+        </w:rPr>
+        <w:t xml:space="preserve"> changes</w:t>
+      </w:r>
+      <w:r>
+        <w:rPr>
+          <w:rFonts w:ascii="Arial" w:hAnsi="Arial" w:cs="Arial"/>
+          <w:sz w:val="20"/>
+          <w:szCs w:val="24"/>
+        </w:rPr>
+        <w:t xml:space="preserve">.  </w:t>
+      </w:r>
+      <w:r>
+        <w:rPr>
+          <w:rFonts w:ascii="Arial" w:hAnsi="Arial" w:cs="Arial"/>
+          <w:sz w:val="20"/>
+          <w:szCs w:val="24"/>
+        </w:rPr>
+        <w:t>S</w:t>
+      </w:r>
+      <w:r>
+        <w:rPr>
+          <w:rFonts w:ascii="Arial" w:hAnsi="Arial" w:cs="Arial"/>
+          <w:sz w:val="20"/>
+          <w:szCs w:val="24"/>
+        </w:rPr>
+        <w:t>ub-items</w:t>
+      </w:r>
+      <w:r>
+        <w:rPr>
+          <w:rFonts w:ascii="Arial" w:hAnsi="Arial" w:cs="Arial"/>
+          <w:sz w:val="20"/>
+          <w:szCs w:val="24"/>
+        </w:rPr>
+        <w:t xml:space="preserve"> a-d</w:t>
+      </w:r>
+      <w:r>
+        <w:rPr>
+          <w:rFonts w:ascii="Arial" w:hAnsi="Arial" w:cs="Arial"/>
+          <w:sz w:val="20"/>
+          <w:szCs w:val="24"/>
+        </w:rPr>
+        <w:t xml:space="preserve"> below offer elaboration about this.  It is recommended to make backup copy of this file</w:t>
+      </w:r>
+      <w:r>
+        <w:rPr>
+          <w:rFonts w:ascii="Arial" w:hAnsi="Arial" w:cs="Arial"/>
+          <w:sz w:val="20"/>
+          <w:szCs w:val="24"/>
+        </w:rPr>
+        <w:t xml:space="preserve"> before editing</w:t>
+      </w:r>
+      <w:r>
+        <w:rPr>
+          <w:rFonts w:ascii="Arial" w:hAnsi="Arial" w:cs="Arial"/>
+          <w:sz w:val="20"/>
+          <w:szCs w:val="24"/>
+        </w:rPr>
+        <w:t>.</w:t>
+      </w:r>
+    </w:p>
+    <w:p>
+      <w:pPr>
+        <w:pStyle w:val="ListParagraph"/>
+        <w:numPr>
+          <w:ilvl w:val="1"/>
+          <w:numId w:val="3"/>
+        </w:numPr>
+        <w:rPr>
+          <w:rFonts w:ascii="Arial" w:hAnsi="Arial" w:cs="Arial"/>
+          <w:sz w:val="20"/>
+          <w:szCs w:val="24"/>
+        </w:rPr>
+      </w:pPr>
+      <w:r>
+        <w:rPr>
+          <w:rFonts w:ascii="Arial" w:hAnsi="Arial" w:cs="Arial"/>
+          <w:sz w:val="20"/>
+          <w:szCs w:val="24"/>
+        </w:rPr>
+        <w:t xml:space="preserve">Uncomment the </w:t>
+      </w:r>
+      <w:r>
+        <w:rPr>
+          <w:rFonts w:ascii="Arial" w:hAnsi="Arial" w:cs="Arial"/>
+          <w:sz w:val="20"/>
+          <w:szCs w:val="24"/>
+        </w:rPr>
+        <w:t>UAT Server settings or the P</w:t>
+      </w:r>
+      <w:r>
+        <w:rPr>
+          <w:rFonts w:ascii="Arial" w:hAnsi="Arial" w:cs="Arial"/>
+          <w:sz w:val="20"/>
+          <w:szCs w:val="24"/>
+        </w:rPr>
+        <w:t>roduction Server settings depending on which environment you want to connect to. By default, the UAT server settings are enabled.</w:t>
+      </w:r>
+    </w:p>
+    <w:p>
+      <w:pPr>
+        <w:pStyle w:val="ListParagraph"/>
+        <w:numPr>
+          <w:ilvl w:val="1"/>
+          <w:numId w:val="3"/>
+        </w:numPr>
+        <w:rPr>
+          <w:rFonts w:ascii="Arial" w:hAnsi="Arial" w:cs="Arial"/>
+          <w:sz w:val="20"/>
+          <w:szCs w:val="24"/>
+        </w:rPr>
+      </w:pPr>
+      <w:r>
+        <w:rPr>
+          <w:rFonts w:ascii="Arial" w:hAnsi="Arial" w:cs="Arial"/>
+          <w:sz w:val="20"/>
+          <w:szCs w:val="24"/>
+        </w:rPr>
+        <w:t>Set the</w:t>
+      </w:r>
+      <w:r>
+        <w:rPr>
+          <w:rFonts w:ascii="Arial" w:hAnsi="Arial" w:cs="Arial"/>
+          <w:sz w:val="20"/>
+          <w:szCs w:val="24"/>
+        </w:rPr>
+        <w:t xml:space="preserve"> </w:t>
+      </w:r>
+      <w:proofErr w:type="spellStart"/>
+      <w:proofErr w:type="gramStart"/>
+      <w:r>
+        <w:rPr>
+          <w:rFonts w:ascii="Arial" w:hAnsi="Arial" w:cs="Arial"/>
+          <w:i/>
+          <w:sz w:val="20"/>
+          <w:szCs w:val="24"/>
+        </w:rPr>
+        <w:t>hpc.ssl.keystore</w:t>
+      </w:r>
+      <w:proofErr w:type="gramEnd"/>
+      <w:r>
+        <w:rPr>
+          <w:rFonts w:ascii="Arial" w:hAnsi="Arial" w:cs="Arial"/>
+          <w:i/>
+          <w:sz w:val="20"/>
+          <w:szCs w:val="24"/>
+        </w:rPr>
+        <w:t>.password</w:t>
+      </w:r>
+      <w:proofErr w:type="spellEnd"/>
+      <w:r>
+        <w:rPr>
+          <w:rFonts w:ascii="Arial" w:hAnsi="Arial" w:cs="Arial"/>
+          <w:sz w:val="20"/>
+          <w:szCs w:val="24"/>
+        </w:rPr>
+        <w:t xml:space="preserve"> property to correct value.  Request </w:t>
+      </w:r>
+      <w:r>
+        <w:rPr>
+          <w:rFonts w:ascii="Arial" w:hAnsi="Arial" w:cs="Arial"/>
+          <w:sz w:val="20"/>
+          <w:szCs w:val="24"/>
+        </w:rPr>
+        <w:t xml:space="preserve">this password from appropriate </w:t>
+      </w:r>
+      <w:r>
+        <w:rPr>
+          <w:rFonts w:ascii="Arial" w:hAnsi="Arial" w:cs="Arial"/>
+          <w:sz w:val="20"/>
+          <w:szCs w:val="24"/>
+        </w:rPr>
+        <w:t xml:space="preserve">HPC DME </w:t>
+      </w:r>
+      <w:r>
+        <w:rPr>
+          <w:rFonts w:ascii="Arial" w:hAnsi="Arial" w:cs="Arial"/>
+          <w:sz w:val="20"/>
+          <w:szCs w:val="24"/>
+        </w:rPr>
+        <w:t>technical point of contact.</w:t>
       </w:r>
     </w:p>
     <w:p>
@@ -1068,104 +1575,9 @@
           <w:sz w:val="20"/>
           <w:szCs w:val="24"/>
         </w:rPr>
-        <w:t xml:space="preserve">For UAT DME, </w:t>
-      </w:r>
-      <w:r>
-        <w:rPr>
-          <w:rFonts w:ascii="Arial" w:hAnsi="Arial" w:cs="Arial"/>
-          <w:sz w:val="20"/>
-          <w:szCs w:val="24"/>
-        </w:rPr>
-        <w:t xml:space="preserve">go to GitHub and </w:t>
-      </w:r>
-      <w:r>
-        <w:rPr>
-          <w:rFonts w:ascii="Arial" w:hAnsi="Arial" w:cs="Arial"/>
-          <w:sz w:val="20"/>
-          <w:szCs w:val="24"/>
-        </w:rPr>
-        <w:t xml:space="preserve">download </w:t>
-      </w:r>
-      <w:hyperlink r:id="rId9" w:history="1">
-        <w:r>
-          <w:rPr>
-            <w:rStyle w:val="Hyperlink"/>
-            <w:rFonts w:ascii="Arial" w:hAnsi="Arial" w:cs="Arial"/>
-            <w:sz w:val="20"/>
-            <w:szCs w:val="24"/>
-          </w:rPr>
-          <w:t>desired version and format</w:t>
-        </w:r>
-      </w:hyperlink>
-    </w:p>
-    <w:p>
-      <w:pPr>
-        <w:pStyle w:val="ListParagraph"/>
-        <w:ind w:left="360"/>
-        <w:jc w:val="both"/>
-        <w:rPr>
-          <w:rFonts w:ascii="Arial" w:hAnsi="Arial" w:cs="Arial"/>
-          <w:sz w:val="20"/>
-          <w:szCs w:val="24"/>
-        </w:rPr>
-      </w:pPr>
-    </w:p>
-    <w:p>
-      <w:pPr>
-        <w:pStyle w:val="ListParagraph"/>
-        <w:numPr>
-          <w:ilvl w:val="0"/>
-          <w:numId w:val="3"/>
-        </w:numPr>
-        <w:jc w:val="both"/>
-        <w:rPr>
-          <w:rFonts w:ascii="Arial" w:hAnsi="Arial" w:cs="Arial"/>
-          <w:sz w:val="20"/>
-          <w:szCs w:val="24"/>
-        </w:rPr>
-      </w:pPr>
-      <w:r>
-        <w:rPr>
-          <w:rFonts w:ascii="Arial" w:hAnsi="Arial" w:cs="Arial"/>
-          <w:sz w:val="20"/>
-          <w:szCs w:val="24"/>
-        </w:rPr>
-        <w:t>Extract archive to directory of your choice.  These instructions shall refer to that directory as &lt;CLIENT_UTILS_HOME&gt;.</w:t>
-      </w:r>
-    </w:p>
-    <w:p>
-      <w:pPr>
-        <w:pStyle w:val="ListParagraph"/>
-        <w:rPr>
-          <w:rFonts w:ascii="Arial" w:hAnsi="Arial" w:cs="Arial"/>
-          <w:sz w:val="20"/>
-          <w:szCs w:val="24"/>
-        </w:rPr>
-      </w:pPr>
-    </w:p>
-    <w:p>
-      <w:pPr>
-        <w:pStyle w:val="ListParagraph"/>
-        <w:numPr>
-          <w:ilvl w:val="0"/>
-          <w:numId w:val="3"/>
-        </w:numPr>
-        <w:jc w:val="both"/>
-        <w:rPr>
-          <w:rFonts w:ascii="Arial" w:hAnsi="Arial" w:cs="Arial"/>
-          <w:sz w:val="20"/>
-          <w:szCs w:val="24"/>
-        </w:rPr>
-      </w:pPr>
-      <w:r>
-        <w:rPr>
-          <w:rFonts w:ascii="Arial" w:hAnsi="Arial" w:cs="Arial"/>
-          <w:sz w:val="20"/>
-          <w:szCs w:val="24"/>
-        </w:rPr>
-        <w:lastRenderedPageBreak/>
-        <w:t xml:space="preserve">In &lt;CLIENT_UTILS_HOME&gt;, edit </w:t>
-      </w:r>
+        <w:t xml:space="preserve">Change </w:t>
+      </w:r>
+      <w:proofErr w:type="spellStart"/>
       <w:r>
         <w:rPr>
           <w:rFonts w:ascii="Arial" w:hAnsi="Arial" w:cs="Arial"/>
@@ -1173,167 +1585,16 @@
           <w:sz w:val="20"/>
           <w:szCs w:val="24"/>
         </w:rPr>
-        <w:t>hpcdme.properties</w:t>
-      </w:r>
-      <w:r>
-        <w:rPr>
-          <w:rFonts w:ascii="Arial" w:hAnsi="Arial" w:cs="Arial"/>
-          <w:sz w:val="20"/>
-          <w:szCs w:val="24"/>
-        </w:rPr>
-        <w:t xml:space="preserve"> file to make </w:t>
-      </w:r>
-      <w:r>
-        <w:rPr>
-          <w:rFonts w:ascii="Arial" w:hAnsi="Arial" w:cs="Arial"/>
-          <w:sz w:val="20"/>
-          <w:szCs w:val="24"/>
-        </w:rPr>
-        <w:t>configuration</w:t>
-      </w:r>
-      <w:r>
-        <w:rPr>
-          <w:rFonts w:ascii="Arial" w:hAnsi="Arial" w:cs="Arial"/>
-          <w:sz w:val="20"/>
-          <w:szCs w:val="24"/>
-        </w:rPr>
-        <w:t xml:space="preserve"> changes</w:t>
-      </w:r>
-      <w:r>
-        <w:rPr>
-          <w:rFonts w:ascii="Arial" w:hAnsi="Arial" w:cs="Arial"/>
-          <w:sz w:val="20"/>
-          <w:szCs w:val="24"/>
-        </w:rPr>
-        <w:t xml:space="preserve">.  </w:t>
-      </w:r>
-      <w:r>
-        <w:rPr>
-          <w:rFonts w:ascii="Arial" w:hAnsi="Arial" w:cs="Arial"/>
-          <w:sz w:val="20"/>
-          <w:szCs w:val="24"/>
-        </w:rPr>
-        <w:t>S</w:t>
-      </w:r>
-      <w:r>
-        <w:rPr>
-          <w:rFonts w:ascii="Arial" w:hAnsi="Arial" w:cs="Arial"/>
-          <w:sz w:val="20"/>
-          <w:szCs w:val="24"/>
-        </w:rPr>
-        <w:t>ub-items</w:t>
-      </w:r>
-      <w:r>
-        <w:rPr>
-          <w:rFonts w:ascii="Arial" w:hAnsi="Arial" w:cs="Arial"/>
-          <w:sz w:val="20"/>
-          <w:szCs w:val="24"/>
-        </w:rPr>
-        <w:t xml:space="preserve"> a-d</w:t>
-      </w:r>
-      <w:r>
-        <w:rPr>
-          <w:rFonts w:ascii="Arial" w:hAnsi="Arial" w:cs="Arial"/>
-          <w:sz w:val="20"/>
-          <w:szCs w:val="24"/>
-        </w:rPr>
-        <w:t xml:space="preserve"> below offer elaboration about this.  It is recommended to make backup copy of this file</w:t>
-      </w:r>
-      <w:r>
-        <w:rPr>
-          <w:rFonts w:ascii="Arial" w:hAnsi="Arial" w:cs="Arial"/>
-          <w:sz w:val="20"/>
-          <w:szCs w:val="24"/>
-        </w:rPr>
-        <w:t xml:space="preserve"> before editing</w:t>
-      </w:r>
-      <w:r>
-        <w:rPr>
-          <w:rFonts w:ascii="Arial" w:hAnsi="Arial" w:cs="Arial"/>
-          <w:sz w:val="20"/>
-          <w:szCs w:val="24"/>
-        </w:rPr>
-        <w:t>.</w:t>
-      </w:r>
-    </w:p>
-    <w:p>
-      <w:pPr>
-        <w:pStyle w:val="ListParagraph"/>
-        <w:numPr>
-          <w:ilvl w:val="1"/>
-          <w:numId w:val="3"/>
-        </w:numPr>
-        <w:rPr>
-          <w:rFonts w:ascii="Arial" w:hAnsi="Arial" w:cs="Arial"/>
-          <w:sz w:val="20"/>
-          <w:szCs w:val="24"/>
-        </w:rPr>
-      </w:pPr>
-      <w:r>
-        <w:rPr>
-          <w:rFonts w:ascii="Arial" w:hAnsi="Arial" w:cs="Arial"/>
-          <w:sz w:val="20"/>
-          <w:szCs w:val="24"/>
-        </w:rPr>
-        <w:t>Change</w:t>
-      </w:r>
-      <w:r>
-        <w:rPr>
-          <w:rFonts w:ascii="Arial" w:hAnsi="Arial" w:cs="Arial"/>
-          <w:sz w:val="20"/>
-          <w:szCs w:val="24"/>
-        </w:rPr>
-        <w:t xml:space="preserve"> </w:t>
-      </w:r>
-      <w:r>
-        <w:rPr>
-          <w:rFonts w:ascii="Arial" w:hAnsi="Arial" w:cs="Arial"/>
-          <w:i/>
-          <w:sz w:val="20"/>
-          <w:szCs w:val="24"/>
-        </w:rPr>
-        <w:t>hpc.ssl.keystore</w:t>
-      </w:r>
-      <w:r>
-        <w:rPr>
-          <w:rFonts w:ascii="Arial" w:hAnsi="Arial" w:cs="Arial"/>
-          <w:i/>
-          <w:sz w:val="20"/>
-          <w:szCs w:val="24"/>
-        </w:rPr>
-        <w:t>.password</w:t>
-      </w:r>
-      <w:r>
-        <w:rPr>
-          <w:rFonts w:ascii="Arial" w:hAnsi="Arial" w:cs="Arial"/>
-          <w:sz w:val="20"/>
-          <w:szCs w:val="24"/>
-        </w:rPr>
-        <w:t xml:space="preserve"> property to correct value.  Request </w:t>
-      </w:r>
-      <w:r>
-        <w:rPr>
-          <w:rFonts w:ascii="Arial" w:hAnsi="Arial" w:cs="Arial"/>
-          <w:sz w:val="20"/>
-          <w:szCs w:val="24"/>
-        </w:rPr>
-        <w:t xml:space="preserve">this password from appropriate </w:t>
-      </w:r>
-      <w:r>
-        <w:rPr>
-          <w:rFonts w:ascii="Arial" w:hAnsi="Arial" w:cs="Arial"/>
-          <w:sz w:val="20"/>
-          <w:szCs w:val="24"/>
-        </w:rPr>
-        <w:t xml:space="preserve">HPC DME </w:t>
-      </w:r>
-      <w:r>
-        <w:rPr>
-          <w:rFonts w:ascii="Arial" w:hAnsi="Arial" w:cs="Arial"/>
-          <w:sz w:val="20"/>
-          <w:szCs w:val="24"/>
-        </w:rPr>
-        <w:t>technical point of contact.</w:t>
+        <w:t>hpc.user</w:t>
+      </w:r>
+      <w:proofErr w:type="spellEnd"/>
+      <w:r>
+        <w:rPr>
+          <w:rFonts w:ascii="Arial" w:hAnsi="Arial" w:cs="Arial"/>
+          <w:sz w:val="20"/>
+          <w:szCs w:val="24"/>
+        </w:rPr>
+        <w:t xml:space="preserve"> property to your username (a.k.a. your NIH username).</w:t>
       </w:r>
     </w:p>
     <w:p>
@@ -1356,8 +1617,41 @@
           <w:sz w:val="20"/>
           <w:szCs w:val="24"/>
         </w:rPr>
-        <w:t xml:space="preserve">Change </w:t>
-      </w:r>
+        <w:t>Optionally</w:t>
+      </w:r>
+      <w:r>
+        <w:rPr>
+          <w:rFonts w:ascii="Arial" w:hAnsi="Arial" w:cs="Arial"/>
+          <w:sz w:val="20"/>
+          <w:szCs w:val="24"/>
+        </w:rPr>
+        <w:t xml:space="preserve"> for Globus integration</w:t>
+      </w:r>
+      <w:r>
+        <w:rPr>
+          <w:rFonts w:ascii="Arial" w:hAnsi="Arial" w:cs="Arial"/>
+          <w:sz w:val="20"/>
+          <w:szCs w:val="24"/>
+        </w:rPr>
+        <w:t xml:space="preserve">, </w:t>
+      </w:r>
+      <w:r>
+        <w:rPr>
+          <w:rFonts w:ascii="Arial" w:hAnsi="Arial" w:cs="Arial"/>
+          <w:sz w:val="20"/>
+          <w:szCs w:val="24"/>
+        </w:rPr>
+        <w:t xml:space="preserve">uncomment and </w:t>
+      </w:r>
+      <w:r>
+        <w:rPr>
+          <w:rFonts w:ascii="Arial" w:hAnsi="Arial" w:cs="Arial"/>
+          <w:sz w:val="20"/>
+          <w:szCs w:val="24"/>
+        </w:rPr>
+        <w:t xml:space="preserve">change </w:t>
+      </w:r>
+      <w:proofErr w:type="spellStart"/>
       <w:r>
         <w:rPr>
           <w:rFonts w:ascii="Arial" w:hAnsi="Arial" w:cs="Arial"/>
@@ -1365,15 +1659,36 @@
           <w:sz w:val="20"/>
           <w:szCs w:val="24"/>
         </w:rPr>
-        <w:t>hpc.user</w:t>
-      </w:r>
-      <w:r>
-        <w:rPr>
-          <w:rFonts w:ascii="Arial" w:hAnsi="Arial" w:cs="Arial"/>
-          <w:sz w:val="20"/>
-          <w:szCs w:val="24"/>
-        </w:rPr>
-        <w:t xml:space="preserve"> property to your username (a.k.a. your NIH username).</w:t>
+        <w:t>hpc.</w:t>
+      </w:r>
+      <w:proofErr w:type="gramStart"/>
+      <w:r>
+        <w:rPr>
+          <w:rFonts w:ascii="Arial" w:hAnsi="Arial" w:cs="Arial"/>
+          <w:i/>
+          <w:sz w:val="20"/>
+          <w:szCs w:val="24"/>
+        </w:rPr>
+        <w:t>default.globus</w:t>
+      </w:r>
+      <w:proofErr w:type="gramEnd"/>
+      <w:r>
+        <w:rPr>
+          <w:rFonts w:ascii="Arial" w:hAnsi="Arial" w:cs="Arial"/>
+          <w:i/>
+          <w:sz w:val="20"/>
+          <w:szCs w:val="24"/>
+        </w:rPr>
+        <w:t>.endpoint</w:t>
+      </w:r>
+      <w:proofErr w:type="spellEnd"/>
+      <w:r>
+        <w:rPr>
+          <w:rFonts w:ascii="Arial" w:hAnsi="Arial" w:cs="Arial"/>
+          <w:sz w:val="20"/>
+          <w:szCs w:val="24"/>
+        </w:rPr>
+        <w:t xml:space="preserve"> property to UUID of Globus endpoint to utilize.</w:t>
       </w:r>
     </w:p>
     <w:p>
@@ -1396,78 +1711,6 @@
           <w:sz w:val="20"/>
           <w:szCs w:val="24"/>
         </w:rPr>
-        <w:t>Optionally</w:t>
-      </w:r>
-      <w:r>
-        <w:rPr>
-          <w:rFonts w:ascii="Arial" w:hAnsi="Arial" w:cs="Arial"/>
-          <w:sz w:val="20"/>
-          <w:szCs w:val="24"/>
-        </w:rPr>
-        <w:t xml:space="preserve"> for Globus integration</w:t>
-      </w:r>
-      <w:r>
-        <w:rPr>
-          <w:rFonts w:ascii="Arial" w:hAnsi="Arial" w:cs="Arial"/>
-          <w:sz w:val="20"/>
-          <w:szCs w:val="24"/>
-        </w:rPr>
-        <w:t xml:space="preserve">, </w:t>
-      </w:r>
-      <w:r>
-        <w:rPr>
-          <w:rFonts w:ascii="Arial" w:hAnsi="Arial" w:cs="Arial"/>
-          <w:sz w:val="20"/>
-          <w:szCs w:val="24"/>
-        </w:rPr>
-        <w:t xml:space="preserve">uncomment and </w:t>
-      </w:r>
-      <w:r>
-        <w:rPr>
-          <w:rFonts w:ascii="Arial" w:hAnsi="Arial" w:cs="Arial"/>
-          <w:sz w:val="20"/>
-          <w:szCs w:val="24"/>
-        </w:rPr>
-        <w:t xml:space="preserve">change </w:t>
-      </w:r>
-      <w:r>
-        <w:rPr>
-          <w:rFonts w:ascii="Arial" w:hAnsi="Arial" w:cs="Arial"/>
-          <w:i/>
-          <w:sz w:val="20"/>
-          <w:szCs w:val="24"/>
-        </w:rPr>
-        <w:t>hpc.default.globus.endpoint</w:t>
-      </w:r>
-      <w:r>
-        <w:rPr>
-          <w:rFonts w:ascii="Arial" w:hAnsi="Arial" w:cs="Arial"/>
-          <w:sz w:val="20"/>
-          <w:szCs w:val="24"/>
-        </w:rPr>
-        <w:t xml:space="preserve"> property to UUID of Globus endpoint to utilize.</w:t>
-      </w:r>
-    </w:p>
-    <w:p>
-      <w:pPr>
-        <w:pStyle w:val="ListParagraph"/>
-        <w:numPr>
-          <w:ilvl w:val="1"/>
-          <w:numId w:val="3"/>
-        </w:numPr>
-        <w:jc w:val="both"/>
-        <w:rPr>
-          <w:rFonts w:ascii="Arial" w:hAnsi="Arial" w:cs="Arial"/>
-          <w:sz w:val="20"/>
-          <w:szCs w:val="24"/>
-        </w:rPr>
-      </w:pPr>
-      <w:r>
-        <w:rPr>
-          <w:rFonts w:ascii="Arial" w:hAnsi="Arial" w:cs="Arial"/>
-          <w:sz w:val="20"/>
-          <w:szCs w:val="24"/>
-        </w:rPr>
         <w:t>For other properties not mentioned above, o</w:t>
       </w:r>
       <w:r>
@@ -1581,7 +1824,25 @@
           <w:sz w:val="20"/>
           <w:szCs w:val="24"/>
         </w:rPr>
-        <w:t>$ sed -I "</w:t>
+        <w:t xml:space="preserve">$ </w:t>
+      </w:r>
+      <w:proofErr w:type="spellStart"/>
+      <w:r>
+        <w:rPr>
+          <w:rFonts w:ascii="Courier New" w:hAnsi="Courier New" w:cs="Courier New"/>
+          <w:sz w:val="20"/>
+          <w:szCs w:val="24"/>
+        </w:rPr>
+        <w:t>sed</w:t>
+      </w:r>
+      <w:proofErr w:type="spellEnd"/>
+      <w:r>
+        <w:rPr>
+          <w:rFonts w:ascii="Courier New" w:hAnsi="Courier New" w:cs="Courier New"/>
+          <w:sz w:val="20"/>
+          <w:szCs w:val="24"/>
+        </w:rPr>
+        <w:t xml:space="preserve"> -I "</w:t>
       </w:r>
       <w:r>
         <w:rPr>
@@ -1647,8 +1908,30 @@
           <w:sz w:val="20"/>
           <w:szCs w:val="24"/>
         </w:rPr>
-        <w:t>~/.bashrc</w:t>
-      </w:r>
+        <w:t>~</w:t>
+      </w:r>
+      <w:proofErr w:type="gramStart"/>
+      <w:r>
+        <w:rPr>
+          <w:rFonts w:ascii="Arial" w:hAnsi="Arial" w:cs="Arial"/>
+          <w:i/>
+          <w:sz w:val="20"/>
+          <w:szCs w:val="24"/>
+        </w:rPr>
+        <w:t>/.</w:t>
+      </w:r>
+      <w:proofErr w:type="spellStart"/>
+      <w:r>
+        <w:rPr>
+          <w:rFonts w:ascii="Arial" w:hAnsi="Arial" w:cs="Arial"/>
+          <w:i/>
+          <w:sz w:val="20"/>
+          <w:szCs w:val="24"/>
+        </w:rPr>
+        <w:t>bashrc</w:t>
+      </w:r>
+      <w:proofErr w:type="spellEnd"/>
+      <w:proofErr w:type="gramEnd"/>
       <w:r>
         <w:rPr>
           <w:rFonts w:ascii="Arial" w:hAnsi="Arial" w:cs="Arial"/>
@@ -1830,8 +2113,28 @@
           <w:sz w:val="20"/>
           <w:szCs w:val="24"/>
         </w:rPr>
-        <w:t>$ source ~/.bashrc</w:t>
-      </w:r>
+        <w:t>$ source ~</w:t>
+      </w:r>
+      <w:proofErr w:type="gramStart"/>
+      <w:r>
+        <w:rPr>
+          <w:rFonts w:ascii="Courier New" w:hAnsi="Courier New" w:cs="Courier New"/>
+          <w:sz w:val="20"/>
+          <w:szCs w:val="24"/>
+        </w:rPr>
+        <w:t>/.</w:t>
+      </w:r>
+      <w:proofErr w:type="spellStart"/>
+      <w:r>
+        <w:rPr>
+          <w:rFonts w:ascii="Courier New" w:hAnsi="Courier New" w:cs="Courier New"/>
+          <w:sz w:val="20"/>
+          <w:szCs w:val="24"/>
+        </w:rPr>
+        <w:t>bashrc</w:t>
+      </w:r>
+      <w:proofErr w:type="spellEnd"/>
+      <w:proofErr w:type="gramEnd"/>
       <w:r>
         <w:rPr>
           <w:rFonts w:ascii="Arial" w:hAnsi="Arial" w:cs="Arial"/>
@@ -1905,6 +2208,7 @@
     </w:p>
     <w:p>
       <w:pPr>
+        <w:outlineLvl w:val="0"/>
         <w:rPr>
           <w:rFonts w:ascii="Arial" w:hAnsi="Arial" w:cs="Arial"/>
           <w:sz w:val="20"/>
@@ -1954,6 +2258,7 @@
     </w:p>
     <w:p>
       <w:pPr>
+        <w:outlineLvl w:val="0"/>
         <w:rPr>
           <w:rFonts w:ascii="Arial" w:hAnsi="Arial" w:cs="Arial"/>
           <w:sz w:val="20"/>
@@ -2031,6 +2336,7 @@
         </w:rPr>
         <w:t xml:space="preserve">Run DME client utility </w:t>
       </w:r>
+      <w:proofErr w:type="spellStart"/>
       <w:r>
         <w:rPr>
           <w:rFonts w:ascii="Arial" w:hAnsi="Arial" w:cs="Arial"/>
@@ -2040,6 +2346,7 @@
         </w:rPr>
         <w:t>dm_generate_token</w:t>
       </w:r>
+      <w:proofErr w:type="spellEnd"/>
       <w:r>
         <w:rPr>
           <w:rFonts w:ascii="Arial" w:hAnsi="Arial" w:cs="Arial"/>
@@ -2112,6 +2419,7 @@
         </w:rPr>
         <w:t xml:space="preserve">$ </w:t>
       </w:r>
+      <w:proofErr w:type="spellStart"/>
       <w:r>
         <w:rPr>
           <w:rFonts w:ascii="Courier New" w:hAnsi="Courier New" w:cs="Courier New"/>
@@ -2120,6 +2428,7 @@
         </w:rPr>
         <w:t>dm_generate_token</w:t>
       </w:r>
+      <w:proofErr w:type="spellEnd"/>
     </w:p>
     <w:p>
       <w:pPr>
@@ -2193,7 +2502,7 @@
         </w:rPr>
         <w:t xml:space="preserve">the </w:t>
       </w:r>
-      <w:hyperlink r:id="rId10" w:history="1">
+      <w:hyperlink r:id="rId9" w:history="1">
         <w:r>
           <w:rPr>
             <w:rStyle w:val="Hyperlink"/>
@@ -2220,6 +2529,7 @@
         </w:rPr>
         <w:t>GitHub</w:t>
       </w:r>
+      <w:proofErr w:type="gramStart"/>
       <w:r>
         <w:rPr>
           <w:rFonts w:ascii="Arial" w:hAnsi="Arial" w:cs="Arial"/>
@@ -2234,7 +2544,16 @@
           <w:sz w:val="20"/>
           <w:szCs w:val="24"/>
         </w:rPr>
-        <w:t>In particular, the section "Executing HPC DME API with Command Line Utilities"</w:t>
+        <w:t>In particular, the</w:t>
+      </w:r>
+      <w:proofErr w:type="gramEnd"/>
+      <w:r>
+        <w:rPr>
+          <w:rFonts w:ascii="Arial" w:hAnsi="Arial" w:cs="Arial"/>
+          <w:sz w:val="20"/>
+          <w:szCs w:val="24"/>
+        </w:rPr>
+        <w:t xml:space="preserve"> section "Executing HPC DME API with Command Line Utilities"</w:t>
       </w:r>
       <w:r>
         <w:rPr>
@@ -2471,6 +2790,7 @@
                 <w:szCs w:val="24"/>
               </w:rPr>
             </w:pPr>
+            <w:proofErr w:type="spellStart"/>
             <w:r>
               <w:rPr>
                 <w:rFonts w:ascii="Arial" w:hAnsi="Arial" w:cs="Arial"/>
@@ -2513,6 +2833,7 @@
               </w:rPr>
               <w:t>directory</w:t>
             </w:r>
+            <w:proofErr w:type="spellEnd"/>
           </w:p>
         </w:tc>
         <w:tc>
@@ -2593,16 +2914,27 @@
                 <w:sz w:val="20"/>
                 <w:szCs w:val="24"/>
               </w:rPr>
-              <w:t>$ dm_register_</w:t>
-            </w:r>
+              <w:t xml:space="preserve">$ </w:t>
+            </w:r>
+            <w:proofErr w:type="spellStart"/>
             <w:r>
               <w:rPr>
                 <w:rFonts w:ascii="Courier New" w:hAnsi="Courier New" w:cs="Courier New"/>
                 <w:sz w:val="20"/>
                 <w:szCs w:val="24"/>
               </w:rPr>
+              <w:t>dm_register_</w:t>
+            </w:r>
+            <w:proofErr w:type="gramStart"/>
+            <w:r>
+              <w:rPr>
+                <w:rFonts w:ascii="Courier New" w:hAnsi="Courier New" w:cs="Courier New"/>
+                <w:sz w:val="20"/>
+                <w:szCs w:val="24"/>
+              </w:rPr>
               <w:t>directory</w:t>
             </w:r>
+            <w:proofErr w:type="spellEnd"/>
             <w:r>
               <w:rPr>
                 <w:rFonts w:ascii="Courier New" w:hAnsi="Courier New" w:cs="Courier New"/>
@@ -2625,8 +2957,45 @@
                 <w:sz w:val="20"/>
                 <w:szCs w:val="24"/>
               </w:rPr>
-              <w:t>/home/joeuser/projX</w:t>
-            </w:r>
+              <w:t>/</w:t>
+            </w:r>
+            <w:proofErr w:type="gramEnd"/>
+            <w:r>
+              <w:rPr>
+                <w:rFonts w:ascii="Courier New" w:hAnsi="Courier New" w:cs="Courier New"/>
+                <w:sz w:val="20"/>
+                <w:szCs w:val="24"/>
+              </w:rPr>
+              <w:t>home/</w:t>
+            </w:r>
+            <w:proofErr w:type="spellStart"/>
+            <w:r>
+              <w:rPr>
+                <w:rFonts w:ascii="Courier New" w:hAnsi="Courier New" w:cs="Courier New"/>
+                <w:sz w:val="20"/>
+                <w:szCs w:val="24"/>
+              </w:rPr>
+              <w:t>joeuser</w:t>
+            </w:r>
+            <w:proofErr w:type="spellEnd"/>
+            <w:r>
+              <w:rPr>
+                <w:rFonts w:ascii="Courier New" w:hAnsi="Courier New" w:cs="Courier New"/>
+                <w:sz w:val="20"/>
+                <w:szCs w:val="24"/>
+              </w:rPr>
+              <w:t>/</w:t>
+            </w:r>
+            <w:proofErr w:type="spellStart"/>
+            <w:r>
+              <w:rPr>
+                <w:rFonts w:ascii="Courier New" w:hAnsi="Courier New" w:cs="Courier New"/>
+                <w:sz w:val="20"/>
+                <w:szCs w:val="24"/>
+              </w:rPr>
+              <w:t>projX</w:t>
+            </w:r>
+            <w:proofErr w:type="spellEnd"/>
             <w:r>
               <w:rPr>
                 <w:rFonts w:ascii="Courier New" w:hAnsi="Courier New" w:cs="Courier New"/>
@@ -2676,6 +3045,7 @@
               </w:rPr>
               <w:t>/</w:t>
             </w:r>
+            <w:proofErr w:type="spellStart"/>
             <w:r>
               <w:rPr>
                 <w:rFonts w:ascii="Courier New" w:hAnsi="Courier New" w:cs="Courier New"/>
@@ -2690,24 +3060,45 @@
                 <w:sz w:val="20"/>
                 <w:szCs w:val="24"/>
               </w:rPr>
-              <w:t>omeDOC/</w:t>
-            </w:r>
+              <w:t>omeDOC</w:t>
+            </w:r>
+            <w:proofErr w:type="spellEnd"/>
             <w:r>
               <w:rPr>
                 <w:rFonts w:ascii="Courier New" w:hAnsi="Courier New" w:cs="Courier New"/>
                 <w:sz w:val="20"/>
                 <w:szCs w:val="24"/>
               </w:rPr>
+              <w:t>/</w:t>
+            </w:r>
+            <w:proofErr w:type="spellStart"/>
+            <w:r>
+              <w:rPr>
+                <w:rFonts w:ascii="Courier New" w:hAnsi="Courier New" w:cs="Courier New"/>
+                <w:sz w:val="20"/>
+                <w:szCs w:val="24"/>
+              </w:rPr>
               <w:t>joeuser</w:t>
             </w:r>
+            <w:proofErr w:type="spellEnd"/>
             <w:r>
               <w:rPr>
                 <w:rFonts w:ascii="Courier New" w:hAnsi="Courier New" w:cs="Courier New"/>
                 <w:sz w:val="20"/>
                 <w:szCs w:val="24"/>
               </w:rPr>
-              <w:t>/projX</w:t>
-            </w:r>
+              <w:t>/</w:t>
+            </w:r>
+            <w:proofErr w:type="spellStart"/>
+            <w:r>
+              <w:rPr>
+                <w:rFonts w:ascii="Courier New" w:hAnsi="Courier New" w:cs="Courier New"/>
+                <w:sz w:val="20"/>
+                <w:szCs w:val="24"/>
+              </w:rPr>
+              <w:t>projX</w:t>
+            </w:r>
+            <w:proofErr w:type="spellEnd"/>
           </w:p>
           <w:p>
             <w:pPr>
@@ -2858,7 +3249,61 @@
                 <w:sz w:val="20"/>
                 <w:szCs w:val="24"/>
               </w:rPr>
-              <w:t>To register metadata for the resulting Collection, there must be a JSON metadata file that is located in the same parent directory as the local directory.  That file must have name that is the name of the local directory appended with file extension of ".metadata.json".</w:t>
+              <w:t xml:space="preserve">To register metadata for the resulting Collection, there must be a JSON metadata file that </w:t>
+            </w:r>
+            <w:proofErr w:type="gramStart"/>
+            <w:r>
+              <w:rPr>
+                <w:rFonts w:ascii="Arial" w:hAnsi="Arial" w:cs="Arial"/>
+                <w:sz w:val="20"/>
+                <w:szCs w:val="24"/>
+              </w:rPr>
+              <w:t>is located in</w:t>
+            </w:r>
+            <w:proofErr w:type="gramEnd"/>
+            <w:r>
+              <w:rPr>
+                <w:rFonts w:ascii="Arial" w:hAnsi="Arial" w:cs="Arial"/>
+                <w:sz w:val="20"/>
+                <w:szCs w:val="24"/>
+              </w:rPr>
+              <w:t xml:space="preserve"> the same parent directory as the local directory.  That file must have name that is the name of the local directory appended with file extension of </w:t>
+            </w:r>
+            <w:proofErr w:type="gramStart"/>
+            <w:r>
+              <w:rPr>
+                <w:rFonts w:ascii="Arial" w:hAnsi="Arial" w:cs="Arial"/>
+                <w:sz w:val="20"/>
+                <w:szCs w:val="24"/>
+              </w:rPr>
+              <w:t>".</w:t>
+            </w:r>
+            <w:proofErr w:type="spellStart"/>
+            <w:r>
+              <w:rPr>
+                <w:rFonts w:ascii="Arial" w:hAnsi="Arial" w:cs="Arial"/>
+                <w:sz w:val="20"/>
+                <w:szCs w:val="24"/>
+              </w:rPr>
+              <w:t>metadata</w:t>
+            </w:r>
+            <w:proofErr w:type="gramEnd"/>
+            <w:r>
+              <w:rPr>
+                <w:rFonts w:ascii="Arial" w:hAnsi="Arial" w:cs="Arial"/>
+                <w:sz w:val="20"/>
+                <w:szCs w:val="24"/>
+              </w:rPr>
+              <w:t>.json</w:t>
+            </w:r>
+            <w:proofErr w:type="spellEnd"/>
+            <w:r>
+              <w:rPr>
+                <w:rFonts w:ascii="Arial" w:hAnsi="Arial" w:cs="Arial"/>
+                <w:sz w:val="20"/>
+                <w:szCs w:val="24"/>
+              </w:rPr>
+              <w:t>".</w:t>
             </w:r>
           </w:p>
           <w:p>
@@ -2896,7 +3341,43 @@
                 <w:sz w:val="20"/>
                 <w:szCs w:val="24"/>
               </w:rPr>
-              <w:t xml:space="preserve"> the same parent directory as the originating sub directory or file in the local file system.  The metadata file must have name that is the corresponding item's name including file extension, if applicable, appended with the file extension of ".metadata.json".</w:t>
+              <w:t xml:space="preserve"> the same parent directory as the originating sub directory or file in the local file system.  The metadata file must have name that is the corresponding item's name including file extension, if applicable, appended with the file extension of </w:t>
+            </w:r>
+            <w:proofErr w:type="gramStart"/>
+            <w:r>
+              <w:rPr>
+                <w:rFonts w:ascii="Arial" w:hAnsi="Arial" w:cs="Arial"/>
+                <w:sz w:val="20"/>
+                <w:szCs w:val="24"/>
+              </w:rPr>
+              <w:t>".</w:t>
+            </w:r>
+            <w:proofErr w:type="spellStart"/>
+            <w:r>
+              <w:rPr>
+                <w:rFonts w:ascii="Arial" w:hAnsi="Arial" w:cs="Arial"/>
+                <w:sz w:val="20"/>
+                <w:szCs w:val="24"/>
+              </w:rPr>
+              <w:t>metadata</w:t>
+            </w:r>
+            <w:proofErr w:type="gramEnd"/>
+            <w:r>
+              <w:rPr>
+                <w:rFonts w:ascii="Arial" w:hAnsi="Arial" w:cs="Arial"/>
+                <w:sz w:val="20"/>
+                <w:szCs w:val="24"/>
+              </w:rPr>
+              <w:t>.json</w:t>
+            </w:r>
+            <w:proofErr w:type="spellEnd"/>
+            <w:r>
+              <w:rPr>
+                <w:rFonts w:ascii="Arial" w:hAnsi="Arial" w:cs="Arial"/>
+                <w:sz w:val="20"/>
+                <w:szCs w:val="24"/>
+              </w:rPr>
+              <w:t>".</w:t>
             </w:r>
           </w:p>
           <w:p>
@@ -2933,6 +3414,7 @@
                 <w:szCs w:val="24"/>
               </w:rPr>
             </w:pPr>
+            <w:proofErr w:type="spellStart"/>
             <w:r>
               <w:rPr>
                 <w:rFonts w:ascii="Arial" w:hAnsi="Arial" w:cs="Arial"/>
@@ -2954,6 +3436,7 @@
               </w:rPr>
               <w:t>ister_globus_directory</w:t>
             </w:r>
+            <w:proofErr w:type="spellEnd"/>
           </w:p>
         </w:tc>
         <w:tc>
@@ -3026,15 +3509,33 @@
                 <w:sz w:val="20"/>
                 <w:szCs w:val="24"/>
               </w:rPr>
-              <w:t>$ dm_register_</w:t>
-            </w:r>
+              <w:t xml:space="preserve">$ </w:t>
+            </w:r>
+            <w:proofErr w:type="spellStart"/>
             <w:r>
               <w:rPr>
                 <w:rFonts w:ascii="Courier New" w:hAnsi="Courier New" w:cs="Courier New"/>
                 <w:sz w:val="20"/>
                 <w:szCs w:val="24"/>
               </w:rPr>
-              <w:t xml:space="preserve">globus_directory \ </w:t>
+              <w:t>dm_register_</w:t>
+            </w:r>
+            <w:r>
+              <w:rPr>
+                <w:rFonts w:ascii="Courier New" w:hAnsi="Courier New" w:cs="Courier New"/>
+                <w:sz w:val="20"/>
+                <w:szCs w:val="24"/>
+              </w:rPr>
+              <w:t>globus_directory</w:t>
+            </w:r>
+            <w:proofErr w:type="spellEnd"/>
+            <w:r>
+              <w:rPr>
+                <w:rFonts w:ascii="Courier New" w:hAnsi="Courier New" w:cs="Courier New"/>
+                <w:sz w:val="20"/>
+                <w:szCs w:val="24"/>
+              </w:rPr>
+              <w:t xml:space="preserve"> \ </w:t>
             </w:r>
           </w:p>
           <w:p>
@@ -3061,6 +3562,7 @@
               </w:rPr>
               <w:t>/</w:t>
             </w:r>
+            <w:proofErr w:type="spellStart"/>
             <w:r>
               <w:rPr>
                 <w:rFonts w:ascii="Courier New" w:hAnsi="Courier New" w:cs="Courier New"/>
@@ -3069,6 +3571,7 @@
               </w:rPr>
               <w:t>myWork</w:t>
             </w:r>
+            <w:proofErr w:type="spellEnd"/>
             <w:r>
               <w:rPr>
                 <w:rFonts w:ascii="Courier New" w:hAnsi="Courier New" w:cs="Courier New"/>
@@ -3077,6 +3580,7 @@
               </w:rPr>
               <w:t>/</w:t>
             </w:r>
+            <w:proofErr w:type="spellStart"/>
             <w:r>
               <w:rPr>
                 <w:rFonts w:ascii="Courier New" w:hAnsi="Courier New" w:cs="Courier New"/>
@@ -3085,6 +3589,7 @@
               </w:rPr>
               <w:t>studyXyz</w:t>
             </w:r>
+            <w:proofErr w:type="spellEnd"/>
             <w:r>
               <w:rPr>
                 <w:rFonts w:ascii="Courier New" w:hAnsi="Courier New" w:cs="Courier New"/>
@@ -3134,6 +3639,7 @@
               </w:rPr>
               <w:t>/</w:t>
             </w:r>
+            <w:proofErr w:type="spellStart"/>
             <w:r>
               <w:rPr>
                 <w:rFonts w:ascii="Courier New" w:hAnsi="Courier New" w:cs="Courier New"/>
@@ -3156,14 +3662,23 @@
                 <w:sz w:val="20"/>
                 <w:szCs w:val="24"/>
               </w:rPr>
-              <w:t>DOC/</w:t>
-            </w:r>
+              <w:t>DOC</w:t>
+            </w:r>
+            <w:proofErr w:type="spellEnd"/>
             <w:r>
               <w:rPr>
                 <w:rFonts w:ascii="Courier New" w:hAnsi="Courier New" w:cs="Courier New"/>
                 <w:sz w:val="20"/>
                 <w:szCs w:val="24"/>
               </w:rPr>
+              <w:t>/</w:t>
+            </w:r>
+            <w:r>
+              <w:rPr>
+                <w:rFonts w:ascii="Courier New" w:hAnsi="Courier New" w:cs="Courier New"/>
+                <w:sz w:val="20"/>
+                <w:szCs w:val="24"/>
+              </w:rPr>
               <w:t>studies</w:t>
             </w:r>
             <w:r>
@@ -3174,6 +3689,7 @@
               </w:rPr>
               <w:t>/</w:t>
             </w:r>
+            <w:proofErr w:type="spellStart"/>
             <w:r>
               <w:rPr>
                 <w:rFonts w:ascii="Courier New" w:hAnsi="Courier New" w:cs="Courier New"/>
@@ -3182,6 +3698,7 @@
               </w:rPr>
               <w:t>studyXyz</w:t>
             </w:r>
+            <w:proofErr w:type="spellEnd"/>
           </w:p>
           <w:p>
             <w:pPr>
@@ -3414,6 +3931,7 @@
     </w:p>
     <w:p>
       <w:pPr>
+        <w:outlineLvl w:val="0"/>
         <w:rPr>
           <w:rFonts w:ascii="Arial" w:hAnsi="Arial" w:cs="Arial"/>
           <w:b/>
@@ -3600,11 +4118,10 @@
         </w:rPr>
         <w:t>system at all.</w:t>
       </w:r>
-      <w:bookmarkStart w:id="0" w:name="_GoBack"/>
-      <w:bookmarkEnd w:id="0"/>
-    </w:p>
-    <w:p>
-      <w:pPr>
+    </w:p>
+    <w:p>
+      <w:pPr>
+        <w:outlineLvl w:val="0"/>
         <w:rPr>
           <w:rFonts w:ascii="Arial" w:hAnsi="Arial" w:cs="Arial"/>
           <w:b/>
@@ -3762,7 +4279,43 @@
           <w:sz w:val="20"/>
           <w:szCs w:val="24"/>
         </w:rPr>
-        <w:t>have “collection_type” and “collection_path” attributes.</w:t>
+        <w:t>have “</w:t>
+      </w:r>
+      <w:proofErr w:type="spellStart"/>
+      <w:r>
+        <w:rPr>
+          <w:rFonts w:ascii="Arial" w:hAnsi="Arial" w:cs="Arial"/>
+          <w:sz w:val="20"/>
+          <w:szCs w:val="24"/>
+        </w:rPr>
+        <w:t>collection_type</w:t>
+      </w:r>
+      <w:proofErr w:type="spellEnd"/>
+      <w:r>
+        <w:rPr>
+          <w:rFonts w:ascii="Arial" w:hAnsi="Arial" w:cs="Arial"/>
+          <w:sz w:val="20"/>
+          <w:szCs w:val="24"/>
+        </w:rPr>
+        <w:t>” and “</w:t>
+      </w:r>
+      <w:proofErr w:type="spellStart"/>
+      <w:r>
+        <w:rPr>
+          <w:rFonts w:ascii="Arial" w:hAnsi="Arial" w:cs="Arial"/>
+          <w:sz w:val="20"/>
+          <w:szCs w:val="24"/>
+        </w:rPr>
+        <w:t>collection_path</w:t>
+      </w:r>
+      <w:proofErr w:type="spellEnd"/>
+      <w:r>
+        <w:rPr>
+          <w:rFonts w:ascii="Arial" w:hAnsi="Arial" w:cs="Arial"/>
+          <w:sz w:val="20"/>
+          <w:szCs w:val="24"/>
+        </w:rPr>
+        <w:t>” attributes.</w:t>
       </w:r>
       <w:r>
         <w:rPr>
@@ -3804,7 +4357,7 @@
         </w:rPr>
         <w:t xml:space="preserve"> Please</w:t>
       </w:r>
-      <w:hyperlink r:id="rId11" w:history="1">
+      <w:hyperlink r:id="rId10" w:history="1">
         <w:r>
           <w:rPr>
             <w:rStyle w:val="Hyperlink"/>
@@ -3962,6 +4515,135 @@
         </w:rPr>
         <w:t xml:space="preserve"> Please </w:t>
       </w:r>
+      <w:hyperlink r:id="rId11" w:history="1">
+        <w:r>
+          <w:rPr>
+            <w:rStyle w:val="Hyperlink"/>
+            <w:rFonts w:ascii="Arial" w:hAnsi="Arial" w:cs="Arial"/>
+            <w:sz w:val="20"/>
+            <w:szCs w:val="24"/>
+          </w:rPr>
+          <w:t>click here</w:t>
+        </w:r>
+      </w:hyperlink>
+      <w:r>
+        <w:rPr>
+          <w:rFonts w:ascii="Arial" w:hAnsi="Arial" w:cs="Arial"/>
+          <w:sz w:val="20"/>
+          <w:szCs w:val="24"/>
+        </w:rPr>
+        <w:t xml:space="preserve"> </w:t>
+      </w:r>
+      <w:r>
+        <w:rPr>
+          <w:rFonts w:ascii="Arial" w:hAnsi="Arial" w:cs="Arial"/>
+          <w:sz w:val="20"/>
+          <w:szCs w:val="24"/>
+        </w:rPr>
+        <w:t>for sample JSON file.</w:t>
+      </w:r>
+      <w:r>
+        <w:rPr>
+          <w:rFonts w:ascii="Arial" w:hAnsi="Arial" w:cs="Arial"/>
+          <w:sz w:val="20"/>
+          <w:szCs w:val="24"/>
+        </w:rPr>
+        <w:t xml:space="preserve"> </w:t>
+      </w:r>
+      <w:r>
+        <w:rPr>
+          <w:rFonts w:ascii="Arial" w:hAnsi="Arial" w:cs="Arial"/>
+          <w:sz w:val="20"/>
+          <w:szCs w:val="24"/>
+        </w:rPr>
+        <w:t xml:space="preserve"> </w:t>
+      </w:r>
+    </w:p>
+    <w:p>
+      <w:pPr>
+        <w:pStyle w:val="ListParagraph"/>
+        <w:rPr>
+          <w:rFonts w:ascii="Arial" w:hAnsi="Arial" w:cs="Arial"/>
+          <w:sz w:val="20"/>
+          <w:szCs w:val="24"/>
+        </w:rPr>
+      </w:pPr>
+    </w:p>
+    <w:p>
+      <w:pPr>
+        <w:pStyle w:val="ListParagraph"/>
+        <w:jc w:val="both"/>
+        <w:rPr>
+          <w:rFonts w:ascii="Arial" w:hAnsi="Arial" w:cs="Arial"/>
+          <w:sz w:val="20"/>
+          <w:szCs w:val="24"/>
+        </w:rPr>
+      </w:pPr>
+    </w:p>
+    <w:p>
+      <w:pPr>
+        <w:pStyle w:val="ListParagraph"/>
+        <w:numPr>
+          <w:ilvl w:val="0"/>
+          <w:numId w:val="9"/>
+        </w:numPr>
+        <w:jc w:val="both"/>
+        <w:rPr>
+          <w:rFonts w:ascii="Arial" w:hAnsi="Arial" w:cs="Arial"/>
+          <w:sz w:val="20"/>
+          <w:szCs w:val="24"/>
+        </w:rPr>
+      </w:pPr>
+      <w:r>
+        <w:rPr>
+          <w:rFonts w:ascii="Arial" w:hAnsi="Arial" w:cs="Arial"/>
+          <w:sz w:val="20"/>
+          <w:szCs w:val="24"/>
+        </w:rPr>
+        <w:t xml:space="preserve">Get authentication token using the following curl command and write the token </w:t>
+      </w:r>
+      <w:r>
+        <w:rPr>
+          <w:rFonts w:ascii="Arial" w:hAnsi="Arial" w:cs="Arial"/>
+          <w:sz w:val="20"/>
+          <w:szCs w:val="24"/>
+        </w:rPr>
+        <w:t xml:space="preserve">value </w:t>
+      </w:r>
+      <w:r>
+        <w:rPr>
+          <w:rFonts w:ascii="Arial" w:hAnsi="Arial" w:cs="Arial"/>
+          <w:sz w:val="20"/>
+          <w:szCs w:val="24"/>
+        </w:rPr>
+        <w:t>into “</w:t>
+      </w:r>
+      <w:proofErr w:type="spellStart"/>
+      <w:r>
+        <w:rPr>
+          <w:rFonts w:ascii="Arial" w:hAnsi="Arial" w:cs="Arial"/>
+          <w:sz w:val="20"/>
+          <w:szCs w:val="24"/>
+        </w:rPr>
+        <w:t>auth_token.cfg</w:t>
+      </w:r>
+      <w:proofErr w:type="spellEnd"/>
+      <w:r>
+        <w:rPr>
+          <w:rFonts w:ascii="Arial" w:hAnsi="Arial" w:cs="Arial"/>
+          <w:sz w:val="20"/>
+          <w:szCs w:val="24"/>
+        </w:rPr>
+        <w:t>” file</w:t>
+      </w:r>
+      <w:r>
+        <w:rPr>
+          <w:rFonts w:ascii="Arial" w:hAnsi="Arial" w:cs="Arial"/>
+          <w:sz w:val="20"/>
+          <w:szCs w:val="24"/>
+        </w:rPr>
+        <w:t xml:space="preserve">. Please </w:t>
+      </w:r>
       <w:hyperlink r:id="rId12" w:history="1">
         <w:r>
           <w:rPr>
@@ -3979,118 +4661,25 @@
           <w:sz w:val="20"/>
           <w:szCs w:val="24"/>
         </w:rPr>
-        <w:t xml:space="preserve"> </w:t>
-      </w:r>
-      <w:r>
-        <w:rPr>
-          <w:rFonts w:ascii="Arial" w:hAnsi="Arial" w:cs="Arial"/>
-          <w:sz w:val="20"/>
-          <w:szCs w:val="24"/>
-        </w:rPr>
-        <w:t>for sample JSON file.</w:t>
-      </w:r>
-      <w:r>
-        <w:rPr>
-          <w:rFonts w:ascii="Arial" w:hAnsi="Arial" w:cs="Arial"/>
-          <w:sz w:val="20"/>
-          <w:szCs w:val="24"/>
-        </w:rPr>
-        <w:t xml:space="preserve"> </w:t>
-      </w:r>
-      <w:r>
-        <w:rPr>
-          <w:rFonts w:ascii="Arial" w:hAnsi="Arial" w:cs="Arial"/>
-          <w:sz w:val="20"/>
-          <w:szCs w:val="24"/>
-        </w:rPr>
-        <w:t xml:space="preserve"> </w:t>
-      </w:r>
-    </w:p>
-    <w:p>
-      <w:pPr>
-        <w:pStyle w:val="ListParagraph"/>
-        <w:rPr>
-          <w:rFonts w:ascii="Arial" w:hAnsi="Arial" w:cs="Arial"/>
-          <w:sz w:val="20"/>
-          <w:szCs w:val="24"/>
-        </w:rPr>
-      </w:pPr>
-    </w:p>
-    <w:p>
-      <w:pPr>
-        <w:pStyle w:val="ListParagraph"/>
-        <w:jc w:val="both"/>
-        <w:rPr>
-          <w:rFonts w:ascii="Arial" w:hAnsi="Arial" w:cs="Arial"/>
-          <w:sz w:val="20"/>
-          <w:szCs w:val="24"/>
-        </w:rPr>
-      </w:pPr>
-    </w:p>
-    <w:p>
-      <w:pPr>
-        <w:pStyle w:val="ListParagraph"/>
-        <w:numPr>
-          <w:ilvl w:val="0"/>
-          <w:numId w:val="9"/>
-        </w:numPr>
-        <w:jc w:val="both"/>
-        <w:rPr>
-          <w:rFonts w:ascii="Arial" w:hAnsi="Arial" w:cs="Arial"/>
-          <w:sz w:val="20"/>
-          <w:szCs w:val="24"/>
-        </w:rPr>
-      </w:pPr>
-      <w:r>
-        <w:rPr>
-          <w:rFonts w:ascii="Arial" w:hAnsi="Arial" w:cs="Arial"/>
-          <w:sz w:val="20"/>
-          <w:szCs w:val="24"/>
-        </w:rPr>
-        <w:t xml:space="preserve">Get authentication token using the following curl command and write the token </w:t>
-      </w:r>
-      <w:r>
-        <w:rPr>
-          <w:rFonts w:ascii="Arial" w:hAnsi="Arial" w:cs="Arial"/>
-          <w:sz w:val="20"/>
-          <w:szCs w:val="24"/>
-        </w:rPr>
-        <w:t xml:space="preserve">value </w:t>
-      </w:r>
-      <w:r>
-        <w:rPr>
-          <w:rFonts w:ascii="Arial" w:hAnsi="Arial" w:cs="Arial"/>
-          <w:sz w:val="20"/>
-          <w:szCs w:val="24"/>
-        </w:rPr>
-        <w:t>into “auth_token.cfg” file</w:t>
-      </w:r>
-      <w:r>
-        <w:rPr>
-          <w:rFonts w:ascii="Arial" w:hAnsi="Arial" w:cs="Arial"/>
-          <w:sz w:val="20"/>
-          <w:szCs w:val="24"/>
-        </w:rPr>
-        <w:t xml:space="preserve">. Please </w:t>
-      </w:r>
-      <w:hyperlink r:id="rId13" w:history="1">
-        <w:r>
-          <w:rPr>
-            <w:rStyle w:val="Hyperlink"/>
-            <w:rFonts w:ascii="Arial" w:hAnsi="Arial" w:cs="Arial"/>
-            <w:sz w:val="20"/>
-            <w:szCs w:val="24"/>
-          </w:rPr>
-          <w:t>click here</w:t>
-        </w:r>
-      </w:hyperlink>
-      <w:r>
-        <w:rPr>
-          <w:rFonts w:ascii="Arial" w:hAnsi="Arial" w:cs="Arial"/>
-          <w:sz w:val="20"/>
-          <w:szCs w:val="24"/>
-        </w:rPr>
-        <w:t xml:space="preserve"> for sample authentication config file.</w:t>
+        <w:t xml:space="preserve"> for sample authentication </w:t>
+      </w:r>
+      <w:proofErr w:type="spellStart"/>
+      <w:r>
+        <w:rPr>
+          <w:rFonts w:ascii="Arial" w:hAnsi="Arial" w:cs="Arial"/>
+          <w:sz w:val="20"/>
+          <w:szCs w:val="24"/>
+        </w:rPr>
+        <w:t>config</w:t>
+      </w:r>
+      <w:proofErr w:type="spellEnd"/>
+      <w:r>
+        <w:rPr>
+          <w:rFonts w:ascii="Arial" w:hAnsi="Arial" w:cs="Arial"/>
+          <w:sz w:val="20"/>
+          <w:szCs w:val="24"/>
+        </w:rPr>
+        <w:t xml:space="preserve"> file.</w:t>
       </w:r>
     </w:p>
     <w:p>
@@ -4137,15 +4726,105 @@
           <w:sz w:val="20"/>
           <w:szCs w:val="24"/>
         </w:rPr>
-        <w:t xml:space="preserve"> dme api </w:t>
-      </w:r>
-      <w:r>
-        <w:rPr>
-          <w:rFonts w:ascii="Courier New" w:hAnsi="Courier New" w:cs="Courier New"/>
-          <w:sz w:val="20"/>
-          <w:szCs w:val="24"/>
-        </w:rPr>
-        <w:t>server&gt;/authenticate  --user &lt;UserId&gt;  -H "Accept: application/json" -o token.txt -D response.txt</w:t>
+        <w:t xml:space="preserve"> </w:t>
+      </w:r>
+      <w:proofErr w:type="spellStart"/>
+      <w:r>
+        <w:rPr>
+          <w:rFonts w:ascii="Courier New" w:hAnsi="Courier New" w:cs="Courier New"/>
+          <w:sz w:val="20"/>
+          <w:szCs w:val="24"/>
+        </w:rPr>
+        <w:t>dme</w:t>
+      </w:r>
+      <w:proofErr w:type="spellEnd"/>
+      <w:r>
+        <w:rPr>
+          <w:rFonts w:ascii="Courier New" w:hAnsi="Courier New" w:cs="Courier New"/>
+          <w:sz w:val="20"/>
+          <w:szCs w:val="24"/>
+        </w:rPr>
+        <w:t xml:space="preserve"> </w:t>
+      </w:r>
+      <w:proofErr w:type="spellStart"/>
+      <w:r>
+        <w:rPr>
+          <w:rFonts w:ascii="Courier New" w:hAnsi="Courier New" w:cs="Courier New"/>
+          <w:sz w:val="20"/>
+          <w:szCs w:val="24"/>
+        </w:rPr>
+        <w:t>api</w:t>
+      </w:r>
+      <w:proofErr w:type="spellEnd"/>
+      <w:r>
+        <w:rPr>
+          <w:rFonts w:ascii="Courier New" w:hAnsi="Courier New" w:cs="Courier New"/>
+          <w:sz w:val="20"/>
+          <w:szCs w:val="24"/>
+        </w:rPr>
+        <w:t xml:space="preserve"> </w:t>
+      </w:r>
+      <w:r>
+        <w:rPr>
+          <w:rFonts w:ascii="Courier New" w:hAnsi="Courier New" w:cs="Courier New"/>
+          <w:sz w:val="20"/>
+          <w:szCs w:val="24"/>
+        </w:rPr>
+        <w:t>server&gt;/</w:t>
+      </w:r>
+      <w:proofErr w:type="gramStart"/>
+      <w:r>
+        <w:rPr>
+          <w:rFonts w:ascii="Courier New" w:hAnsi="Courier New" w:cs="Courier New"/>
+          <w:sz w:val="20"/>
+          <w:szCs w:val="24"/>
+        </w:rPr>
+        <w:t>authenticate  --</w:t>
+      </w:r>
+      <w:proofErr w:type="gramEnd"/>
+      <w:r>
+        <w:rPr>
+          <w:rFonts w:ascii="Courier New" w:hAnsi="Courier New" w:cs="Courier New"/>
+          <w:sz w:val="20"/>
+          <w:szCs w:val="24"/>
+        </w:rPr>
+        <w:t>user &lt;</w:t>
+      </w:r>
+      <w:proofErr w:type="spellStart"/>
+      <w:r>
+        <w:rPr>
+          <w:rFonts w:ascii="Courier New" w:hAnsi="Courier New" w:cs="Courier New"/>
+          <w:sz w:val="20"/>
+          <w:szCs w:val="24"/>
+        </w:rPr>
+        <w:t>UserId</w:t>
+      </w:r>
+      <w:proofErr w:type="spellEnd"/>
+      <w:r>
+        <w:rPr>
+          <w:rFonts w:ascii="Courier New" w:hAnsi="Courier New" w:cs="Courier New"/>
+          <w:sz w:val="20"/>
+          <w:szCs w:val="24"/>
+        </w:rPr>
+        <w:t>&gt;  -H "Accept: application/</w:t>
+      </w:r>
+      <w:proofErr w:type="spellStart"/>
+      <w:r>
+        <w:rPr>
+          <w:rFonts w:ascii="Courier New" w:hAnsi="Courier New" w:cs="Courier New"/>
+          <w:sz w:val="20"/>
+          <w:szCs w:val="24"/>
+        </w:rPr>
+        <w:t>json</w:t>
+      </w:r>
+      <w:proofErr w:type="spellEnd"/>
+      <w:r>
+        <w:rPr>
+          <w:rFonts w:ascii="Courier New" w:hAnsi="Courier New" w:cs="Courier New"/>
+          <w:sz w:val="20"/>
+          <w:szCs w:val="24"/>
+        </w:rPr>
+        <w:t>" -o token.txt -D response.txt</w:t>
       </w:r>
     </w:p>
     <w:p>
@@ -4186,7 +4865,61 @@
           <w:sz w:val="20"/>
           <w:szCs w:val="24"/>
         </w:rPr>
-        <w:t>curl -k -G -X GET https://fr-s-hpcdm-gp-d.ncifcrf.gov:7738/hpc-server/authenticate  --user jdoe  -H "Accept: application/json" -o token.txt -D response.txt</w:t>
+        <w:t xml:space="preserve">curl -k -G -X GET </w:t>
+      </w:r>
+      <w:proofErr w:type="gramStart"/>
+      <w:r>
+        <w:rPr>
+          <w:rFonts w:ascii="Courier New" w:hAnsi="Courier New" w:cs="Courier New"/>
+          <w:sz w:val="20"/>
+          <w:szCs w:val="24"/>
+        </w:rPr>
+        <w:t>https://fr-s-hpcdm-gp-d.ncifcrf.gov:7738/hpc-server/authenticate  --</w:t>
+      </w:r>
+      <w:proofErr w:type="gramEnd"/>
+      <w:r>
+        <w:rPr>
+          <w:rFonts w:ascii="Courier New" w:hAnsi="Courier New" w:cs="Courier New"/>
+          <w:sz w:val="20"/>
+          <w:szCs w:val="24"/>
+        </w:rPr>
+        <w:t xml:space="preserve">user </w:t>
+      </w:r>
+      <w:proofErr w:type="spellStart"/>
+      <w:r>
+        <w:rPr>
+          <w:rFonts w:ascii="Courier New" w:hAnsi="Courier New" w:cs="Courier New"/>
+          <w:sz w:val="20"/>
+          <w:szCs w:val="24"/>
+        </w:rPr>
+        <w:t>jdoe</w:t>
+      </w:r>
+      <w:proofErr w:type="spellEnd"/>
+      <w:r>
+        <w:rPr>
+          <w:rFonts w:ascii="Courier New" w:hAnsi="Courier New" w:cs="Courier New"/>
+          <w:sz w:val="20"/>
+          <w:szCs w:val="24"/>
+        </w:rPr>
+        <w:t xml:space="preserve">  -H "Accept: application/</w:t>
+      </w:r>
+      <w:proofErr w:type="spellStart"/>
+      <w:r>
+        <w:rPr>
+          <w:rFonts w:ascii="Courier New" w:hAnsi="Courier New" w:cs="Courier New"/>
+          <w:sz w:val="20"/>
+          <w:szCs w:val="24"/>
+        </w:rPr>
+        <w:t>json</w:t>
+      </w:r>
+      <w:proofErr w:type="spellEnd"/>
+      <w:r>
+        <w:rPr>
+          <w:rFonts w:ascii="Courier New" w:hAnsi="Courier New" w:cs="Courier New"/>
+          <w:sz w:val="20"/>
+          <w:szCs w:val="24"/>
+        </w:rPr>
+        <w:t>" -o token.txt -D response.txt</w:t>
       </w:r>
     </w:p>
     <w:p>
@@ -4274,7 +5007,53 @@
           <w:sz w:val="20"/>
           <w:szCs w:val="24"/>
         </w:rPr>
-        <w:t xml:space="preserve">curl -k -H "Content-Type: application/json" -d @&lt;metadata&gt;.json -X PUT </w:t>
+        <w:t>curl -k -H "Content-Type: application/</w:t>
+      </w:r>
+      <w:proofErr w:type="spellStart"/>
+      <w:r>
+        <w:rPr>
+          <w:rFonts w:ascii="Courier New" w:hAnsi="Courier New" w:cs="Courier New"/>
+          <w:sz w:val="20"/>
+          <w:szCs w:val="24"/>
+        </w:rPr>
+        <w:t>json</w:t>
+      </w:r>
+      <w:proofErr w:type="spellEnd"/>
+      <w:r>
+        <w:rPr>
+          <w:rFonts w:ascii="Courier New" w:hAnsi="Courier New" w:cs="Courier New"/>
+          <w:sz w:val="20"/>
+          <w:szCs w:val="24"/>
+        </w:rPr>
+        <w:t>" -d @&lt;metadata</w:t>
+      </w:r>
+      <w:proofErr w:type="gramStart"/>
+      <w:r>
+        <w:rPr>
+          <w:rFonts w:ascii="Courier New" w:hAnsi="Courier New" w:cs="Courier New"/>
+          <w:sz w:val="20"/>
+          <w:szCs w:val="24"/>
+        </w:rPr>
+        <w:t>&gt;.</w:t>
+      </w:r>
+      <w:proofErr w:type="spellStart"/>
+      <w:r>
+        <w:rPr>
+          <w:rFonts w:ascii="Courier New" w:hAnsi="Courier New" w:cs="Courier New"/>
+          <w:sz w:val="20"/>
+          <w:szCs w:val="24"/>
+        </w:rPr>
+        <w:t>json</w:t>
+      </w:r>
+      <w:proofErr w:type="spellEnd"/>
+      <w:proofErr w:type="gramEnd"/>
+      <w:r>
+        <w:rPr>
+          <w:rFonts w:ascii="Courier New" w:hAnsi="Courier New" w:cs="Courier New"/>
+          <w:sz w:val="20"/>
+          <w:szCs w:val="24"/>
+        </w:rPr>
+        <w:t xml:space="preserve"> -X PUT </w:t>
       </w:r>
       <w:hyperlink w:history="1">
         <w:r>
@@ -4290,7 +5069,115 @@
           <w:sz w:val="20"/>
           <w:szCs w:val="24"/>
         </w:rPr>
-        <w:t xml:space="preserve"> dme api server&gt;/collection/&lt;Collection path&gt;  --config &lt;Auth token config&gt;  -H "Accept: application/json"</w:t>
+        <w:t xml:space="preserve"> </w:t>
+      </w:r>
+      <w:proofErr w:type="spellStart"/>
+      <w:r>
+        <w:rPr>
+          <w:rFonts w:ascii="Courier New" w:hAnsi="Courier New" w:cs="Courier New"/>
+          <w:sz w:val="20"/>
+          <w:szCs w:val="24"/>
+        </w:rPr>
+        <w:t>dme</w:t>
+      </w:r>
+      <w:proofErr w:type="spellEnd"/>
+      <w:r>
+        <w:rPr>
+          <w:rFonts w:ascii="Courier New" w:hAnsi="Courier New" w:cs="Courier New"/>
+          <w:sz w:val="20"/>
+          <w:szCs w:val="24"/>
+        </w:rPr>
+        <w:t xml:space="preserve"> </w:t>
+      </w:r>
+      <w:proofErr w:type="spellStart"/>
+      <w:r>
+        <w:rPr>
+          <w:rFonts w:ascii="Courier New" w:hAnsi="Courier New" w:cs="Courier New"/>
+          <w:sz w:val="20"/>
+          <w:szCs w:val="24"/>
+        </w:rPr>
+        <w:t>api</w:t>
+      </w:r>
+      <w:proofErr w:type="spellEnd"/>
+      <w:r>
+        <w:rPr>
+          <w:rFonts w:ascii="Courier New" w:hAnsi="Courier New" w:cs="Courier New"/>
+          <w:sz w:val="20"/>
+          <w:szCs w:val="24"/>
+        </w:rPr>
+        <w:t xml:space="preserve"> server&gt;/collection/&lt;Collection path&gt;  --</w:t>
+      </w:r>
+      <w:proofErr w:type="spellStart"/>
+      <w:r>
+        <w:rPr>
+          <w:rFonts w:ascii="Courier New" w:hAnsi="Courier New" w:cs="Courier New"/>
+          <w:sz w:val="20"/>
+          <w:szCs w:val="24"/>
+        </w:rPr>
+        <w:t>config</w:t>
+      </w:r>
+      <w:proofErr w:type="spellEnd"/>
+      <w:r>
+        <w:rPr>
+          <w:rFonts w:ascii="Courier New" w:hAnsi="Courier New" w:cs="Courier New"/>
+          <w:sz w:val="20"/>
+          <w:szCs w:val="24"/>
+        </w:rPr>
+        <w:t xml:space="preserve"> &lt;</w:t>
+      </w:r>
+      <w:proofErr w:type="spellStart"/>
+      <w:r>
+        <w:rPr>
+          <w:rFonts w:ascii="Courier New" w:hAnsi="Courier New" w:cs="Courier New"/>
+          <w:sz w:val="20"/>
+          <w:szCs w:val="24"/>
+        </w:rPr>
+        <w:t>Auth</w:t>
+      </w:r>
+      <w:proofErr w:type="spellEnd"/>
+      <w:r>
+        <w:rPr>
+          <w:rFonts w:ascii="Courier New" w:hAnsi="Courier New" w:cs="Courier New"/>
+          <w:sz w:val="20"/>
+          <w:szCs w:val="24"/>
+        </w:rPr>
+        <w:t xml:space="preserve"> token </w:t>
+      </w:r>
+      <w:proofErr w:type="spellStart"/>
+      <w:r>
+        <w:rPr>
+          <w:rFonts w:ascii="Courier New" w:hAnsi="Courier New" w:cs="Courier New"/>
+          <w:sz w:val="20"/>
+          <w:szCs w:val="24"/>
+        </w:rPr>
+        <w:t>config</w:t>
+      </w:r>
+      <w:proofErr w:type="spellEnd"/>
+      <w:r>
+        <w:rPr>
+          <w:rFonts w:ascii="Courier New" w:hAnsi="Courier New" w:cs="Courier New"/>
+          <w:sz w:val="20"/>
+          <w:szCs w:val="24"/>
+        </w:rPr>
+        <w:t>&gt;  -H "Accept: application/</w:t>
+      </w:r>
+      <w:proofErr w:type="spellStart"/>
+      <w:r>
+        <w:rPr>
+          <w:rFonts w:ascii="Courier New" w:hAnsi="Courier New" w:cs="Courier New"/>
+          <w:sz w:val="20"/>
+          <w:szCs w:val="24"/>
+        </w:rPr>
+        <w:t>json</w:t>
+      </w:r>
+      <w:proofErr w:type="spellEnd"/>
+      <w:r>
+        <w:rPr>
+          <w:rFonts w:ascii="Courier New" w:hAnsi="Courier New" w:cs="Courier New"/>
+          <w:sz w:val="20"/>
+          <w:szCs w:val="24"/>
+        </w:rPr>
+        <w:t>"</w:t>
       </w:r>
     </w:p>
     <w:p>
@@ -4328,7 +5215,107 @@
           <w:sz w:val="20"/>
           <w:szCs w:val="24"/>
         </w:rPr>
-        <w:t>curl -k -H "Content-Type: application/json" -d @collection_metadata_input.json -X PUT https://fr-s-hpcdm-gp-d.ncifcrf.gov:7738/hpc-server/collection/FNL_SF_Archive/PI_Prasad  --config auth-token.cfg  -H "Accept: application/json"</w:t>
+        <w:t>curl -k -H "Content-Type: application/</w:t>
+      </w:r>
+      <w:proofErr w:type="spellStart"/>
+      <w:r>
+        <w:rPr>
+          <w:rFonts w:ascii="Courier New" w:hAnsi="Courier New" w:cs="Courier New"/>
+          <w:sz w:val="20"/>
+          <w:szCs w:val="24"/>
+        </w:rPr>
+        <w:t>json</w:t>
+      </w:r>
+      <w:proofErr w:type="spellEnd"/>
+      <w:r>
+        <w:rPr>
+          <w:rFonts w:ascii="Courier New" w:hAnsi="Courier New" w:cs="Courier New"/>
+          <w:sz w:val="20"/>
+          <w:szCs w:val="24"/>
+        </w:rPr>
+        <w:t>" -d @</w:t>
+      </w:r>
+      <w:proofErr w:type="spellStart"/>
+      <w:r>
+        <w:rPr>
+          <w:rFonts w:ascii="Courier New" w:hAnsi="Courier New" w:cs="Courier New"/>
+          <w:sz w:val="20"/>
+          <w:szCs w:val="24"/>
+        </w:rPr>
+        <w:t>collection_metadata_</w:t>
+      </w:r>
+      <w:proofErr w:type="gramStart"/>
+      <w:r>
+        <w:rPr>
+          <w:rFonts w:ascii="Courier New" w:hAnsi="Courier New" w:cs="Courier New"/>
+          <w:sz w:val="20"/>
+          <w:szCs w:val="24"/>
+        </w:rPr>
+        <w:t>input.json</w:t>
+      </w:r>
+      <w:proofErr w:type="spellEnd"/>
+      <w:proofErr w:type="gramEnd"/>
+      <w:r>
+        <w:rPr>
+          <w:rFonts w:ascii="Courier New" w:hAnsi="Courier New" w:cs="Courier New"/>
+          <w:sz w:val="20"/>
+          <w:szCs w:val="24"/>
+        </w:rPr>
+        <w:t xml:space="preserve"> -X PUT https://fr-s-hpcdm-gp-d.ncifcrf.gov:7738/hpc-server/collection/FNL_SF_Archive/PI_Prasad  --</w:t>
+      </w:r>
+      <w:proofErr w:type="spellStart"/>
+      <w:r>
+        <w:rPr>
+          <w:rFonts w:ascii="Courier New" w:hAnsi="Courier New" w:cs="Courier New"/>
+          <w:sz w:val="20"/>
+          <w:szCs w:val="24"/>
+        </w:rPr>
+        <w:t>config</w:t>
+      </w:r>
+      <w:proofErr w:type="spellEnd"/>
+      <w:r>
+        <w:rPr>
+          <w:rFonts w:ascii="Courier New" w:hAnsi="Courier New" w:cs="Courier New"/>
+          <w:sz w:val="20"/>
+          <w:szCs w:val="24"/>
+        </w:rPr>
+        <w:t xml:space="preserve"> </w:t>
+      </w:r>
+      <w:proofErr w:type="spellStart"/>
+      <w:r>
+        <w:rPr>
+          <w:rFonts w:ascii="Courier New" w:hAnsi="Courier New" w:cs="Courier New"/>
+          <w:sz w:val="20"/>
+          <w:szCs w:val="24"/>
+        </w:rPr>
+        <w:t>auth-token.cfg</w:t>
+      </w:r>
+      <w:proofErr w:type="spellEnd"/>
+      <w:r>
+        <w:rPr>
+          <w:rFonts w:ascii="Courier New" w:hAnsi="Courier New" w:cs="Courier New"/>
+          <w:sz w:val="20"/>
+          <w:szCs w:val="24"/>
+        </w:rPr>
+        <w:t xml:space="preserve">  -H "Accept: application/</w:t>
+      </w:r>
+      <w:proofErr w:type="spellStart"/>
+      <w:r>
+        <w:rPr>
+          <w:rFonts w:ascii="Courier New" w:hAnsi="Courier New" w:cs="Courier New"/>
+          <w:sz w:val="20"/>
+          <w:szCs w:val="24"/>
+        </w:rPr>
+        <w:t>json</w:t>
+      </w:r>
+      <w:proofErr w:type="spellEnd"/>
+      <w:r>
+        <w:rPr>
+          <w:rFonts w:ascii="Courier New" w:hAnsi="Courier New" w:cs="Courier New"/>
+          <w:sz w:val="20"/>
+          <w:szCs w:val="24"/>
+        </w:rPr>
+        <w:t>"</w:t>
       </w:r>
     </w:p>
     <w:p>
@@ -4451,6 +5438,7 @@
     </w:p>
     <w:p>
       <w:pPr>
+        <w:outlineLvl w:val="0"/>
         <w:rPr>
           <w:rFonts w:ascii="Arial" w:hAnsi="Arial" w:cs="Arial"/>
           <w:b/>
@@ -4558,6 +5546,7 @@
         </w:rPr>
         <w:t>have “</w:t>
       </w:r>
+      <w:proofErr w:type="spellStart"/>
       <w:r>
         <w:rPr>
           <w:rFonts w:ascii="Arial" w:hAnsi="Arial" w:cs="Arial"/>
@@ -4566,6 +5555,7 @@
         </w:rPr>
         <w:t>object_path</w:t>
       </w:r>
+      <w:proofErr w:type="spellEnd"/>
       <w:r>
         <w:rPr>
           <w:rFonts w:ascii="Arial" w:hAnsi="Arial" w:cs="Arial"/>
@@ -4574,6 +5564,7 @@
         </w:rPr>
         <w:t>” and “</w:t>
       </w:r>
+      <w:proofErr w:type="spellStart"/>
       <w:r>
         <w:rPr>
           <w:rFonts w:ascii="Arial" w:hAnsi="Arial" w:cs="Arial"/>
@@ -4588,15 +5579,60 @@
           <w:sz w:val="20"/>
           <w:szCs w:val="24"/>
         </w:rPr>
-        <w:t xml:space="preserve">_path” attributes. </w:t>
-      </w:r>
-      <w:r>
-        <w:rPr>
-          <w:rFonts w:ascii="Arial" w:hAnsi="Arial" w:cs="Arial"/>
-          <w:sz w:val="20"/>
-          <w:szCs w:val="24"/>
-        </w:rPr>
-        <w:t xml:space="preserve">“file_path” represents physical location of the file and “object_path” is the logical path. </w:t>
+        <w:t>_path</w:t>
+      </w:r>
+      <w:proofErr w:type="spellEnd"/>
+      <w:r>
+        <w:rPr>
+          <w:rFonts w:ascii="Arial" w:hAnsi="Arial" w:cs="Arial"/>
+          <w:sz w:val="20"/>
+          <w:szCs w:val="24"/>
+        </w:rPr>
+        <w:t xml:space="preserve">” attributes. </w:t>
+      </w:r>
+      <w:r>
+        <w:rPr>
+          <w:rFonts w:ascii="Arial" w:hAnsi="Arial" w:cs="Arial"/>
+          <w:sz w:val="20"/>
+          <w:szCs w:val="24"/>
+        </w:rPr>
+        <w:t>“</w:t>
+      </w:r>
+      <w:proofErr w:type="spellStart"/>
+      <w:r>
+        <w:rPr>
+          <w:rFonts w:ascii="Arial" w:hAnsi="Arial" w:cs="Arial"/>
+          <w:sz w:val="20"/>
+          <w:szCs w:val="24"/>
+        </w:rPr>
+        <w:t>file_path</w:t>
+      </w:r>
+      <w:proofErr w:type="spellEnd"/>
+      <w:r>
+        <w:rPr>
+          <w:rFonts w:ascii="Arial" w:hAnsi="Arial" w:cs="Arial"/>
+          <w:sz w:val="20"/>
+          <w:szCs w:val="24"/>
+        </w:rPr>
+        <w:t>” represents physical location of the file and “</w:t>
+      </w:r>
+      <w:proofErr w:type="spellStart"/>
+      <w:r>
+        <w:rPr>
+          <w:rFonts w:ascii="Arial" w:hAnsi="Arial" w:cs="Arial"/>
+          <w:sz w:val="20"/>
+          <w:szCs w:val="24"/>
+        </w:rPr>
+        <w:t>object_path</w:t>
+      </w:r>
+      <w:proofErr w:type="spellEnd"/>
+      <w:r>
+        <w:rPr>
+          <w:rFonts w:ascii="Arial" w:hAnsi="Arial" w:cs="Arial"/>
+          <w:sz w:val="20"/>
+          <w:szCs w:val="24"/>
+        </w:rPr>
+        <w:t xml:space="preserve">” is the logical path. </w:t>
       </w:r>
       <w:r>
         <w:rPr>
@@ -4635,6 +5671,177 @@
           <w:szCs w:val="24"/>
         </w:rPr>
         <w:t>Please</w:t>
+      </w:r>
+      <w:hyperlink r:id="rId13" w:history="1">
+        <w:r>
+          <w:rPr>
+            <w:rStyle w:val="Hyperlink"/>
+            <w:rFonts w:ascii="Arial" w:hAnsi="Arial" w:cs="Arial"/>
+            <w:sz w:val="20"/>
+            <w:szCs w:val="24"/>
+          </w:rPr>
+          <w:t xml:space="preserve"> click here</w:t>
+        </w:r>
+      </w:hyperlink>
+      <w:r>
+        <w:rPr>
+          <w:rFonts w:ascii="Arial" w:hAnsi="Arial" w:cs="Arial"/>
+          <w:sz w:val="20"/>
+          <w:szCs w:val="24"/>
+        </w:rPr>
+        <w:t xml:space="preserve"> for </w:t>
+      </w:r>
+      <w:r>
+        <w:rPr>
+          <w:rFonts w:ascii="Arial" w:hAnsi="Arial" w:cs="Arial"/>
+          <w:sz w:val="20"/>
+          <w:szCs w:val="24"/>
+        </w:rPr>
+        <w:t xml:space="preserve">a </w:t>
+      </w:r>
+      <w:r>
+        <w:rPr>
+          <w:rFonts w:ascii="Arial" w:hAnsi="Arial" w:cs="Arial"/>
+          <w:sz w:val="20"/>
+          <w:szCs w:val="24"/>
+        </w:rPr>
+        <w:t>sample CSV file</w:t>
+      </w:r>
+      <w:r>
+        <w:rPr>
+          <w:rFonts w:ascii="Arial" w:hAnsi="Arial" w:cs="Arial"/>
+          <w:sz w:val="20"/>
+          <w:szCs w:val="24"/>
+        </w:rPr>
+        <w:t xml:space="preserve"> representing synchronous registration</w:t>
+      </w:r>
+      <w:r>
+        <w:rPr>
+          <w:rFonts w:ascii="Arial" w:hAnsi="Arial" w:cs="Arial"/>
+          <w:sz w:val="20"/>
+          <w:szCs w:val="24"/>
+        </w:rPr>
+        <w:t xml:space="preserve">. </w:t>
+      </w:r>
+      <w:r>
+        <w:rPr>
+          <w:rFonts w:ascii="Arial" w:hAnsi="Arial" w:cs="Arial"/>
+          <w:sz w:val="20"/>
+          <w:szCs w:val="24"/>
+        </w:rPr>
+        <w:t>To register data files from Globus, CSV file should have “</w:t>
+      </w:r>
+      <w:proofErr w:type="spellStart"/>
+      <w:r>
+        <w:rPr>
+          <w:rFonts w:ascii="Arial" w:hAnsi="Arial" w:cs="Arial"/>
+          <w:sz w:val="20"/>
+          <w:szCs w:val="24"/>
+        </w:rPr>
+        <w:t>fileContainerId</w:t>
+      </w:r>
+      <w:proofErr w:type="spellEnd"/>
+      <w:r>
+        <w:rPr>
+          <w:rFonts w:ascii="Arial" w:hAnsi="Arial" w:cs="Arial"/>
+          <w:sz w:val="20"/>
+          <w:szCs w:val="24"/>
+        </w:rPr>
+        <w:t>” and “</w:t>
+      </w:r>
+      <w:proofErr w:type="spellStart"/>
+      <w:r>
+        <w:rPr>
+          <w:rFonts w:ascii="Arial" w:hAnsi="Arial" w:cs="Arial"/>
+          <w:sz w:val="20"/>
+          <w:szCs w:val="24"/>
+        </w:rPr>
+        <w:t>fileId</w:t>
+      </w:r>
+      <w:proofErr w:type="spellEnd"/>
+      <w:r>
+        <w:rPr>
+          <w:rFonts w:ascii="Arial" w:hAnsi="Arial" w:cs="Arial"/>
+          <w:sz w:val="20"/>
+          <w:szCs w:val="24"/>
+        </w:rPr>
+        <w:t>”. “</w:t>
+      </w:r>
+      <w:proofErr w:type="spellStart"/>
+      <w:r>
+        <w:rPr>
+          <w:rFonts w:ascii="Arial" w:hAnsi="Arial" w:cs="Arial"/>
+          <w:sz w:val="20"/>
+          <w:szCs w:val="24"/>
+        </w:rPr>
+        <w:t>fileContainerId</w:t>
+      </w:r>
+      <w:proofErr w:type="spellEnd"/>
+      <w:r>
+        <w:rPr>
+          <w:rFonts w:ascii="Arial" w:hAnsi="Arial" w:cs="Arial"/>
+          <w:sz w:val="20"/>
+          <w:szCs w:val="24"/>
+        </w:rPr>
+        <w:t>” represents Globus endpoint UUID and “</w:t>
+      </w:r>
+      <w:proofErr w:type="spellStart"/>
+      <w:r>
+        <w:rPr>
+          <w:rFonts w:ascii="Arial" w:hAnsi="Arial" w:cs="Arial"/>
+          <w:sz w:val="20"/>
+          <w:szCs w:val="24"/>
+        </w:rPr>
+        <w:t>fileId</w:t>
+      </w:r>
+      <w:proofErr w:type="spellEnd"/>
+      <w:r>
+        <w:rPr>
+          <w:rFonts w:ascii="Arial" w:hAnsi="Arial" w:cs="Arial"/>
+          <w:sz w:val="20"/>
+          <w:szCs w:val="24"/>
+        </w:rPr>
+        <w:t xml:space="preserve">” represents file location on Globus endpoint. </w:t>
+      </w:r>
+      <w:r>
+        <w:rPr>
+          <w:rFonts w:ascii="Arial" w:hAnsi="Arial" w:cs="Arial"/>
+          <w:sz w:val="20"/>
+          <w:szCs w:val="24"/>
+        </w:rPr>
+        <w:t xml:space="preserve">Globus endpoint must be shared with HPC DME Application account with READ permission. Please </w:t>
+      </w:r>
+      <w:r>
+        <w:rPr>
+          <w:rFonts w:ascii="Arial" w:hAnsi="Arial" w:cs="Arial"/>
+          <w:sz w:val="20"/>
+          <w:szCs w:val="24"/>
+        </w:rPr>
+        <w:t xml:space="preserve">check </w:t>
+      </w:r>
+      <w:r>
+        <w:rPr>
+          <w:rFonts w:ascii="Arial" w:hAnsi="Arial" w:cs="Arial"/>
+          <w:sz w:val="20"/>
+          <w:szCs w:val="24"/>
+        </w:rPr>
+        <w:t>the User Guide</w:t>
+      </w:r>
+      <w:r>
+        <w:rPr>
+          <w:rFonts w:ascii="Arial" w:hAnsi="Arial" w:cs="Arial"/>
+          <w:sz w:val="20"/>
+          <w:szCs w:val="24"/>
+        </w:rPr>
+        <w:t xml:space="preserve"> for details</w:t>
+      </w:r>
+      <w:r>
+        <w:rPr>
+          <w:rFonts w:ascii="Arial" w:hAnsi="Arial" w:cs="Arial"/>
+          <w:sz w:val="20"/>
+          <w:szCs w:val="24"/>
+        </w:rPr>
+        <w:t>. Please</w:t>
       </w:r>
       <w:hyperlink r:id="rId14" w:history="1">
         <w:r>
@@ -4669,135 +5876,92 @@
           <w:sz w:val="20"/>
           <w:szCs w:val="24"/>
         </w:rPr>
-        <w:t>sample CSV file</w:t>
-      </w:r>
-      <w:r>
-        <w:rPr>
-          <w:rFonts w:ascii="Arial" w:hAnsi="Arial" w:cs="Arial"/>
-          <w:sz w:val="20"/>
-          <w:szCs w:val="24"/>
-        </w:rPr>
-        <w:t xml:space="preserve"> representing synchronous registration</w:t>
-      </w:r>
-      <w:r>
-        <w:rPr>
-          <w:rFonts w:ascii="Arial" w:hAnsi="Arial" w:cs="Arial"/>
-          <w:sz w:val="20"/>
-          <w:szCs w:val="24"/>
-        </w:rPr>
-        <w:t xml:space="preserve">. </w:t>
-      </w:r>
-      <w:r>
-        <w:rPr>
-          <w:rFonts w:ascii="Arial" w:hAnsi="Arial" w:cs="Arial"/>
-          <w:sz w:val="20"/>
-          <w:szCs w:val="24"/>
-        </w:rPr>
-        <w:t>To register data files from Globus, CSV file should have “</w:t>
-      </w:r>
-      <w:r>
-        <w:rPr>
-          <w:rFonts w:ascii="Arial" w:hAnsi="Arial" w:cs="Arial"/>
-          <w:sz w:val="20"/>
-          <w:szCs w:val="24"/>
-        </w:rPr>
-        <w:t>fileContainerId</w:t>
-      </w:r>
-      <w:r>
-        <w:rPr>
-          <w:rFonts w:ascii="Arial" w:hAnsi="Arial" w:cs="Arial"/>
-          <w:sz w:val="20"/>
-          <w:szCs w:val="24"/>
-        </w:rPr>
-        <w:t>” and “</w:t>
-      </w:r>
-      <w:r>
-        <w:rPr>
-          <w:rFonts w:ascii="Arial" w:hAnsi="Arial" w:cs="Arial"/>
-          <w:sz w:val="20"/>
-          <w:szCs w:val="24"/>
-        </w:rPr>
-        <w:t>fileId</w:t>
-      </w:r>
-      <w:r>
-        <w:rPr>
-          <w:rFonts w:ascii="Arial" w:hAnsi="Arial" w:cs="Arial"/>
-          <w:sz w:val="20"/>
-          <w:szCs w:val="24"/>
-        </w:rPr>
-        <w:t>”. “</w:t>
-      </w:r>
-      <w:r>
-        <w:rPr>
-          <w:rFonts w:ascii="Arial" w:hAnsi="Arial" w:cs="Arial"/>
-          <w:sz w:val="20"/>
-          <w:szCs w:val="24"/>
-        </w:rPr>
-        <w:t>fileContainerId</w:t>
-      </w:r>
-      <w:r>
-        <w:rPr>
-          <w:rFonts w:ascii="Arial" w:hAnsi="Arial" w:cs="Arial"/>
-          <w:sz w:val="20"/>
-          <w:szCs w:val="24"/>
-        </w:rPr>
-        <w:t>” represents Globus endpoint UUID and “</w:t>
-      </w:r>
-      <w:r>
-        <w:rPr>
-          <w:rFonts w:ascii="Arial" w:hAnsi="Arial" w:cs="Arial"/>
-          <w:sz w:val="20"/>
-          <w:szCs w:val="24"/>
-        </w:rPr>
-        <w:t>fileId</w:t>
-      </w:r>
-      <w:r>
-        <w:rPr>
-          <w:rFonts w:ascii="Arial" w:hAnsi="Arial" w:cs="Arial"/>
-          <w:sz w:val="20"/>
-          <w:szCs w:val="24"/>
-        </w:rPr>
-        <w:t xml:space="preserve">” represents file location on Globus endpoint. </w:t>
-      </w:r>
-      <w:r>
-        <w:rPr>
-          <w:rFonts w:ascii="Arial" w:hAnsi="Arial" w:cs="Arial"/>
-          <w:sz w:val="20"/>
-          <w:szCs w:val="24"/>
-        </w:rPr>
-        <w:t xml:space="preserve">Globus endpoint must be shared with HPC DME Application account with READ permission. Please </w:t>
-      </w:r>
-      <w:r>
-        <w:rPr>
-          <w:rFonts w:ascii="Arial" w:hAnsi="Arial" w:cs="Arial"/>
-          <w:sz w:val="20"/>
-          <w:szCs w:val="24"/>
-        </w:rPr>
-        <w:t xml:space="preserve">check </w:t>
-      </w:r>
-      <w:r>
-        <w:rPr>
-          <w:rFonts w:ascii="Arial" w:hAnsi="Arial" w:cs="Arial"/>
-          <w:sz w:val="20"/>
-          <w:szCs w:val="24"/>
-        </w:rPr>
-        <w:t>the User Guide</w:t>
-      </w:r>
-      <w:r>
-        <w:rPr>
-          <w:rFonts w:ascii="Arial" w:hAnsi="Arial" w:cs="Arial"/>
-          <w:sz w:val="20"/>
-          <w:szCs w:val="24"/>
-        </w:rPr>
-        <w:t xml:space="preserve"> for details</w:t>
-      </w:r>
-      <w:r>
-        <w:rPr>
-          <w:rFonts w:ascii="Arial" w:hAnsi="Arial" w:cs="Arial"/>
-          <w:sz w:val="20"/>
-          <w:szCs w:val="24"/>
-        </w:rPr>
-        <w:t>. Please</w:t>
+        <w:t xml:space="preserve">sample CSV file representing asynchronous registration. </w:t>
+      </w:r>
+    </w:p>
+    <w:p>
+      <w:pPr>
+        <w:pStyle w:val="ListParagraph"/>
+        <w:jc w:val="both"/>
+        <w:rPr>
+          <w:rFonts w:ascii="Arial" w:hAnsi="Arial" w:cs="Arial"/>
+          <w:sz w:val="20"/>
+          <w:szCs w:val="24"/>
+        </w:rPr>
+      </w:pPr>
+    </w:p>
+    <w:p>
+      <w:pPr>
+        <w:pStyle w:val="ListParagraph"/>
+        <w:numPr>
+          <w:ilvl w:val="0"/>
+          <w:numId w:val="10"/>
+        </w:numPr>
+        <w:jc w:val="both"/>
+        <w:rPr>
+          <w:rFonts w:ascii="Arial" w:hAnsi="Arial" w:cs="Arial"/>
+          <w:sz w:val="20"/>
+          <w:szCs w:val="24"/>
+        </w:rPr>
+      </w:pPr>
+      <w:r>
+        <w:rPr>
+          <w:rFonts w:ascii="Arial" w:hAnsi="Arial" w:cs="Arial"/>
+          <w:sz w:val="20"/>
+          <w:szCs w:val="24"/>
+        </w:rPr>
+        <w:lastRenderedPageBreak/>
+        <w:t>Read the CSV file and iterat</w:t>
+      </w:r>
+      <w:r>
+        <w:rPr>
+          <w:rFonts w:ascii="Arial" w:hAnsi="Arial" w:cs="Arial"/>
+          <w:sz w:val="20"/>
+          <w:szCs w:val="24"/>
+        </w:rPr>
+        <w:t>e</w:t>
+      </w:r>
+      <w:r>
+        <w:rPr>
+          <w:rFonts w:ascii="Arial" w:hAnsi="Arial" w:cs="Arial"/>
+          <w:sz w:val="20"/>
+          <w:szCs w:val="24"/>
+        </w:rPr>
+        <w:t xml:space="preserve"> through each row. Convert the CSV row </w:t>
+      </w:r>
+      <w:r>
+        <w:rPr>
+          <w:rFonts w:ascii="Arial" w:hAnsi="Arial" w:cs="Arial"/>
+          <w:sz w:val="20"/>
+          <w:szCs w:val="24"/>
+        </w:rPr>
+        <w:t>excluding “</w:t>
+      </w:r>
+      <w:proofErr w:type="spellStart"/>
+      <w:r>
+        <w:rPr>
+          <w:rFonts w:ascii="Arial" w:hAnsi="Arial" w:cs="Arial"/>
+          <w:sz w:val="20"/>
+          <w:szCs w:val="24"/>
+        </w:rPr>
+        <w:t>file_path</w:t>
+      </w:r>
+      <w:proofErr w:type="spellEnd"/>
+      <w:r>
+        <w:rPr>
+          <w:rFonts w:ascii="Arial" w:hAnsi="Arial" w:cs="Arial"/>
+          <w:sz w:val="20"/>
+          <w:szCs w:val="24"/>
+        </w:rPr>
+        <w:t xml:space="preserve">” value </w:t>
+      </w:r>
+      <w:r>
+        <w:rPr>
+          <w:rFonts w:ascii="Arial" w:hAnsi="Arial" w:cs="Arial"/>
+          <w:sz w:val="20"/>
+          <w:szCs w:val="24"/>
+        </w:rPr>
+        <w:t xml:space="preserve">into a JSON file. Please </w:t>
       </w:r>
       <w:hyperlink r:id="rId15" w:history="1">
         <w:r>
@@ -4807,7 +5971,7 @@
             <w:sz w:val="20"/>
             <w:szCs w:val="24"/>
           </w:rPr>
-          <w:t xml:space="preserve"> click here</w:t>
+          <w:t>click here</w:t>
         </w:r>
       </w:hyperlink>
       <w:r>
@@ -4816,24 +5980,27 @@
           <w:sz w:val="20"/>
           <w:szCs w:val="24"/>
         </w:rPr>
-        <w:t xml:space="preserve"> for </w:t>
-      </w:r>
-      <w:r>
-        <w:rPr>
-          <w:rFonts w:ascii="Arial" w:hAnsi="Arial" w:cs="Arial"/>
-          <w:sz w:val="20"/>
-          <w:szCs w:val="24"/>
-        </w:rPr>
-        <w:t xml:space="preserve">a </w:t>
-      </w:r>
-      <w:r>
-        <w:rPr>
-          <w:rFonts w:ascii="Arial" w:hAnsi="Arial" w:cs="Arial"/>
-          <w:sz w:val="20"/>
-          <w:szCs w:val="24"/>
-        </w:rPr>
-        <w:t xml:space="preserve">sample CSV file representing asynchronous registration. </w:t>
-      </w:r>
+        <w:t xml:space="preserve"> for sample JSON file.</w:t>
+      </w:r>
+      <w:r>
+        <w:rPr>
+          <w:rFonts w:ascii="Arial" w:hAnsi="Arial" w:cs="Arial"/>
+          <w:sz w:val="20"/>
+          <w:szCs w:val="24"/>
+        </w:rPr>
+        <w:t xml:space="preserve">  </w:t>
+      </w:r>
+    </w:p>
+    <w:p>
+      <w:pPr>
+        <w:pStyle w:val="ListParagraph"/>
+        <w:jc w:val="both"/>
+        <w:rPr>
+          <w:rFonts w:ascii="Arial" w:hAnsi="Arial" w:cs="Arial"/>
+          <w:sz w:val="20"/>
+          <w:szCs w:val="24"/>
+        </w:rPr>
+      </w:pPr>
     </w:p>
     <w:p>
       <w:pPr>
@@ -4866,40 +6033,25 @@
           <w:sz w:val="20"/>
           <w:szCs w:val="24"/>
         </w:rPr>
-        <w:lastRenderedPageBreak/>
-        <w:t>Read the CSV file and iterat</w:t>
-      </w:r>
-      <w:r>
-        <w:rPr>
-          <w:rFonts w:ascii="Arial" w:hAnsi="Arial" w:cs="Arial"/>
-          <w:sz w:val="20"/>
-          <w:szCs w:val="24"/>
-        </w:rPr>
-        <w:t>e</w:t>
-      </w:r>
-      <w:r>
-        <w:rPr>
-          <w:rFonts w:ascii="Arial" w:hAnsi="Arial" w:cs="Arial"/>
-          <w:sz w:val="20"/>
-          <w:szCs w:val="24"/>
-        </w:rPr>
-        <w:t xml:space="preserve"> through each row. Convert the CSV row </w:t>
-      </w:r>
-      <w:r>
-        <w:rPr>
-          <w:rFonts w:ascii="Arial" w:hAnsi="Arial" w:cs="Arial"/>
-          <w:sz w:val="20"/>
-          <w:szCs w:val="24"/>
-        </w:rPr>
-        <w:t xml:space="preserve">excluding “file_path” value </w:t>
-      </w:r>
-      <w:r>
-        <w:rPr>
-          <w:rFonts w:ascii="Arial" w:hAnsi="Arial" w:cs="Arial"/>
-          <w:sz w:val="20"/>
-          <w:szCs w:val="24"/>
-        </w:rPr>
-        <w:t xml:space="preserve">into a JSON file. Please </w:t>
+        <w:t>Get authentication token using the following curl command and write the token value into “</w:t>
+      </w:r>
+      <w:proofErr w:type="spellStart"/>
+      <w:r>
+        <w:rPr>
+          <w:rFonts w:ascii="Arial" w:hAnsi="Arial" w:cs="Arial"/>
+          <w:sz w:val="20"/>
+          <w:szCs w:val="24"/>
+        </w:rPr>
+        <w:t>auth_token.cfg</w:t>
+      </w:r>
+      <w:proofErr w:type="spellEnd"/>
+      <w:r>
+        <w:rPr>
+          <w:rFonts w:ascii="Arial" w:hAnsi="Arial" w:cs="Arial"/>
+          <w:sz w:val="20"/>
+          <w:szCs w:val="24"/>
+        </w:rPr>
+        <w:t xml:space="preserve">” file. Please </w:t>
       </w:r>
       <w:hyperlink r:id="rId16" w:history="1">
         <w:r>
@@ -4918,79 +6070,25 @@
           <w:sz w:val="20"/>
           <w:szCs w:val="24"/>
         </w:rPr>
-        <w:t xml:space="preserve"> for sample JSON file.</w:t>
-      </w:r>
-      <w:r>
-        <w:rPr>
-          <w:rFonts w:ascii="Arial" w:hAnsi="Arial" w:cs="Arial"/>
-          <w:sz w:val="20"/>
-          <w:szCs w:val="24"/>
-        </w:rPr>
-        <w:t xml:space="preserve">  </w:t>
-      </w:r>
-    </w:p>
-    <w:p>
-      <w:pPr>
-        <w:pStyle w:val="ListParagraph"/>
-        <w:jc w:val="both"/>
-        <w:rPr>
-          <w:rFonts w:ascii="Arial" w:hAnsi="Arial" w:cs="Arial"/>
-          <w:sz w:val="20"/>
-          <w:szCs w:val="24"/>
-        </w:rPr>
-      </w:pPr>
-    </w:p>
-    <w:p>
-      <w:pPr>
-        <w:pStyle w:val="ListParagraph"/>
-        <w:jc w:val="both"/>
-        <w:rPr>
-          <w:rFonts w:ascii="Arial" w:hAnsi="Arial" w:cs="Arial"/>
-          <w:sz w:val="20"/>
-          <w:szCs w:val="24"/>
-        </w:rPr>
-      </w:pPr>
-    </w:p>
-    <w:p>
-      <w:pPr>
-        <w:pStyle w:val="ListParagraph"/>
-        <w:numPr>
-          <w:ilvl w:val="0"/>
-          <w:numId w:val="10"/>
-        </w:numPr>
-        <w:jc w:val="both"/>
-        <w:rPr>
-          <w:rFonts w:ascii="Arial" w:hAnsi="Arial" w:cs="Arial"/>
-          <w:sz w:val="20"/>
-          <w:szCs w:val="24"/>
-        </w:rPr>
-      </w:pPr>
-      <w:r>
-        <w:rPr>
-          <w:rFonts w:ascii="Arial" w:hAnsi="Arial" w:cs="Arial"/>
-          <w:sz w:val="20"/>
-          <w:szCs w:val="24"/>
-        </w:rPr>
-        <w:t xml:space="preserve">Get authentication token using the following curl command and write the token value into “auth_token.cfg” file. Please </w:t>
-      </w:r>
-      <w:hyperlink r:id="rId17" w:history="1">
-        <w:r>
-          <w:rPr>
-            <w:rStyle w:val="Hyperlink"/>
-            <w:rFonts w:ascii="Arial" w:hAnsi="Arial" w:cs="Arial"/>
-            <w:sz w:val="20"/>
-            <w:szCs w:val="24"/>
-          </w:rPr>
-          <w:t>click here</w:t>
-        </w:r>
-      </w:hyperlink>
-      <w:r>
-        <w:rPr>
-          <w:rFonts w:ascii="Arial" w:hAnsi="Arial" w:cs="Arial"/>
-          <w:sz w:val="20"/>
-          <w:szCs w:val="24"/>
-        </w:rPr>
-        <w:t xml:space="preserve"> for sample authentication config file.</w:t>
+        <w:t xml:space="preserve"> for sample authentication </w:t>
+      </w:r>
+      <w:proofErr w:type="spellStart"/>
+      <w:r>
+        <w:rPr>
+          <w:rFonts w:ascii="Arial" w:hAnsi="Arial" w:cs="Arial"/>
+          <w:sz w:val="20"/>
+          <w:szCs w:val="24"/>
+        </w:rPr>
+        <w:t>config</w:t>
+      </w:r>
+      <w:proofErr w:type="spellEnd"/>
+      <w:r>
+        <w:rPr>
+          <w:rFonts w:ascii="Arial" w:hAnsi="Arial" w:cs="Arial"/>
+          <w:sz w:val="20"/>
+          <w:szCs w:val="24"/>
+        </w:rPr>
+        <w:t xml:space="preserve"> file.</w:t>
       </w:r>
     </w:p>
     <w:p>
@@ -5035,7 +6133,97 @@
           <w:sz w:val="20"/>
           <w:szCs w:val="24"/>
         </w:rPr>
-        <w:t xml:space="preserve"> dme api server&gt;/authenticate  --user &lt;UserId&gt;  -H "Accept: application/json" -o token.txt -D response.txt</w:t>
+        <w:t xml:space="preserve"> </w:t>
+      </w:r>
+      <w:proofErr w:type="spellStart"/>
+      <w:r>
+        <w:rPr>
+          <w:rFonts w:ascii="Courier New" w:hAnsi="Courier New" w:cs="Courier New"/>
+          <w:sz w:val="20"/>
+          <w:szCs w:val="24"/>
+        </w:rPr>
+        <w:t>dme</w:t>
+      </w:r>
+      <w:proofErr w:type="spellEnd"/>
+      <w:r>
+        <w:rPr>
+          <w:rFonts w:ascii="Courier New" w:hAnsi="Courier New" w:cs="Courier New"/>
+          <w:sz w:val="20"/>
+          <w:szCs w:val="24"/>
+        </w:rPr>
+        <w:t xml:space="preserve"> </w:t>
+      </w:r>
+      <w:proofErr w:type="spellStart"/>
+      <w:r>
+        <w:rPr>
+          <w:rFonts w:ascii="Courier New" w:hAnsi="Courier New" w:cs="Courier New"/>
+          <w:sz w:val="20"/>
+          <w:szCs w:val="24"/>
+        </w:rPr>
+        <w:t>api</w:t>
+      </w:r>
+      <w:proofErr w:type="spellEnd"/>
+      <w:r>
+        <w:rPr>
+          <w:rFonts w:ascii="Courier New" w:hAnsi="Courier New" w:cs="Courier New"/>
+          <w:sz w:val="20"/>
+          <w:szCs w:val="24"/>
+        </w:rPr>
+        <w:t xml:space="preserve"> server&gt;/</w:t>
+      </w:r>
+      <w:proofErr w:type="gramStart"/>
+      <w:r>
+        <w:rPr>
+          <w:rFonts w:ascii="Courier New" w:hAnsi="Courier New" w:cs="Courier New"/>
+          <w:sz w:val="20"/>
+          <w:szCs w:val="24"/>
+        </w:rPr>
+        <w:t>authenticate  --</w:t>
+      </w:r>
+      <w:proofErr w:type="gramEnd"/>
+      <w:r>
+        <w:rPr>
+          <w:rFonts w:ascii="Courier New" w:hAnsi="Courier New" w:cs="Courier New"/>
+          <w:sz w:val="20"/>
+          <w:szCs w:val="24"/>
+        </w:rPr>
+        <w:t>user &lt;</w:t>
+      </w:r>
+      <w:proofErr w:type="spellStart"/>
+      <w:r>
+        <w:rPr>
+          <w:rFonts w:ascii="Courier New" w:hAnsi="Courier New" w:cs="Courier New"/>
+          <w:sz w:val="20"/>
+          <w:szCs w:val="24"/>
+        </w:rPr>
+        <w:t>UserId</w:t>
+      </w:r>
+      <w:proofErr w:type="spellEnd"/>
+      <w:r>
+        <w:rPr>
+          <w:rFonts w:ascii="Courier New" w:hAnsi="Courier New" w:cs="Courier New"/>
+          <w:sz w:val="20"/>
+          <w:szCs w:val="24"/>
+        </w:rPr>
+        <w:t>&gt;  -H "Accept: application/</w:t>
+      </w:r>
+      <w:proofErr w:type="spellStart"/>
+      <w:r>
+        <w:rPr>
+          <w:rFonts w:ascii="Courier New" w:hAnsi="Courier New" w:cs="Courier New"/>
+          <w:sz w:val="20"/>
+          <w:szCs w:val="24"/>
+        </w:rPr>
+        <w:t>json</w:t>
+      </w:r>
+      <w:proofErr w:type="spellEnd"/>
+      <w:r>
+        <w:rPr>
+          <w:rFonts w:ascii="Courier New" w:hAnsi="Courier New" w:cs="Courier New"/>
+          <w:sz w:val="20"/>
+          <w:szCs w:val="24"/>
+        </w:rPr>
+        <w:t>" -o token.txt -D response.txt</w:t>
       </w:r>
     </w:p>
     <w:p>
@@ -5074,7 +6262,61 @@
           <w:sz w:val="20"/>
           <w:szCs w:val="24"/>
         </w:rPr>
-        <w:t>curl -k -G -X GET https://fr-s-hpcdm-gp-d.ncifcrf.gov:7738/hpc-server/authenticate  --user jdoe  -H "Accept: application/json" -o token.txt -D response.txt</w:t>
+        <w:t xml:space="preserve">curl -k -G -X GET </w:t>
+      </w:r>
+      <w:proofErr w:type="gramStart"/>
+      <w:r>
+        <w:rPr>
+          <w:rFonts w:ascii="Courier New" w:hAnsi="Courier New" w:cs="Courier New"/>
+          <w:sz w:val="20"/>
+          <w:szCs w:val="24"/>
+        </w:rPr>
+        <w:t>https://fr-s-hpcdm-gp-d.ncifcrf.gov:7738/hpc-server/authenticate  --</w:t>
+      </w:r>
+      <w:proofErr w:type="gramEnd"/>
+      <w:r>
+        <w:rPr>
+          <w:rFonts w:ascii="Courier New" w:hAnsi="Courier New" w:cs="Courier New"/>
+          <w:sz w:val="20"/>
+          <w:szCs w:val="24"/>
+        </w:rPr>
+        <w:t xml:space="preserve">user </w:t>
+      </w:r>
+      <w:proofErr w:type="spellStart"/>
+      <w:r>
+        <w:rPr>
+          <w:rFonts w:ascii="Courier New" w:hAnsi="Courier New" w:cs="Courier New"/>
+          <w:sz w:val="20"/>
+          <w:szCs w:val="24"/>
+        </w:rPr>
+        <w:t>jdoe</w:t>
+      </w:r>
+      <w:proofErr w:type="spellEnd"/>
+      <w:r>
+        <w:rPr>
+          <w:rFonts w:ascii="Courier New" w:hAnsi="Courier New" w:cs="Courier New"/>
+          <w:sz w:val="20"/>
+          <w:szCs w:val="24"/>
+        </w:rPr>
+        <w:t xml:space="preserve">  -H "Accept: application/</w:t>
+      </w:r>
+      <w:proofErr w:type="spellStart"/>
+      <w:r>
+        <w:rPr>
+          <w:rFonts w:ascii="Courier New" w:hAnsi="Courier New" w:cs="Courier New"/>
+          <w:sz w:val="20"/>
+          <w:szCs w:val="24"/>
+        </w:rPr>
+        <w:t>json</w:t>
+      </w:r>
+      <w:proofErr w:type="spellEnd"/>
+      <w:r>
+        <w:rPr>
+          <w:rFonts w:ascii="Courier New" w:hAnsi="Courier New" w:cs="Courier New"/>
+          <w:sz w:val="20"/>
+          <w:szCs w:val="24"/>
+        </w:rPr>
+        <w:t>" -o token.txt -D response.txt</w:t>
       </w:r>
     </w:p>
     <w:p>
@@ -5166,7 +6408,97 @@
           <w:sz w:val="20"/>
           <w:szCs w:val="24"/>
         </w:rPr>
-        <w:t xml:space="preserve">curl -k -F "dataObjectRegistration=@&lt;metadata&gt;.json;type=application/json" -F "dataObject=@&lt;data file&gt;;type=application/octet-stream" -X PUT </w:t>
+        <w:t>curl -k -F "</w:t>
+      </w:r>
+      <w:proofErr w:type="spellStart"/>
+      <w:r>
+        <w:rPr>
+          <w:rFonts w:ascii="Courier New" w:hAnsi="Courier New" w:cs="Courier New"/>
+          <w:sz w:val="20"/>
+          <w:szCs w:val="24"/>
+        </w:rPr>
+        <w:t>dataObjectRegistration</w:t>
+      </w:r>
+      <w:proofErr w:type="spellEnd"/>
+      <w:r>
+        <w:rPr>
+          <w:rFonts w:ascii="Courier New" w:hAnsi="Courier New" w:cs="Courier New"/>
+          <w:sz w:val="20"/>
+          <w:szCs w:val="24"/>
+        </w:rPr>
+        <w:t>=@&lt;metadata</w:t>
+      </w:r>
+      <w:proofErr w:type="gramStart"/>
+      <w:r>
+        <w:rPr>
+          <w:rFonts w:ascii="Courier New" w:hAnsi="Courier New" w:cs="Courier New"/>
+          <w:sz w:val="20"/>
+          <w:szCs w:val="24"/>
+        </w:rPr>
+        <w:t>&gt;.</w:t>
+      </w:r>
+      <w:proofErr w:type="spellStart"/>
+      <w:r>
+        <w:rPr>
+          <w:rFonts w:ascii="Courier New" w:hAnsi="Courier New" w:cs="Courier New"/>
+          <w:sz w:val="20"/>
+          <w:szCs w:val="24"/>
+        </w:rPr>
+        <w:t>json</w:t>
+      </w:r>
+      <w:proofErr w:type="gramEnd"/>
+      <w:r>
+        <w:rPr>
+          <w:rFonts w:ascii="Courier New" w:hAnsi="Courier New" w:cs="Courier New"/>
+          <w:sz w:val="20"/>
+          <w:szCs w:val="24"/>
+        </w:rPr>
+        <w:t>;type</w:t>
+      </w:r>
+      <w:proofErr w:type="spellEnd"/>
+      <w:r>
+        <w:rPr>
+          <w:rFonts w:ascii="Courier New" w:hAnsi="Courier New" w:cs="Courier New"/>
+          <w:sz w:val="20"/>
+          <w:szCs w:val="24"/>
+        </w:rPr>
+        <w:t>=application/</w:t>
+      </w:r>
+      <w:proofErr w:type="spellStart"/>
+      <w:r>
+        <w:rPr>
+          <w:rFonts w:ascii="Courier New" w:hAnsi="Courier New" w:cs="Courier New"/>
+          <w:sz w:val="20"/>
+          <w:szCs w:val="24"/>
+        </w:rPr>
+        <w:t>json</w:t>
+      </w:r>
+      <w:proofErr w:type="spellEnd"/>
+      <w:r>
+        <w:rPr>
+          <w:rFonts w:ascii="Courier New" w:hAnsi="Courier New" w:cs="Courier New"/>
+          <w:sz w:val="20"/>
+          <w:szCs w:val="24"/>
+        </w:rPr>
+        <w:t>" -F "</w:t>
+      </w:r>
+      <w:proofErr w:type="spellStart"/>
+      <w:r>
+        <w:rPr>
+          <w:rFonts w:ascii="Courier New" w:hAnsi="Courier New" w:cs="Courier New"/>
+          <w:sz w:val="20"/>
+          <w:szCs w:val="24"/>
+        </w:rPr>
+        <w:t>dataObject</w:t>
+      </w:r>
+      <w:proofErr w:type="spellEnd"/>
+      <w:r>
+        <w:rPr>
+          <w:rFonts w:ascii="Courier New" w:hAnsi="Courier New" w:cs="Courier New"/>
+          <w:sz w:val="20"/>
+          <w:szCs w:val="24"/>
+        </w:rPr>
+        <w:t xml:space="preserve">=@&lt;data file&gt;;type=application/octet-stream" -X PUT </w:t>
       </w:r>
       <w:hyperlink w:history="1">
         <w:r>
@@ -5183,7 +6515,115 @@
           <w:sz w:val="20"/>
           <w:szCs w:val="24"/>
         </w:rPr>
-        <w:t xml:space="preserve"> dme api server&gt;/dataObject/&lt;data file logical path&gt;  --config auth-token.cfg  -H "Accept: application/json"</w:t>
+        <w:t xml:space="preserve"> </w:t>
+      </w:r>
+      <w:proofErr w:type="spellStart"/>
+      <w:r>
+        <w:rPr>
+          <w:rFonts w:ascii="Courier New" w:hAnsi="Courier New" w:cs="Courier New"/>
+          <w:sz w:val="20"/>
+          <w:szCs w:val="24"/>
+        </w:rPr>
+        <w:t>dme</w:t>
+      </w:r>
+      <w:proofErr w:type="spellEnd"/>
+      <w:r>
+        <w:rPr>
+          <w:rFonts w:ascii="Courier New" w:hAnsi="Courier New" w:cs="Courier New"/>
+          <w:sz w:val="20"/>
+          <w:szCs w:val="24"/>
+        </w:rPr>
+        <w:t xml:space="preserve"> </w:t>
+      </w:r>
+      <w:proofErr w:type="spellStart"/>
+      <w:r>
+        <w:rPr>
+          <w:rFonts w:ascii="Courier New" w:hAnsi="Courier New" w:cs="Courier New"/>
+          <w:sz w:val="20"/>
+          <w:szCs w:val="24"/>
+        </w:rPr>
+        <w:t>api</w:t>
+      </w:r>
+      <w:proofErr w:type="spellEnd"/>
+      <w:r>
+        <w:rPr>
+          <w:rFonts w:ascii="Courier New" w:hAnsi="Courier New" w:cs="Courier New"/>
+          <w:sz w:val="20"/>
+          <w:szCs w:val="24"/>
+        </w:rPr>
+        <w:t xml:space="preserve"> server&gt;/</w:t>
+      </w:r>
+      <w:proofErr w:type="spellStart"/>
+      <w:r>
+        <w:rPr>
+          <w:rFonts w:ascii="Courier New" w:hAnsi="Courier New" w:cs="Courier New"/>
+          <w:sz w:val="20"/>
+          <w:szCs w:val="24"/>
+        </w:rPr>
+        <w:t>dataObject</w:t>
+      </w:r>
+      <w:proofErr w:type="spellEnd"/>
+      <w:r>
+        <w:rPr>
+          <w:rFonts w:ascii="Courier New" w:hAnsi="Courier New" w:cs="Courier New"/>
+          <w:sz w:val="20"/>
+          <w:szCs w:val="24"/>
+        </w:rPr>
+        <w:t>/&lt;data file logical path&gt;  --</w:t>
+      </w:r>
+      <w:proofErr w:type="spellStart"/>
+      <w:r>
+        <w:rPr>
+          <w:rFonts w:ascii="Courier New" w:hAnsi="Courier New" w:cs="Courier New"/>
+          <w:sz w:val="20"/>
+          <w:szCs w:val="24"/>
+        </w:rPr>
+        <w:t>config</w:t>
+      </w:r>
+      <w:proofErr w:type="spellEnd"/>
+      <w:r>
+        <w:rPr>
+          <w:rFonts w:ascii="Courier New" w:hAnsi="Courier New" w:cs="Courier New"/>
+          <w:sz w:val="20"/>
+          <w:szCs w:val="24"/>
+        </w:rPr>
+        <w:t xml:space="preserve"> </w:t>
+      </w:r>
+      <w:proofErr w:type="spellStart"/>
+      <w:r>
+        <w:rPr>
+          <w:rFonts w:ascii="Courier New" w:hAnsi="Courier New" w:cs="Courier New"/>
+          <w:sz w:val="20"/>
+          <w:szCs w:val="24"/>
+        </w:rPr>
+        <w:t>auth-token.cfg</w:t>
+      </w:r>
+      <w:proofErr w:type="spellEnd"/>
+      <w:r>
+        <w:rPr>
+          <w:rFonts w:ascii="Courier New" w:hAnsi="Courier New" w:cs="Courier New"/>
+          <w:sz w:val="20"/>
+          <w:szCs w:val="24"/>
+        </w:rPr>
+        <w:t xml:space="preserve">  -H "Accept: application/</w:t>
+      </w:r>
+      <w:proofErr w:type="spellStart"/>
+      <w:r>
+        <w:rPr>
+          <w:rFonts w:ascii="Courier New" w:hAnsi="Courier New" w:cs="Courier New"/>
+          <w:sz w:val="20"/>
+          <w:szCs w:val="24"/>
+        </w:rPr>
+        <w:t>json</w:t>
+      </w:r>
+      <w:proofErr w:type="spellEnd"/>
+      <w:r>
+        <w:rPr>
+          <w:rFonts w:ascii="Courier New" w:hAnsi="Courier New" w:cs="Courier New"/>
+          <w:sz w:val="20"/>
+          <w:szCs w:val="24"/>
+        </w:rPr>
+        <w:t>"</w:t>
       </w:r>
     </w:p>
     <w:p>
@@ -5222,7 +6662,79 @@
           <w:sz w:val="20"/>
           <w:szCs w:val="24"/>
         </w:rPr>
-        <w:t>curl -k -F "dataObjectRegistration=@create_dataobject_input.json;type=application/json" -F "dataObject=@ERR0000861filt.fastq.gz;type=application/octet-stream" -X PUT https://fr-s-hpcdm-gp-d.ncifcrf.gov:7738/hpc-server/dataObject/FNL_SF_Archive/PI_DrRied/ProjectX1/RunC8RCAACXX/SampleA1/ERR0000861filt  --config auth-token.cfg  -H "Accept: application/json"</w:t>
+        <w:t>curl -k -F "</w:t>
+      </w:r>
+      <w:proofErr w:type="gramStart"/>
+      <w:r>
+        <w:rPr>
+          <w:rFonts w:ascii="Courier New" w:hAnsi="Courier New" w:cs="Courier New"/>
+          <w:sz w:val="20"/>
+          <w:szCs w:val="24"/>
+        </w:rPr>
+        <w:t>dataObjectRegistration=@create_dataobject_input.json;type</w:t>
+      </w:r>
+      <w:proofErr w:type="gramEnd"/>
+      <w:r>
+        <w:rPr>
+          <w:rFonts w:ascii="Courier New" w:hAnsi="Courier New" w:cs="Courier New"/>
+          <w:sz w:val="20"/>
+          <w:szCs w:val="24"/>
+        </w:rPr>
+        <w:t>=application/json" -F "dataObject=@ERR0000861filt.fastq.gz;type=application/octet-stream" -X PUT https://fr-s-hpcdm-gp-d.ncifcrf.gov:7738/hpc-server/dataObject/FNL_SF_Archive/PI_DrRied/ProjectX1/RunC8RCAACXX/SampleA1/ERR0000861filt  --</w:t>
+      </w:r>
+      <w:proofErr w:type="spellStart"/>
+      <w:r>
+        <w:rPr>
+          <w:rFonts w:ascii="Courier New" w:hAnsi="Courier New" w:cs="Courier New"/>
+          <w:sz w:val="20"/>
+          <w:szCs w:val="24"/>
+        </w:rPr>
+        <w:t>config</w:t>
+      </w:r>
+      <w:proofErr w:type="spellEnd"/>
+      <w:r>
+        <w:rPr>
+          <w:rFonts w:ascii="Courier New" w:hAnsi="Courier New" w:cs="Courier New"/>
+          <w:sz w:val="20"/>
+          <w:szCs w:val="24"/>
+        </w:rPr>
+        <w:t xml:space="preserve"> </w:t>
+      </w:r>
+      <w:proofErr w:type="spellStart"/>
+      <w:r>
+        <w:rPr>
+          <w:rFonts w:ascii="Courier New" w:hAnsi="Courier New" w:cs="Courier New"/>
+          <w:sz w:val="20"/>
+          <w:szCs w:val="24"/>
+        </w:rPr>
+        <w:t>auth-token.cfg</w:t>
+      </w:r>
+      <w:proofErr w:type="spellEnd"/>
+      <w:r>
+        <w:rPr>
+          <w:rFonts w:ascii="Courier New" w:hAnsi="Courier New" w:cs="Courier New"/>
+          <w:sz w:val="20"/>
+          <w:szCs w:val="24"/>
+        </w:rPr>
+        <w:t xml:space="preserve">  -H "Accept: application/</w:t>
+      </w:r>
+      <w:proofErr w:type="spellStart"/>
+      <w:r>
+        <w:rPr>
+          <w:rFonts w:ascii="Courier New" w:hAnsi="Courier New" w:cs="Courier New"/>
+          <w:sz w:val="20"/>
+          <w:szCs w:val="24"/>
+        </w:rPr>
+        <w:t>json</w:t>
+      </w:r>
+      <w:proofErr w:type="spellEnd"/>
+      <w:r>
+        <w:rPr>
+          <w:rFonts w:ascii="Courier New" w:hAnsi="Courier New" w:cs="Courier New"/>
+          <w:sz w:val="20"/>
+          <w:szCs w:val="24"/>
+        </w:rPr>
+        <w:t>"</w:t>
       </w:r>
     </w:p>
     <w:p>
@@ -5328,6 +6840,7 @@
     </w:p>
     <w:p>
       <w:pPr>
+        <w:outlineLvl w:val="0"/>
         <w:rPr>
           <w:rFonts w:ascii="Arial" w:hAnsi="Arial" w:cs="Arial"/>
           <w:sz w:val="20"/>
@@ -5350,7 +6863,7 @@
         </w:rPr>
         <w:t xml:space="preserve">    </w:t>
       </w:r>
-      <w:hyperlink r:id="rId18" w:history="1">
+      <w:hyperlink r:id="rId17" w:history="1">
         <w:r>
           <w:rPr>
             <w:rStyle w:val="Hyperlink"/>
@@ -5407,6 +6920,7 @@
     </w:p>
     <w:p>
       <w:pPr>
+        <w:outlineLvl w:val="0"/>
         <w:rPr>
           <w:rFonts w:ascii="Arial" w:hAnsi="Arial" w:cs="Arial"/>
           <w:b/>
@@ -5483,7 +6997,7 @@
         </w:rPr>
         <w:t xml:space="preserve">For production web client, go to </w:t>
       </w:r>
-      <w:hyperlink r:id="rId19" w:history="1">
+      <w:hyperlink r:id="rId18" w:history="1">
         <w:r>
           <w:rPr>
             <w:rStyle w:val="Hyperlink"/>
@@ -5502,7 +7016,7 @@
         </w:rPr>
         <w:t xml:space="preserve">.  For UAT web client, go to </w:t>
       </w:r>
-      <w:hyperlink r:id="rId20" w:history="1">
+      <w:hyperlink r:id="rId19" w:history="1">
         <w:r>
           <w:rPr>
             <w:rStyle w:val="Hyperlink"/>
@@ -5529,7 +7043,7 @@
         </w:rPr>
         <w:t xml:space="preserve"> the </w:t>
       </w:r>
-      <w:hyperlink r:id="rId21" w:history="1">
+      <w:hyperlink r:id="rId20" w:history="1">
         <w:r>
           <w:rPr>
             <w:rStyle w:val="Hyperlink"/>
@@ -5627,8 +7141,8 @@
       </w:pPr>
     </w:p>
     <w:sectPr>
-      <w:headerReference w:type="default" r:id="rId22"/>
-      <w:footerReference w:type="default" r:id="rId23"/>
+      <w:headerReference w:type="default" r:id="rId21"/>
+      <w:footerReference w:type="default" r:id="rId22"/>
       <w:pgSz w:w="12240" w:h="15840"/>
       <w:pgMar w:top="1440" w:right="1440" w:bottom="1440" w:left="1440" w:header="720" w:footer="720" w:gutter="0"/>
       <w:cols w:space="720"/>
@@ -5639,7 +7153,7 @@
 </file>
 
 <file path=word/endnotes.xml><?xml version="1.0" encoding="utf-8"?>
-<w:endnotes xmlns:wpc="http://schemas.microsoft.com/office/word/2010/wordprocessingCanvas" xmlns:cx="http://schemas.microsoft.com/office/drawing/2014/chartex" xmlns:cx1="http://schemas.microsoft.com/office/drawing/2015/9/8/chartex" xmlns:cx2="http://schemas.microsoft.com/office/drawing/2015/10/21/chartex" xmlns:cx3="http://schemas.microsoft.com/office/drawing/2016/5/9/chartex" xmlns:cx4="http://schemas.microsoft.com/office/drawing/2016/5/10/chartex" xmlns:cx5="http://schemas.microsoft.com/office/drawing/2016/5/11/chartex" xmlns:cx6="http://schemas.microsoft.com/office/drawing/2016/5/12/chartex" xmlns:cx7="http://schemas.microsoft.com/office/drawing/2016/5/13/chartex" xmlns:cx8="http://schemas.microsoft.com/office/drawing/2016/5/14/chartex" xmlns:mc="http://schemas.openxmlformats.org/markup-compatibility/2006" xmlns:aink="http://schemas.microsoft.com/office/drawing/2016/ink" xmlns:am3d="http://schemas.microsoft.com/office/drawing/2017/model3d" xmlns:o="urn:schemas-microsoft-com:office:office" xmlns:r="http://schemas.openxmlformats.org/officeDocument/2006/relationships" xmlns:m="http://schemas.openxmlformats.org/officeDocument/2006/math" xmlns:v="urn:schemas-microsoft-com:vml" xmlns:wp14="http://schemas.microsoft.com/office/word/2010/wordprocessingDrawing" xmlns:wp="http://schemas.openxmlformats.org/drawingml/2006/wordprocessingDrawing" xmlns:w10="urn:schemas-microsoft-com:office:word" xmlns:w="http://schemas.openxmlformats.org/wordprocessingml/2006/main" xmlns:w14="http://schemas.microsoft.com/office/word/2010/wordml" xmlns:w15="http://schemas.microsoft.com/office/word/2012/wordml" xmlns:w16se="http://schemas.microsoft.com/office/word/2015/wordml/symex" xmlns:wpg="http://schemas.microsoft.com/office/word/2010/wordprocessingGroup" xmlns:wpi="http://schemas.microsoft.com/office/word/2010/wordprocessingInk" xmlns:wne="http://schemas.microsoft.com/office/word/2006/wordml" xmlns:wps="http://schemas.microsoft.com/office/word/2010/wordprocessingShape" mc:Ignorable="w14 w15 w16se wp14">
+<w:endnotes xmlns:wpc="http://schemas.microsoft.com/office/word/2010/wordprocessingCanvas" xmlns:mo="http://schemas.microsoft.com/office/mac/office/2008/main" xmlns:mc="http://schemas.openxmlformats.org/markup-compatibility/2006" xmlns:mv="urn:schemas-microsoft-com:mac:vml" xmlns:o="urn:schemas-microsoft-com:office:office" xmlns:r="http://schemas.openxmlformats.org/officeDocument/2006/relationships" xmlns:m="http://schemas.openxmlformats.org/officeDocument/2006/math" xmlns:v="urn:schemas-microsoft-com:vml" xmlns:wp14="http://schemas.microsoft.com/office/word/2010/wordprocessingDrawing" xmlns:wp="http://schemas.openxmlformats.org/drawingml/2006/wordprocessingDrawing" xmlns:w10="urn:schemas-microsoft-com:office:word" xmlns:w="http://schemas.openxmlformats.org/wordprocessingml/2006/main" xmlns:w14="http://schemas.microsoft.com/office/word/2010/wordml" xmlns:w15="http://schemas.microsoft.com/office/word/2012/wordml" xmlns:wpg="http://schemas.microsoft.com/office/word/2010/wordprocessingGroup" xmlns:wpi="http://schemas.microsoft.com/office/word/2010/wordprocessingInk" xmlns:wne="http://schemas.microsoft.com/office/word/2006/wordml" xmlns:wps="http://schemas.microsoft.com/office/word/2010/wordprocessingShape" mc:Ignorable="w14 w15 wp14">
   <w:endnote w:type="separator" w:id="-1">
     <w:p>
       <w:pPr>
@@ -5664,7 +7178,7 @@
 </file>
 
 <file path=word/footer1.xml><?xml version="1.0" encoding="utf-8"?>
-<w:ftr xmlns:wpc="http://schemas.microsoft.com/office/word/2010/wordprocessingCanvas" xmlns:cx="http://schemas.microsoft.com/office/drawing/2014/chartex" xmlns:cx1="http://schemas.microsoft.com/office/drawing/2015/9/8/chartex" xmlns:cx2="http://schemas.microsoft.com/office/drawing/2015/10/21/chartex" xmlns:cx3="http://schemas.microsoft.com/office/drawing/2016/5/9/chartex" xmlns:cx4="http://schemas.microsoft.com/office/drawing/2016/5/10/chartex" xmlns:cx5="http://schemas.microsoft.com/office/drawing/2016/5/11/chartex" xmlns:cx6="http://schemas.microsoft.com/office/drawing/2016/5/12/chartex" xmlns:cx7="http://schemas.microsoft.com/office/drawing/2016/5/13/chartex" xmlns:cx8="http://schemas.microsoft.com/office/drawing/2016/5/14/chartex" xmlns:mc="http://schemas.openxmlformats.org/markup-compatibility/2006" xmlns:aink="http://schemas.microsoft.com/office/drawing/2016/ink" xmlns:am3d="http://schemas.microsoft.com/office/drawing/2017/model3d" xmlns:o="urn:schemas-microsoft-com:office:office" xmlns:r="http://schemas.openxmlformats.org/officeDocument/2006/relationships" xmlns:m="http://schemas.openxmlformats.org/officeDocument/2006/math" xmlns:v="urn:schemas-microsoft-com:vml" xmlns:wp14="http://schemas.microsoft.com/office/word/2010/wordprocessingDrawing" xmlns:wp="http://schemas.openxmlformats.org/drawingml/2006/wordprocessingDrawing" xmlns:w10="urn:schemas-microsoft-com:office:word" xmlns:w="http://schemas.openxmlformats.org/wordprocessingml/2006/main" xmlns:w14="http://schemas.microsoft.com/office/word/2010/wordml" xmlns:w15="http://schemas.microsoft.com/office/word/2012/wordml" xmlns:w16se="http://schemas.microsoft.com/office/word/2015/wordml/symex" xmlns:wpg="http://schemas.microsoft.com/office/word/2010/wordprocessingGroup" xmlns:wpi="http://schemas.microsoft.com/office/word/2010/wordprocessingInk" xmlns:wne="http://schemas.microsoft.com/office/word/2006/wordml" xmlns:wps="http://schemas.microsoft.com/office/word/2010/wordprocessingShape" mc:Ignorable="w14 w15 w16se wp14">
+<w:ftr xmlns:wpc="http://schemas.microsoft.com/office/word/2010/wordprocessingCanvas" xmlns:mo="http://schemas.microsoft.com/office/mac/office/2008/main" xmlns:mc="http://schemas.openxmlformats.org/markup-compatibility/2006" xmlns:mv="urn:schemas-microsoft-com:mac:vml" xmlns:o="urn:schemas-microsoft-com:office:office" xmlns:r="http://schemas.openxmlformats.org/officeDocument/2006/relationships" xmlns:m="http://schemas.openxmlformats.org/officeDocument/2006/math" xmlns:v="urn:schemas-microsoft-com:vml" xmlns:wp14="http://schemas.microsoft.com/office/word/2010/wordprocessingDrawing" xmlns:wp="http://schemas.openxmlformats.org/drawingml/2006/wordprocessingDrawing" xmlns:w10="urn:schemas-microsoft-com:office:word" xmlns:w="http://schemas.openxmlformats.org/wordprocessingml/2006/main" xmlns:w14="http://schemas.microsoft.com/office/word/2010/wordml" xmlns:w15="http://schemas.microsoft.com/office/word/2012/wordml" xmlns:wpg="http://schemas.microsoft.com/office/word/2010/wordprocessingGroup" xmlns:wpi="http://schemas.microsoft.com/office/word/2010/wordprocessingInk" xmlns:wne="http://schemas.microsoft.com/office/word/2006/wordml" xmlns:wps="http://schemas.microsoft.com/office/word/2010/wordprocessingShape" mc:Ignorable="w14 w15 wp14">
   <w:sdt>
     <w:sdtPr>
       <w:id w:val="-1284729423"/>
@@ -5701,7 +7215,7 @@
           <w:rPr>
             <w:noProof/>
           </w:rPr>
-          <w:t>4</w:t>
+          <w:t>1</w:t>
         </w:r>
         <w:r>
           <w:rPr>
@@ -5731,9 +7245,6 @@
         <w:alias w:val="Title"/>
         <w:tag w:val=""/>
         <w:id w:val="-1951229277"/>
-        <w:placeholder>
-          <w:docPart w:val="F00C5AA067384690868C306E2568012D"/>
-        </w:placeholder>
         <w:dataBinding w:prefixMappings="xmlns:ns0='http://purl.org/dc/elements/1.1/' xmlns:ns1='http://schemas.openxmlformats.org/package/2006/metadata/core-properties' " w:xpath="/ns1:coreProperties[1]/ns0:title[1]" w:storeItemID="{6C3C8BC8-F283-45AE-878A-BAB7291924A1}"/>
         <w:text/>
       </w:sdtPr>
@@ -5754,7 +7265,7 @@
 </file>
 
 <file path=word/footnotes.xml><?xml version="1.0" encoding="utf-8"?>
-<w:footnotes xmlns:wpc="http://schemas.microsoft.com/office/word/2010/wordprocessingCanvas" xmlns:cx="http://schemas.microsoft.com/office/drawing/2014/chartex" xmlns:cx1="http://schemas.microsoft.com/office/drawing/2015/9/8/chartex" xmlns:cx2="http://schemas.microsoft.com/office/drawing/2015/10/21/chartex" xmlns:cx3="http://schemas.microsoft.com/office/drawing/2016/5/9/chartex" xmlns:cx4="http://schemas.microsoft.com/office/drawing/2016/5/10/chartex" xmlns:cx5="http://schemas.microsoft.com/office/drawing/2016/5/11/chartex" xmlns:cx6="http://schemas.microsoft.com/office/drawing/2016/5/12/chartex" xmlns:cx7="http://schemas.microsoft.com/office/drawing/2016/5/13/chartex" xmlns:cx8="http://schemas.microsoft.com/office/drawing/2016/5/14/chartex" xmlns:mc="http://schemas.openxmlformats.org/markup-compatibility/2006" xmlns:aink="http://schemas.microsoft.com/office/drawing/2016/ink" xmlns:am3d="http://schemas.microsoft.com/office/drawing/2017/model3d" xmlns:o="urn:schemas-microsoft-com:office:office" xmlns:r="http://schemas.openxmlformats.org/officeDocument/2006/relationships" xmlns:m="http://schemas.openxmlformats.org/officeDocument/2006/math" xmlns:v="urn:schemas-microsoft-com:vml" xmlns:wp14="http://schemas.microsoft.com/office/word/2010/wordprocessingDrawing" xmlns:wp="http://schemas.openxmlformats.org/drawingml/2006/wordprocessingDrawing" xmlns:w10="urn:schemas-microsoft-com:office:word" xmlns:w="http://schemas.openxmlformats.org/wordprocessingml/2006/main" xmlns:w14="http://schemas.microsoft.com/office/word/2010/wordml" xmlns:w15="http://schemas.microsoft.com/office/word/2012/wordml" xmlns:w16se="http://schemas.microsoft.com/office/word/2015/wordml/symex" xmlns:wpg="http://schemas.microsoft.com/office/word/2010/wordprocessingGroup" xmlns:wpi="http://schemas.microsoft.com/office/word/2010/wordprocessingInk" xmlns:wne="http://schemas.microsoft.com/office/word/2006/wordml" xmlns:wps="http://schemas.microsoft.com/office/word/2010/wordprocessingShape" mc:Ignorable="w14 w15 w16se wp14">
+<w:footnotes xmlns:wpc="http://schemas.microsoft.com/office/word/2010/wordprocessingCanvas" xmlns:mo="http://schemas.microsoft.com/office/mac/office/2008/main" xmlns:mc="http://schemas.openxmlformats.org/markup-compatibility/2006" xmlns:mv="urn:schemas-microsoft-com:mac:vml" xmlns:o="urn:schemas-microsoft-com:office:office" xmlns:r="http://schemas.openxmlformats.org/officeDocument/2006/relationships" xmlns:m="http://schemas.openxmlformats.org/officeDocument/2006/math" xmlns:v="urn:schemas-microsoft-com:vml" xmlns:wp14="http://schemas.microsoft.com/office/word/2010/wordprocessingDrawing" xmlns:wp="http://schemas.openxmlformats.org/drawingml/2006/wordprocessingDrawing" xmlns:w10="urn:schemas-microsoft-com:office:word" xmlns:w="http://schemas.openxmlformats.org/wordprocessingml/2006/main" xmlns:w14="http://schemas.microsoft.com/office/word/2010/wordml" xmlns:w15="http://schemas.microsoft.com/office/word/2012/wordml" xmlns:wpg="http://schemas.microsoft.com/office/word/2010/wordprocessingGroup" xmlns:wpi="http://schemas.microsoft.com/office/word/2010/wordprocessingInk" xmlns:wne="http://schemas.microsoft.com/office/word/2006/wordml" xmlns:wps="http://schemas.microsoft.com/office/word/2010/wordprocessingShape" mc:Ignorable="w14 w15 wp14">
   <w:footnote w:type="separator" w:id="-1">
     <w:p>
       <w:pPr>
@@ -5779,7 +7290,7 @@
 </file>
 
 <file path=word/header1.xml><?xml version="1.0" encoding="utf-8"?>
-<w:hdr xmlns:wpc="http://schemas.microsoft.com/office/word/2010/wordprocessingCanvas" xmlns:cx="http://schemas.microsoft.com/office/drawing/2014/chartex" xmlns:cx1="http://schemas.microsoft.com/office/drawing/2015/9/8/chartex" xmlns:cx2="http://schemas.microsoft.com/office/drawing/2015/10/21/chartex" xmlns:cx3="http://schemas.microsoft.com/office/drawing/2016/5/9/chartex" xmlns:cx4="http://schemas.microsoft.com/office/drawing/2016/5/10/chartex" xmlns:cx5="http://schemas.microsoft.com/office/drawing/2016/5/11/chartex" xmlns:cx6="http://schemas.microsoft.com/office/drawing/2016/5/12/chartex" xmlns:cx7="http://schemas.microsoft.com/office/drawing/2016/5/13/chartex" xmlns:cx8="http://schemas.microsoft.com/office/drawing/2016/5/14/chartex" xmlns:mc="http://schemas.openxmlformats.org/markup-compatibility/2006" xmlns:aink="http://schemas.microsoft.com/office/drawing/2016/ink" xmlns:am3d="http://schemas.microsoft.com/office/drawing/2017/model3d" xmlns:o="urn:schemas-microsoft-com:office:office" xmlns:r="http://schemas.openxmlformats.org/officeDocument/2006/relationships" xmlns:m="http://schemas.openxmlformats.org/officeDocument/2006/math" xmlns:v="urn:schemas-microsoft-com:vml" xmlns:wp14="http://schemas.microsoft.com/office/word/2010/wordprocessingDrawing" xmlns:wp="http://schemas.openxmlformats.org/drawingml/2006/wordprocessingDrawing" xmlns:w10="urn:schemas-microsoft-com:office:word" xmlns:w="http://schemas.openxmlformats.org/wordprocessingml/2006/main" xmlns:w14="http://schemas.microsoft.com/office/word/2010/wordml" xmlns:w15="http://schemas.microsoft.com/office/word/2012/wordml" xmlns:w16se="http://schemas.microsoft.com/office/word/2015/wordml/symex" xmlns:wpg="http://schemas.microsoft.com/office/word/2010/wordprocessingGroup" xmlns:wpi="http://schemas.microsoft.com/office/word/2010/wordprocessingInk" xmlns:wne="http://schemas.microsoft.com/office/word/2006/wordml" xmlns:wps="http://schemas.microsoft.com/office/word/2010/wordprocessingShape" mc:Ignorable="w14 w15 w16se wp14">
+<w:hdr xmlns:wpc="http://schemas.microsoft.com/office/word/2010/wordprocessingCanvas" xmlns:mo="http://schemas.microsoft.com/office/mac/office/2008/main" xmlns:mc="http://schemas.openxmlformats.org/markup-compatibility/2006" xmlns:mv="urn:schemas-microsoft-com:mac:vml" xmlns:o="urn:schemas-microsoft-com:office:office" xmlns:r="http://schemas.openxmlformats.org/officeDocument/2006/relationships" xmlns:m="http://schemas.openxmlformats.org/officeDocument/2006/math" xmlns:v="urn:schemas-microsoft-com:vml" xmlns:wp14="http://schemas.microsoft.com/office/word/2010/wordprocessingDrawing" xmlns:wp="http://schemas.openxmlformats.org/drawingml/2006/wordprocessingDrawing" xmlns:w10="urn:schemas-microsoft-com:office:word" xmlns:w="http://schemas.openxmlformats.org/wordprocessingml/2006/main" xmlns:w14="http://schemas.microsoft.com/office/word/2010/wordml" xmlns:w15="http://schemas.microsoft.com/office/word/2012/wordml" xmlns:wpg="http://schemas.microsoft.com/office/word/2010/wordprocessingGroup" xmlns:wpi="http://schemas.microsoft.com/office/word/2010/wordprocessingInk" xmlns:wne="http://schemas.microsoft.com/office/word/2006/wordml" xmlns:wps="http://schemas.microsoft.com/office/word/2010/wordprocessingShape" mc:Ignorable="w14 w15 wp14">
   <w:sdt>
     <w:sdtPr>
       <w:alias w:val="Title"/>
@@ -5807,8 +7318,8 @@
 </file>
 
 <file path=word/numbering.xml><?xml version="1.0" encoding="utf-8"?>
-<w:numbering xmlns:wpc="http://schemas.microsoft.com/office/word/2010/wordprocessingCanvas" xmlns:cx="http://schemas.microsoft.com/office/drawing/2014/chartex" xmlns:cx1="http://schemas.microsoft.com/office/drawing/2015/9/8/chartex" xmlns:cx2="http://schemas.microsoft.com/office/drawing/2015/10/21/chartex" xmlns:cx3="http://schemas.microsoft.com/office/drawing/2016/5/9/chartex" xmlns:cx4="http://schemas.microsoft.com/office/drawing/2016/5/10/chartex" xmlns:cx5="http://schemas.microsoft.com/office/drawing/2016/5/11/chartex" xmlns:cx6="http://schemas.microsoft.com/office/drawing/2016/5/12/chartex" xmlns:cx7="http://schemas.microsoft.com/office/drawing/2016/5/13/chartex" xmlns:cx8="http://schemas.microsoft.com/office/drawing/2016/5/14/chartex" xmlns:mc="http://schemas.openxmlformats.org/markup-compatibility/2006" xmlns:aink="http://schemas.microsoft.com/office/drawing/2016/ink" xmlns:am3d="http://schemas.microsoft.com/office/drawing/2017/model3d" xmlns:o="urn:schemas-microsoft-com:office:office" xmlns:r="http://schemas.openxmlformats.org/officeDocument/2006/relationships" xmlns:m="http://schemas.openxmlformats.org/officeDocument/2006/math" xmlns:v="urn:schemas-microsoft-com:vml" xmlns:wp14="http://schemas.microsoft.com/office/word/2010/wordprocessingDrawing" xmlns:wp="http://schemas.openxmlformats.org/drawingml/2006/wordprocessingDrawing" xmlns:w10="urn:schemas-microsoft-com:office:word" xmlns:w="http://schemas.openxmlformats.org/wordprocessingml/2006/main" xmlns:w14="http://schemas.microsoft.com/office/word/2010/wordml" xmlns:w15="http://schemas.microsoft.com/office/word/2012/wordml" xmlns:w16se="http://schemas.microsoft.com/office/word/2015/wordml/symex" xmlns:wpg="http://schemas.microsoft.com/office/word/2010/wordprocessingGroup" xmlns:wpi="http://schemas.microsoft.com/office/word/2010/wordprocessingInk" xmlns:wne="http://schemas.microsoft.com/office/word/2006/wordml" xmlns:wps="http://schemas.microsoft.com/office/word/2010/wordprocessingShape" mc:Ignorable="w14 w15 w16se wp14">
-  <w:abstractNum w:abstractNumId="0" w15:restartNumberingAfterBreak="0">
+<w:numbering xmlns:wpc="http://schemas.microsoft.com/office/word/2010/wordprocessingCanvas" xmlns:mo="http://schemas.microsoft.com/office/mac/office/2008/main" xmlns:mc="http://schemas.openxmlformats.org/markup-compatibility/2006" xmlns:mv="urn:schemas-microsoft-com:mac:vml" xmlns:o="urn:schemas-microsoft-com:office:office" xmlns:r="http://schemas.openxmlformats.org/officeDocument/2006/relationships" xmlns:m="http://schemas.openxmlformats.org/officeDocument/2006/math" xmlns:v="urn:schemas-microsoft-com:vml" xmlns:wp14="http://schemas.microsoft.com/office/word/2010/wordprocessingDrawing" xmlns:wp="http://schemas.openxmlformats.org/drawingml/2006/wordprocessingDrawing" xmlns:w10="urn:schemas-microsoft-com:office:word" xmlns:w="http://schemas.openxmlformats.org/wordprocessingml/2006/main" xmlns:w14="http://schemas.microsoft.com/office/word/2010/wordml" xmlns:w15="http://schemas.microsoft.com/office/word/2012/wordml" xmlns:wpg="http://schemas.microsoft.com/office/word/2010/wordprocessingGroup" xmlns:wpi="http://schemas.microsoft.com/office/word/2010/wordprocessingInk" xmlns:wne="http://schemas.microsoft.com/office/word/2006/wordml" xmlns:wps="http://schemas.microsoft.com/office/word/2010/wordprocessingShape" mc:Ignorable="w14 w15 wp14">
+  <w:abstractNum w:abstractNumId="0">
     <w:nsid w:val="0B2C3852"/>
     <w:multiLevelType w:val="hybridMultilevel"/>
     <w:tmpl w:val="1854C1C8"/>
@@ -5901,7 +7412,7 @@
       </w:pPr>
     </w:lvl>
   </w:abstractNum>
-  <w:abstractNum w:abstractNumId="1" w15:restartNumberingAfterBreak="0">
+  <w:abstractNum w:abstractNumId="1">
     <w:nsid w:val="0EDA6F10"/>
     <w:multiLevelType w:val="hybridMultilevel"/>
     <w:tmpl w:val="096E0DBC"/>
@@ -5987,7 +7498,7 @@
       </w:pPr>
     </w:lvl>
   </w:abstractNum>
-  <w:abstractNum w:abstractNumId="2" w15:restartNumberingAfterBreak="0">
+  <w:abstractNum w:abstractNumId="2">
     <w:nsid w:val="212D04F8"/>
     <w:multiLevelType w:val="hybridMultilevel"/>
     <w:tmpl w:val="D682DCD4"/>
@@ -6076,7 +7587,7 @@
       </w:pPr>
     </w:lvl>
   </w:abstractNum>
-  <w:abstractNum w:abstractNumId="3" w15:restartNumberingAfterBreak="0">
+  <w:abstractNum w:abstractNumId="3">
     <w:nsid w:val="26B64E7E"/>
     <w:multiLevelType w:val="hybridMultilevel"/>
     <w:tmpl w:val="07DE2750"/>
@@ -6165,7 +7676,7 @@
       </w:pPr>
     </w:lvl>
   </w:abstractNum>
-  <w:abstractNum w:abstractNumId="4" w15:restartNumberingAfterBreak="0">
+  <w:abstractNum w:abstractNumId="4">
     <w:nsid w:val="311A63EA"/>
     <w:multiLevelType w:val="hybridMultilevel"/>
     <w:tmpl w:val="96E44352"/>
@@ -6254,7 +7765,7 @@
       </w:pPr>
     </w:lvl>
   </w:abstractNum>
-  <w:abstractNum w:abstractNumId="5" w15:restartNumberingAfterBreak="0">
+  <w:abstractNum w:abstractNumId="5">
     <w:nsid w:val="32F5194F"/>
     <w:multiLevelType w:val="hybridMultilevel"/>
     <w:tmpl w:val="07DE2750"/>
@@ -6343,7 +7854,7 @@
       </w:pPr>
     </w:lvl>
   </w:abstractNum>
-  <w:abstractNum w:abstractNumId="6" w15:restartNumberingAfterBreak="0">
+  <w:abstractNum w:abstractNumId="6">
     <w:nsid w:val="436D5F2B"/>
     <w:multiLevelType w:val="hybridMultilevel"/>
     <w:tmpl w:val="E98C255E"/>
@@ -6433,7 +7944,7 @@
       </w:pPr>
     </w:lvl>
   </w:abstractNum>
-  <w:abstractNum w:abstractNumId="7" w15:restartNumberingAfterBreak="0">
+  <w:abstractNum w:abstractNumId="7">
     <w:nsid w:val="4FC73D10"/>
     <w:multiLevelType w:val="hybridMultilevel"/>
     <w:tmpl w:val="EAB84B10"/>
@@ -6523,7 +8034,7 @@
       </w:pPr>
     </w:lvl>
   </w:abstractNum>
-  <w:abstractNum w:abstractNumId="8" w15:restartNumberingAfterBreak="0">
+  <w:abstractNum w:abstractNumId="8">
     <w:nsid w:val="5B7C7E7A"/>
     <w:multiLevelType w:val="hybridMultilevel"/>
     <w:tmpl w:val="94C845EE"/>
@@ -6613,7 +8124,7 @@
       </w:pPr>
     </w:lvl>
   </w:abstractNum>
-  <w:abstractNum w:abstractNumId="9" w15:restartNumberingAfterBreak="0">
+  <w:abstractNum w:abstractNumId="9">
     <w:nsid w:val="5CB5670A"/>
     <w:multiLevelType w:val="hybridMultilevel"/>
     <w:tmpl w:val="096E0DBC"/>
@@ -6733,7 +8244,7 @@
 </file>
 
 <file path=word/styles.xml><?xml version="1.0" encoding="utf-8"?>
-<w:styles xmlns:mc="http://schemas.openxmlformats.org/markup-compatibility/2006" xmlns:r="http://schemas.openxmlformats.org/officeDocument/2006/relationships" xmlns:w="http://schemas.openxmlformats.org/wordprocessingml/2006/main" xmlns:w14="http://schemas.microsoft.com/office/word/2010/wordml" xmlns:w15="http://schemas.microsoft.com/office/word/2012/wordml" xmlns:w16se="http://schemas.microsoft.com/office/word/2015/wordml/symex" mc:Ignorable="w14 w15 w16se">
+<w:styles xmlns:mc="http://schemas.openxmlformats.org/markup-compatibility/2006" xmlns:r="http://schemas.openxmlformats.org/officeDocument/2006/relationships" xmlns:w="http://schemas.openxmlformats.org/wordprocessingml/2006/main" xmlns:w14="http://schemas.microsoft.com/office/word/2010/wordml" xmlns:w15="http://schemas.microsoft.com/office/word/2012/wordml" mc:Ignorable="w14 w15">
   <w:docDefaults>
     <w:rPrDefault>
       <w:rPr>
@@ -6749,7 +8260,7 @@
       </w:pPr>
     </w:pPrDefault>
   </w:docDefaults>
-  <w:latentStyles w:defLockedState="0" w:defUIPriority="99" w:defSemiHidden="0" w:defUnhideWhenUsed="0" w:defQFormat="0" w:count="375">
+  <w:latentStyles w:defLockedState="0" w:defUIPriority="99" w:defSemiHidden="0" w:defUnhideWhenUsed="0" w:defQFormat="0" w:count="382">
     <w:lsdException w:name="Normal" w:uiPriority="0" w:qFormat="1"/>
     <w:lsdException w:name="heading 1" w:uiPriority="9" w:qFormat="1"/>
     <w:lsdException w:name="heading 2" w:semiHidden="1" w:uiPriority="9" w:unhideWhenUsed="1" w:qFormat="1"/>
@@ -7123,8 +8634,6 @@
     <w:lsdException w:name="List Table 7 Colorful Accent 6" w:uiPriority="52"/>
     <w:lsdException w:name="Mention" w:semiHidden="1" w:unhideWhenUsed="1"/>
     <w:lsdException w:name="Smart Hyperlink" w:semiHidden="1" w:unhideWhenUsed="1"/>
-    <w:lsdException w:name="Hashtag" w:semiHidden="1" w:unhideWhenUsed="1"/>
-    <w:lsdException w:name="Unresolved Mention" w:semiHidden="1" w:unhideWhenUsed="1"/>
   </w:latentStyles>
   <w:style w:type="paragraph" w:default="1" w:styleId="Normal">
     <w:name w:val="Normal"/>
@@ -7213,7 +8722,7 @@
       <w:u w:val="single"/>
     </w:rPr>
   </w:style>
-  <w:style w:type="character" w:styleId="UnresolvedMention">
+  <w:style w:type="character" w:customStyle="1" w:styleId="UnresolvedMention">
     <w:name w:val="Unresolved Mention"/>
     <w:basedOn w:val="DefaultParagraphFont"/>
     <w:uiPriority w:val="99"/>
@@ -7288,6 +8797,7 @@
       <w:spacing w:after="0" w:line="240" w:lineRule="auto"/>
     </w:pPr>
     <w:tblPr>
+      <w:tblInd w:w="0" w:type="dxa"/>
       <w:tblBorders>
         <w:top w:val="single" w:sz="4" w:space="0" w:color="auto"/>
         <w:left w:val="single" w:sz="4" w:space="0" w:color="auto"/>
@@ -7296,6 +8806,12 @@
         <w:insideH w:val="single" w:sz="4" w:space="0" w:color="auto"/>
         <w:insideV w:val="single" w:sz="4" w:space="0" w:color="auto"/>
       </w:tblBorders>
+      <w:tblCellMar>
+        <w:top w:w="0" w:type="dxa"/>
+        <w:left w:w="108" w:type="dxa"/>
+        <w:bottom w:w="0" w:type="dxa"/>
+        <w:right w:w="108" w:type="dxa"/>
+      </w:tblCellMar>
     </w:tblPr>
   </w:style>
   <w:style w:type="paragraph" w:styleId="BalloonText">
@@ -7412,37 +8928,8 @@
 </file>
 
 <file path=word/glossary/document.xml><?xml version="1.0" encoding="utf-8"?>
-<w:glossaryDocument xmlns:wpc="http://schemas.microsoft.com/office/word/2010/wordprocessingCanvas" xmlns:cx="http://schemas.microsoft.com/office/drawing/2014/chartex" xmlns:cx1="http://schemas.microsoft.com/office/drawing/2015/9/8/chartex" xmlns:cx2="http://schemas.microsoft.com/office/drawing/2015/10/21/chartex" xmlns:cx3="http://schemas.microsoft.com/office/drawing/2016/5/9/chartex" xmlns:cx4="http://schemas.microsoft.com/office/drawing/2016/5/10/chartex" xmlns:cx5="http://schemas.microsoft.com/office/drawing/2016/5/11/chartex" xmlns:cx6="http://schemas.microsoft.com/office/drawing/2016/5/12/chartex" xmlns:cx7="http://schemas.microsoft.com/office/drawing/2016/5/13/chartex" xmlns:cx8="http://schemas.microsoft.com/office/drawing/2016/5/14/chartex" xmlns:mc="http://schemas.openxmlformats.org/markup-compatibility/2006" xmlns:aink="http://schemas.microsoft.com/office/drawing/2016/ink" xmlns:am3d="http://schemas.microsoft.com/office/drawing/2017/model3d" xmlns:o="urn:schemas-microsoft-com:office:office" xmlns:r="http://schemas.openxmlformats.org/officeDocument/2006/relationships" xmlns:m="http://schemas.openxmlformats.org/officeDocument/2006/math" xmlns:v="urn:schemas-microsoft-com:vml" xmlns:wp14="http://schemas.microsoft.com/office/word/2010/wordprocessingDrawing" xmlns:wp="http://schemas.openxmlformats.org/drawingml/2006/wordprocessingDrawing" xmlns:w10="urn:schemas-microsoft-com:office:word" xmlns:w="http://schemas.openxmlformats.org/wordprocessingml/2006/main" xmlns:w14="http://schemas.microsoft.com/office/word/2010/wordml" xmlns:w15="http://schemas.microsoft.com/office/word/2012/wordml" xmlns:w16se="http://schemas.microsoft.com/office/word/2015/wordml/symex" xmlns:wpg="http://schemas.microsoft.com/office/word/2010/wordprocessingGroup" xmlns:wpi="http://schemas.microsoft.com/office/word/2010/wordprocessingInk" xmlns:wne="http://schemas.microsoft.com/office/word/2006/wordml" xmlns:wps="http://schemas.microsoft.com/office/word/2010/wordprocessingShape" mc:Ignorable="w14 w15 w16se wp14">
+<w:glossaryDocument xmlns:wpc="http://schemas.microsoft.com/office/word/2010/wordprocessingCanvas" xmlns:mo="http://schemas.microsoft.com/office/mac/office/2008/main" xmlns:mc="http://schemas.openxmlformats.org/markup-compatibility/2006" xmlns:mv="urn:schemas-microsoft-com:mac:vml" xmlns:o="urn:schemas-microsoft-com:office:office" xmlns:r="http://schemas.openxmlformats.org/officeDocument/2006/relationships" xmlns:m="http://schemas.openxmlformats.org/officeDocument/2006/math" xmlns:v="urn:schemas-microsoft-com:vml" xmlns:wp14="http://schemas.microsoft.com/office/word/2010/wordprocessingDrawing" xmlns:wp="http://schemas.openxmlformats.org/drawingml/2006/wordprocessingDrawing" xmlns:w10="urn:schemas-microsoft-com:office:word" xmlns:w="http://schemas.openxmlformats.org/wordprocessingml/2006/main" xmlns:w14="http://schemas.microsoft.com/office/word/2010/wordml" xmlns:w15="http://schemas.microsoft.com/office/word/2012/wordml" xmlns:wpg="http://schemas.microsoft.com/office/word/2010/wordprocessingGroup" xmlns:wpi="http://schemas.microsoft.com/office/word/2010/wordprocessingInk" xmlns:wne="http://schemas.microsoft.com/office/word/2006/wordml" xmlns:wps="http://schemas.microsoft.com/office/word/2010/wordprocessingShape" mc:Ignorable="w14 w15 wp14">
   <w:docParts>
-    <w:docPart>
-      <w:docPartPr>
-        <w:name w:val="F00C5AA067384690868C306E2568012D"/>
-        <w:category>
-          <w:name w:val="General"/>
-          <w:gallery w:val="placeholder"/>
-        </w:category>
-        <w:types>
-          <w:type w:val="bbPlcHdr"/>
-        </w:types>
-        <w:behaviors>
-          <w:behavior w:val="content"/>
-        </w:behaviors>
-        <w:guid w:val="{79513A4E-105B-4B3C-A3DE-F254623A682A}"/>
-      </w:docPartPr>
-      <w:docPartBody>
-        <w:p>
-          <w:pPr>
-            <w:pStyle w:val="F00C5AA067384690868C306E2568012D"/>
-          </w:pPr>
-          <w:r>
-            <w:rPr>
-              <w:rStyle w:val="PlaceholderText"/>
-            </w:rPr>
-            <w:t>[Title]</w:t>
-          </w:r>
-        </w:p>
-      </w:docPartBody>
-    </w:docPart>
     <w:docPart>
       <w:docPartPr>
         <w:name w:val="10BEE091321F4A5A91A74E58990AEE6C"/>
@@ -7474,54 +8961,61 @@
 </file>
 
 <file path=word/glossary/fontTable.xml><?xml version="1.0" encoding="utf-8"?>
-<w:fonts xmlns:mc="http://schemas.openxmlformats.org/markup-compatibility/2006" xmlns:r="http://schemas.openxmlformats.org/officeDocument/2006/relationships" xmlns:w="http://schemas.openxmlformats.org/wordprocessingml/2006/main" xmlns:w14="http://schemas.microsoft.com/office/word/2010/wordml" xmlns:w15="http://schemas.microsoft.com/office/word/2012/wordml" xmlns:w16se="http://schemas.microsoft.com/office/word/2015/wordml/symex" mc:Ignorable="w14 w15 w16se">
+<w:fonts xmlns:mc="http://schemas.openxmlformats.org/markup-compatibility/2006" xmlns:r="http://schemas.openxmlformats.org/officeDocument/2006/relationships" xmlns:w="http://schemas.openxmlformats.org/wordprocessingml/2006/main" xmlns:w14="http://schemas.microsoft.com/office/word/2010/wordml" xmlns:w15="http://schemas.microsoft.com/office/word/2012/wordml" mc:Ignorable="w14 w15">
   <w:font w:name="Arial">
     <w:panose1 w:val="020B0604020202020204"/>
     <w:charset w:val="00"/>
-    <w:family w:val="swiss"/>
+    <w:family w:val="auto"/>
     <w:pitch w:val="variable"/>
     <w:sig w:usb0="E0002AFF" w:usb1="C0007843" w:usb2="00000009" w:usb3="00000000" w:csb0="000001FF" w:csb1="00000000"/>
   </w:font>
   <w:font w:name="Times New Roman">
     <w:panose1 w:val="02020603050405020304"/>
     <w:charset w:val="00"/>
-    <w:family w:val="roman"/>
+    <w:family w:val="auto"/>
     <w:pitch w:val="variable"/>
-    <w:sig w:usb0="E0002AFF" w:usb1="C0007841" w:usb2="00000009" w:usb3="00000000" w:csb0="000001FF" w:csb1="00000000"/>
+    <w:sig w:usb0="E0002AEF" w:usb1="C0007841" w:usb2="00000009" w:usb3="00000000" w:csb0="000001FF" w:csb1="00000000"/>
   </w:font>
   <w:font w:name="Calibri">
     <w:panose1 w:val="020F0502020204030204"/>
     <w:charset w:val="00"/>
-    <w:family w:val="swiss"/>
+    <w:family w:val="auto"/>
     <w:pitch w:val="variable"/>
     <w:sig w:usb0="E00002FF" w:usb1="4000ACFF" w:usb2="00000001" w:usb3="00000000" w:csb0="0000019F" w:csb1="00000000"/>
   </w:font>
   <w:font w:name="Calibri Light">
     <w:panose1 w:val="020F0302020204030204"/>
     <w:charset w:val="00"/>
-    <w:family w:val="swiss"/>
+    <w:family w:val="auto"/>
     <w:pitch w:val="variable"/>
     <w:sig w:usb0="A00002EF" w:usb1="4000207B" w:usb2="00000000" w:usb3="00000000" w:csb0="0000019F" w:csb1="00000000"/>
   </w:font>
   <w:font w:name="Segoe UI">
-    <w:panose1 w:val="020B0502040204020203"/>
+    <w:altName w:val="Calibri"/>
     <w:charset w:val="00"/>
     <w:family w:val="swiss"/>
     <w:pitch w:val="variable"/>
     <w:sig w:usb0="E10022FF" w:usb1="C000E47F" w:usb2="00000029" w:usb3="00000000" w:csb0="000001DF" w:csb1="00000000"/>
   </w:font>
+  <w:font w:name="Helvetica Neue">
+    <w:panose1 w:val="02000503000000020004"/>
+    <w:charset w:val="00"/>
+    <w:family w:val="auto"/>
+    <w:pitch w:val="variable"/>
+    <w:sig w:usb0="E50002FF" w:usb1="500079DB" w:usb2="00000010" w:usb3="00000000" w:csb0="00000001" w:csb1="00000000"/>
+  </w:font>
   <w:font w:name="Courier New">
     <w:panose1 w:val="02070309020205020404"/>
     <w:charset w:val="00"/>
-    <w:family w:val="modern"/>
-    <w:pitch w:val="fixed"/>
+    <w:family w:val="auto"/>
+    <w:pitch w:val="variable"/>
     <w:sig w:usb0="E0002AFF" w:usb1="C0007843" w:usb2="00000009" w:usb3="00000000" w:csb0="000001FF" w:csb1="00000000"/>
   </w:font>
 </w:fonts>
 </file>
 
 <file path=word/glossary/settings.xml><?xml version="1.0" encoding="utf-8"?>
-<w:settings xmlns:mc="http://schemas.openxmlformats.org/markup-compatibility/2006" xmlns:o="urn:schemas-microsoft-com:office:office" xmlns:r="http://schemas.openxmlformats.org/officeDocument/2006/relationships" xmlns:m="http://schemas.openxmlformats.org/officeDocument/2006/math" xmlns:v="urn:schemas-microsoft-com:vml" xmlns:w10="urn:schemas-microsoft-com:office:word" xmlns:w="http://schemas.openxmlformats.org/wordprocessingml/2006/main" xmlns:w14="http://schemas.microsoft.com/office/word/2010/wordml" xmlns:w15="http://schemas.microsoft.com/office/word/2012/wordml" xmlns:w16se="http://schemas.microsoft.com/office/word/2015/wordml/symex" xmlns:sl="http://schemas.openxmlformats.org/schemaLibrary/2006/main" mc:Ignorable="w14 w15 w16se">
+<w:settings xmlns:mc="http://schemas.openxmlformats.org/markup-compatibility/2006" xmlns:o="urn:schemas-microsoft-com:office:office" xmlns:r="http://schemas.openxmlformats.org/officeDocument/2006/relationships" xmlns:m="http://schemas.openxmlformats.org/officeDocument/2006/math" xmlns:v="urn:schemas-microsoft-com:vml" xmlns:w10="urn:schemas-microsoft-com:office:word" xmlns:w="http://schemas.openxmlformats.org/wordprocessingml/2006/main" xmlns:w14="http://schemas.microsoft.com/office/word/2010/wordml" xmlns:w15="http://schemas.microsoft.com/office/word/2012/wordml" xmlns:sl="http://schemas.openxmlformats.org/schemaLibrary/2006/main" mc:Ignorable="w14 w15">
   <w:view w:val="normal"/>
   <w:defaultTabStop w:val="720"/>
   <w:characterSpacingControl w:val="doNotCompress"/>
@@ -7538,6 +9032,8 @@
     <w:rsid w:val="0001470B"/>
     <w:rsid w:val="002B73D6"/>
     <w:rsid w:val="002D57DA"/>
+    <w:rsid w:val="00390696"/>
+    <w:rsid w:val="00436CA2"/>
     <w:rsid w:val="00503F65"/>
     <w:rsid w:val="009B3055"/>
     <w:rsid w:val="009C4D6D"/>
@@ -7557,7 +9053,7 @@
     <m:intLim m:val="subSup"/>
     <m:naryLim m:val="undOvr"/>
   </m:mathPr>
-  <w:themeFontLang w:val="en-US"/>
+  <w:themeFontLang w:val="en-US" w:eastAsia="x-none" w:bidi="x-none"/>
   <w:clrSchemeMapping w:bg1="light1" w:t1="dark1" w:bg2="light2" w:t2="dark2" w:accent1="accent1" w:accent2="accent2" w:accent3="accent3" w:accent4="accent4" w:accent5="accent5" w:accent6="accent6" w:hyperlink="hyperlink" w:followedHyperlink="followedHyperlink"/>
   <w:decimalSymbol w:val="."/>
   <w:listSeparator w:val=","/>
@@ -7566,7 +9062,7 @@
 </file>
 
 <file path=word/glossary/styles.xml><?xml version="1.0" encoding="utf-8"?>
-<w:styles xmlns:mc="http://schemas.openxmlformats.org/markup-compatibility/2006" xmlns:r="http://schemas.openxmlformats.org/officeDocument/2006/relationships" xmlns:w="http://schemas.openxmlformats.org/wordprocessingml/2006/main" xmlns:w14="http://schemas.microsoft.com/office/word/2010/wordml" xmlns:w15="http://schemas.microsoft.com/office/word/2012/wordml" xmlns:w16se="http://schemas.microsoft.com/office/word/2015/wordml/symex" mc:Ignorable="w14 w15 w16se">
+<w:styles xmlns:mc="http://schemas.openxmlformats.org/markup-compatibility/2006" xmlns:r="http://schemas.openxmlformats.org/officeDocument/2006/relationships" xmlns:w="http://schemas.openxmlformats.org/wordprocessingml/2006/main" xmlns:w14="http://schemas.microsoft.com/office/word/2010/wordml" xmlns:w15="http://schemas.microsoft.com/office/word/2012/wordml" mc:Ignorable="w14 w15">
   <w:docDefaults>
     <w:rPrDefault>
       <w:rPr>
@@ -7582,7 +9078,7 @@
       </w:pPr>
     </w:pPrDefault>
   </w:docDefaults>
-  <w:latentStyles w:defLockedState="0" w:defUIPriority="99" w:defSemiHidden="0" w:defUnhideWhenUsed="0" w:defQFormat="0" w:count="375">
+  <w:latentStyles w:defLockedState="0" w:defUIPriority="99" w:defSemiHidden="0" w:defUnhideWhenUsed="0" w:defQFormat="0" w:count="382">
     <w:lsdException w:name="Normal" w:uiPriority="0" w:qFormat="1"/>
     <w:lsdException w:name="heading 1" w:uiPriority="9" w:qFormat="1"/>
     <w:lsdException w:name="heading 2" w:semiHidden="1" w:uiPriority="9" w:unhideWhenUsed="1" w:qFormat="1"/>
@@ -7956,8 +9452,6 @@
     <w:lsdException w:name="List Table 7 Colorful Accent 6" w:uiPriority="52"/>
     <w:lsdException w:name="Mention" w:semiHidden="1" w:unhideWhenUsed="1"/>
     <w:lsdException w:name="Smart Hyperlink" w:semiHidden="1" w:unhideWhenUsed="1"/>
-    <w:lsdException w:name="Hashtag" w:semiHidden="1" w:unhideWhenUsed="1"/>
-    <w:lsdException w:name="Unresolved Mention" w:semiHidden="1" w:unhideWhenUsed="1"/>
   </w:latentStyles>
   <w:style w:type="paragraph" w:default="1" w:styleId="Normal">
     <w:name w:val="Normal"/>
@@ -8038,9 +9532,10 @@
 </file>
 
 <file path=word/glossary/webSettings.xml><?xml version="1.0" encoding="utf-8"?>
-<w:webSettings xmlns:mc="http://schemas.openxmlformats.org/markup-compatibility/2006" xmlns:r="http://schemas.openxmlformats.org/officeDocument/2006/relationships" xmlns:w="http://schemas.openxmlformats.org/wordprocessingml/2006/main" xmlns:w14="http://schemas.microsoft.com/office/word/2010/wordml" xmlns:w15="http://schemas.microsoft.com/office/word/2012/wordml" xmlns:w16se="http://schemas.microsoft.com/office/word/2015/wordml/symex" mc:Ignorable="w14 w15 w16se">
+<w:webSettings xmlns:mc="http://schemas.openxmlformats.org/markup-compatibility/2006" xmlns:r="http://schemas.openxmlformats.org/officeDocument/2006/relationships" xmlns:w="http://schemas.openxmlformats.org/wordprocessingml/2006/main" xmlns:w14="http://schemas.microsoft.com/office/word/2010/wordml" xmlns:w15="http://schemas.microsoft.com/office/word/2012/wordml" mc:Ignorable="w14 w15">
   <w:optimizeForBrowser/>
   <w:allowPNG/>
+  <w:doNotSaveAsSingleFile/>
 </w:webSettings>
 </file>
 

</xml_diff>

<commit_message>
Updated to reflect that master should be checked out going forward
</commit_message>
<xml_diff>
--- a/doc/guides/HPC_DME_User_GettingStarted.docx
+++ b/doc/guides/HPC_DME_User_GettingStarted.docx
@@ -11,8 +11,6 @@
           <w:szCs w:val="40"/>
         </w:rPr>
       </w:pPr>
-      <w:bookmarkStart w:id="0" w:name="_GoBack"/>
-      <w:bookmarkEnd w:id="0"/>
       <w:r>
         <w:rPr>
           <w:rFonts w:ascii="Arial" w:hAnsi="Arial" w:cs="Arial"/>
@@ -71,25 +69,7 @@
           <w:sz w:val="20"/>
           <w:szCs w:val="24"/>
         </w:rPr>
-        <w:t xml:space="preserve">This document is intended to serve as a guide for getting started on using the </w:t>
-      </w:r>
-      <w:proofErr w:type="gramStart"/>
-      <w:r>
-        <w:rPr>
-          <w:rFonts w:ascii="Arial" w:hAnsi="Arial" w:cs="Arial"/>
-          <w:sz w:val="20"/>
-          <w:szCs w:val="24"/>
-        </w:rPr>
-        <w:t>High Performance</w:t>
-      </w:r>
-      <w:proofErr w:type="gramEnd"/>
-      <w:r>
-        <w:rPr>
-          <w:rFonts w:ascii="Arial" w:hAnsi="Arial" w:cs="Arial"/>
-          <w:sz w:val="20"/>
-          <w:szCs w:val="24"/>
-        </w:rPr>
-        <w:t xml:space="preserve"> Computing (HPC) Data Management Environment (DME) for the National Cancer Institute (NCI).</w:t>
+        <w:t>This document is intended to serve as a guide for getting started on using the High Performance Computing (HPC) Data Management Environment (DME) for the National Cancer Institute (NCI).</w:t>
       </w:r>
       <w:r>
         <w:rPr>
@@ -431,25 +411,7 @@
           <w:sz w:val="20"/>
           <w:szCs w:val="24"/>
         </w:rPr>
-        <w:t xml:space="preserve">Reader is comfortable generating metadata in </w:t>
-      </w:r>
-      <w:proofErr w:type="spellStart"/>
-      <w:r>
-        <w:rPr>
-          <w:rFonts w:ascii="Arial" w:hAnsi="Arial" w:cs="Arial"/>
-          <w:sz w:val="20"/>
-          <w:szCs w:val="24"/>
-        </w:rPr>
-        <w:t>json</w:t>
-      </w:r>
-      <w:proofErr w:type="spellEnd"/>
-      <w:r>
-        <w:rPr>
-          <w:rFonts w:ascii="Arial" w:hAnsi="Arial" w:cs="Arial"/>
-          <w:sz w:val="20"/>
-          <w:szCs w:val="24"/>
-        </w:rPr>
-        <w:t xml:space="preserve"> or csv format. </w:t>
+        <w:t xml:space="preserve">Reader is comfortable generating metadata in json or csv format. </w:t>
       </w:r>
       <w:r>
         <w:rPr>
@@ -513,25 +475,7 @@
           <w:sz w:val="20"/>
           <w:szCs w:val="24"/>
         </w:rPr>
-        <w:t xml:space="preserve">file scripting utilities to write, read and convert csv data into </w:t>
-      </w:r>
-      <w:proofErr w:type="spellStart"/>
-      <w:r>
-        <w:rPr>
-          <w:rFonts w:ascii="Arial" w:hAnsi="Arial" w:cs="Arial"/>
-          <w:sz w:val="20"/>
-          <w:szCs w:val="24"/>
-        </w:rPr>
-        <w:t>json</w:t>
-      </w:r>
-      <w:proofErr w:type="spellEnd"/>
-      <w:r>
-        <w:rPr>
-          <w:rFonts w:ascii="Arial" w:hAnsi="Arial" w:cs="Arial"/>
-          <w:sz w:val="20"/>
-          <w:szCs w:val="24"/>
-        </w:rPr>
-        <w:t xml:space="preserve"> format. </w:t>
+        <w:t xml:space="preserve">file scripting utilities to write, read and convert csv data into json format. </w:t>
       </w:r>
       <w:r>
         <w:rPr>
@@ -710,16 +654,7 @@
           <w:sz w:val="20"/>
           <w:szCs w:val="24"/>
         </w:rPr>
-        <w:t xml:space="preserve"> </w:t>
-      </w:r>
-      <w:proofErr w:type="gramStart"/>
-      <w:r>
-        <w:rPr>
-          <w:rFonts w:ascii="Arial" w:hAnsi="Arial" w:cs="Arial"/>
-          <w:sz w:val="20"/>
-          <w:szCs w:val="24"/>
-        </w:rPr>
-        <w:t>GitHub.</w:t>
+        <w:t xml:space="preserve"> GitHub.</w:t>
       </w:r>
       <w:r>
         <w:rPr>
@@ -729,7 +664,6 @@
         </w:rPr>
         <w:t>.</w:t>
       </w:r>
-      <w:proofErr w:type="gramEnd"/>
     </w:p>
     <w:p>
       <w:pPr>
@@ -1074,39 +1008,23 @@
           <w:sz w:val="20"/>
           <w:szCs w:val="24"/>
         </w:rPr>
-        <w:t xml:space="preserve">the release branch </w:t>
-      </w:r>
-      <w:r>
-        <w:rPr>
-          <w:rFonts w:ascii="Arial" w:hAnsi="Arial" w:cs="Arial"/>
-          <w:sz w:val="20"/>
-          <w:szCs w:val="24"/>
-        </w:rPr>
-        <w:t>(releases/&lt;version number&gt;</w:t>
-      </w:r>
-      <w:r>
-        <w:rPr>
-          <w:rFonts w:ascii="Arial" w:hAnsi="Arial" w:cs="Arial"/>
-          <w:sz w:val="20"/>
-          <w:szCs w:val="24"/>
-        </w:rPr>
-        <w:t>)</w:t>
-      </w:r>
-      <w:r>
-        <w:rPr>
-          <w:rFonts w:ascii="Arial" w:hAnsi="Arial" w:cs="Arial"/>
-          <w:sz w:val="20"/>
-          <w:szCs w:val="24"/>
-        </w:rPr>
-        <w:t xml:space="preserve"> </w:t>
-      </w:r>
-      <w:r>
-        <w:rPr>
-          <w:rFonts w:ascii="Arial" w:hAnsi="Arial" w:cs="Arial"/>
-          <w:sz w:val="20"/>
-          <w:szCs w:val="24"/>
-        </w:rPr>
-        <w:t>of the HPC_</w:t>
+        <w:t xml:space="preserve">the </w:t>
+      </w:r>
+      <w:r>
+        <w:rPr>
+          <w:rFonts w:ascii="Arial" w:hAnsi="Arial" w:cs="Arial"/>
+          <w:sz w:val="20"/>
+          <w:szCs w:val="24"/>
+        </w:rPr>
+        <w:t xml:space="preserve">master from </w:t>
+      </w:r>
+      <w:r>
+        <w:rPr>
+          <w:rFonts w:ascii="Arial" w:hAnsi="Arial" w:cs="Arial"/>
+          <w:sz w:val="20"/>
+          <w:szCs w:val="24"/>
+        </w:rPr>
+        <w:t>the HPC_</w:t>
       </w:r>
       <w:r>
         <w:rPr>
@@ -1133,15 +1051,7 @@
           <w:sz w:val="20"/>
           <w:szCs w:val="24"/>
         </w:rPr>
-        <w:t>.</w:t>
-      </w:r>
-      <w:r>
-        <w:rPr>
-          <w:rFonts w:ascii="Arial" w:hAnsi="Arial" w:cs="Arial"/>
-          <w:sz w:val="20"/>
-          <w:szCs w:val="24"/>
-        </w:rPr>
-        <w:t xml:space="preserve">  For e.g., if the release number is 1.6.0, then run the command</w:t>
+        <w:t xml:space="preserve"> as indicated below:</w:t>
       </w:r>
     </w:p>
     <w:p>
@@ -1160,34 +1070,22 @@
         </w:rPr>
         <w:t xml:space="preserve">       </w:t>
       </w:r>
-      <w:proofErr w:type="spellStart"/>
       <w:r>
         <w:rPr>
           <w:rFonts w:ascii="Times New Roman" w:hAnsi="Times New Roman" w:cs="Helvetica Neue"/>
           <w:color w:val="000000"/>
           <w:szCs w:val="24"/>
         </w:rPr>
-        <w:t>git</w:t>
-      </w:r>
-      <w:proofErr w:type="spellEnd"/>
+        <w:t>git clone</w:t>
+      </w:r>
       <w:r>
         <w:rPr>
           <w:rFonts w:ascii="Times New Roman" w:hAnsi="Times New Roman" w:cs="Helvetica Neue"/>
           <w:color w:val="000000"/>
           <w:szCs w:val="24"/>
         </w:rPr>
-        <w:t xml:space="preserve"> clone -b releases/1.6.</w:t>
-      </w:r>
-      <w:proofErr w:type="gramStart"/>
-      <w:r>
-        <w:rPr>
-          <w:rFonts w:ascii="Times New Roman" w:hAnsi="Times New Roman" w:cs="Helvetica Neue"/>
-          <w:color w:val="000000"/>
-          <w:szCs w:val="24"/>
-        </w:rPr>
-        <w:t>0  https://github.com/CBIIT/HPC_DME_APIs.git</w:t>
-      </w:r>
-      <w:proofErr w:type="gramEnd"/>
+        <w:t>  https://github.com/CBIIT/HPC_DME_APIs.git</w:t>
+      </w:r>
     </w:p>
     <w:p>
       <w:pPr>
@@ -1211,41 +1109,13 @@
         </w:rPr>
         <w:t xml:space="preserve">Cd </w:t>
       </w:r>
-      <w:proofErr w:type="gramStart"/>
-      <w:r>
-        <w:rPr>
-          <w:rFonts w:ascii="Arial" w:hAnsi="Arial" w:cs="Arial"/>
-          <w:sz w:val="20"/>
-          <w:szCs w:val="24"/>
-        </w:rPr>
-        <w:t>to .</w:t>
-      </w:r>
-      <w:proofErr w:type="gramEnd"/>
-      <w:r>
-        <w:rPr>
-          <w:rFonts w:ascii="Arial" w:hAnsi="Arial" w:cs="Arial"/>
-          <w:sz w:val="20"/>
-          <w:szCs w:val="24"/>
-        </w:rPr>
-        <w:t>/</w:t>
-      </w:r>
-      <w:proofErr w:type="spellStart"/>
-      <w:r>
-        <w:rPr>
-          <w:rFonts w:ascii="Arial" w:hAnsi="Arial" w:cs="Arial"/>
-          <w:sz w:val="20"/>
-          <w:szCs w:val="24"/>
-        </w:rPr>
-        <w:t>utils</w:t>
-      </w:r>
-      <w:proofErr w:type="spellEnd"/>
-      <w:r>
-        <w:rPr>
-          <w:rFonts w:ascii="Arial" w:hAnsi="Arial" w:cs="Arial"/>
-          <w:sz w:val="20"/>
-          <w:szCs w:val="24"/>
-        </w:rPr>
-        <w:t xml:space="preserve"> directory</w:t>
+      <w:r>
+        <w:rPr>
+          <w:rFonts w:ascii="Arial" w:hAnsi="Arial" w:cs="Arial"/>
+          <w:sz w:val="20"/>
+          <w:szCs w:val="24"/>
+        </w:rPr>
+        <w:t>to ./utils directory</w:t>
       </w:r>
       <w:r>
         <w:rPr>
@@ -1269,43 +1139,7 @@
           <w:sz w:val="20"/>
           <w:szCs w:val="24"/>
         </w:rPr>
-        <w:t xml:space="preserve">rename or copy </w:t>
-      </w:r>
-      <w:proofErr w:type="spellStart"/>
-      <w:r>
-        <w:rPr>
-          <w:rFonts w:ascii="Arial" w:hAnsi="Arial" w:cs="Arial"/>
-          <w:sz w:val="20"/>
-          <w:szCs w:val="24"/>
-        </w:rPr>
-        <w:t>hpcdme.properties</w:t>
-      </w:r>
-      <w:proofErr w:type="spellEnd"/>
-      <w:r>
-        <w:rPr>
-          <w:rFonts w:ascii="Arial" w:hAnsi="Arial" w:cs="Arial"/>
-          <w:sz w:val="20"/>
-          <w:szCs w:val="24"/>
-        </w:rPr>
-        <w:t xml:space="preserve">-sample to </w:t>
-      </w:r>
-      <w:proofErr w:type="spellStart"/>
-      <w:r>
-        <w:rPr>
-          <w:rFonts w:ascii="Arial" w:hAnsi="Arial" w:cs="Arial"/>
-          <w:sz w:val="20"/>
-          <w:szCs w:val="24"/>
-        </w:rPr>
-        <w:t>hpcdme.properties</w:t>
-      </w:r>
-      <w:proofErr w:type="spellEnd"/>
-      <w:r>
-        <w:rPr>
-          <w:rFonts w:ascii="Arial" w:hAnsi="Arial" w:cs="Arial"/>
-          <w:sz w:val="20"/>
-          <w:szCs w:val="24"/>
-        </w:rPr>
-        <w:t>.</w:t>
+        <w:t>rename or copy hpcdme.properties-sample to hpcdme.properties.</w:t>
       </w:r>
     </w:p>
     <w:p>
@@ -1328,7 +1162,6 @@
           <w:sz w:val="20"/>
           <w:szCs w:val="24"/>
         </w:rPr>
-        <w:lastRenderedPageBreak/>
         <w:t>E</w:t>
       </w:r>
       <w:r>
@@ -1339,8 +1172,6 @@
         </w:rPr>
         <w:t xml:space="preserve">dit </w:t>
       </w:r>
-      <w:proofErr w:type="spellStart"/>
-      <w:proofErr w:type="gramStart"/>
       <w:r>
         <w:rPr>
           <w:rFonts w:ascii="Arial" w:hAnsi="Arial" w:cs="Arial"/>
@@ -1350,8 +1181,6 @@
         </w:rPr>
         <w:t>hpcdme.properties</w:t>
       </w:r>
-      <w:proofErr w:type="spellEnd"/>
-      <w:proofErr w:type="gramEnd"/>
       <w:r>
         <w:rPr>
           <w:rFonts w:ascii="Arial" w:hAnsi="Arial" w:cs="Arial"/>
@@ -1452,6 +1281,7 @@
           <w:sz w:val="20"/>
           <w:szCs w:val="24"/>
         </w:rPr>
+        <w:lastRenderedPageBreak/>
         <w:t xml:space="preserve">Uncomment the </w:t>
       </w:r>
       <w:r>
@@ -1500,8 +1330,6 @@
         </w:rPr>
         <w:t xml:space="preserve"> </w:t>
       </w:r>
-      <w:proofErr w:type="spellStart"/>
-      <w:proofErr w:type="gramStart"/>
       <w:r>
         <w:rPr>
           <w:rFonts w:ascii="Arial" w:hAnsi="Arial" w:cs="Arial"/>
@@ -1511,7 +1339,6 @@
         </w:rPr>
         <w:t>hpc.ssl.keystore</w:t>
       </w:r>
-      <w:proofErr w:type="gramEnd"/>
       <w:r>
         <w:rPr>
           <w:rFonts w:ascii="Arial" w:hAnsi="Arial" w:cs="Arial"/>
@@ -1521,7 +1348,6 @@
         </w:rPr>
         <w:t>.password</w:t>
       </w:r>
-      <w:proofErr w:type="spellEnd"/>
       <w:r>
         <w:rPr>
           <w:rFonts w:ascii="Arial" w:hAnsi="Arial" w:cs="Arial"/>
@@ -1577,7 +1403,6 @@
         </w:rPr>
         <w:t xml:space="preserve">Change </w:t>
       </w:r>
-      <w:proofErr w:type="spellStart"/>
       <w:r>
         <w:rPr>
           <w:rFonts w:ascii="Arial" w:hAnsi="Arial" w:cs="Arial"/>
@@ -1587,7 +1412,6 @@
         </w:rPr>
         <w:t>hpc.user</w:t>
       </w:r>
-      <w:proofErr w:type="spellEnd"/>
       <w:r>
         <w:rPr>
           <w:rFonts w:ascii="Arial" w:hAnsi="Arial" w:cs="Arial"/>
@@ -1651,7 +1475,6 @@
         </w:rPr>
         <w:t xml:space="preserve">change </w:t>
       </w:r>
-      <w:proofErr w:type="spellStart"/>
       <w:r>
         <w:rPr>
           <w:rFonts w:ascii="Arial" w:hAnsi="Arial" w:cs="Arial"/>
@@ -1659,29 +1482,8 @@
           <w:sz w:val="20"/>
           <w:szCs w:val="24"/>
         </w:rPr>
-        <w:t>hpc.</w:t>
-      </w:r>
-      <w:proofErr w:type="gramStart"/>
-      <w:r>
-        <w:rPr>
-          <w:rFonts w:ascii="Arial" w:hAnsi="Arial" w:cs="Arial"/>
-          <w:i/>
-          <w:sz w:val="20"/>
-          <w:szCs w:val="24"/>
-        </w:rPr>
-        <w:t>default.globus</w:t>
-      </w:r>
-      <w:proofErr w:type="gramEnd"/>
-      <w:r>
-        <w:rPr>
-          <w:rFonts w:ascii="Arial" w:hAnsi="Arial" w:cs="Arial"/>
-          <w:i/>
-          <w:sz w:val="20"/>
-          <w:szCs w:val="24"/>
-        </w:rPr>
-        <w:t>.endpoint</w:t>
-      </w:r>
-      <w:proofErr w:type="spellEnd"/>
+        <w:t>hpc.default.globus.endpoint</w:t>
+      </w:r>
       <w:r>
         <w:rPr>
           <w:rFonts w:ascii="Arial" w:hAnsi="Arial" w:cs="Arial"/>
@@ -1690,6 +1492,8 @@
         </w:rPr>
         <w:t xml:space="preserve"> property to UUID of Globus endpoint to utilize.</w:t>
       </w:r>
+      <w:bookmarkStart w:id="0" w:name="_GoBack"/>
+      <w:bookmarkEnd w:id="0"/>
     </w:p>
     <w:p>
       <w:pPr>
@@ -1824,25 +1628,7 @@
           <w:sz w:val="20"/>
           <w:szCs w:val="24"/>
         </w:rPr>
-        <w:t xml:space="preserve">$ </w:t>
-      </w:r>
-      <w:proofErr w:type="spellStart"/>
-      <w:r>
-        <w:rPr>
-          <w:rFonts w:ascii="Courier New" w:hAnsi="Courier New" w:cs="Courier New"/>
-          <w:sz w:val="20"/>
-          <w:szCs w:val="24"/>
-        </w:rPr>
-        <w:t>sed</w:t>
-      </w:r>
-      <w:proofErr w:type="spellEnd"/>
-      <w:r>
-        <w:rPr>
-          <w:rFonts w:ascii="Courier New" w:hAnsi="Courier New" w:cs="Courier New"/>
-          <w:sz w:val="20"/>
-          <w:szCs w:val="24"/>
-        </w:rPr>
-        <w:t xml:space="preserve"> -I "</w:t>
+        <w:t>$ sed -I "</w:t>
       </w:r>
       <w:r>
         <w:rPr>
@@ -1908,30 +1694,8 @@
           <w:sz w:val="20"/>
           <w:szCs w:val="24"/>
         </w:rPr>
-        <w:t>~</w:t>
-      </w:r>
-      <w:proofErr w:type="gramStart"/>
-      <w:r>
-        <w:rPr>
-          <w:rFonts w:ascii="Arial" w:hAnsi="Arial" w:cs="Arial"/>
-          <w:i/>
-          <w:sz w:val="20"/>
-          <w:szCs w:val="24"/>
-        </w:rPr>
-        <w:t>/.</w:t>
-      </w:r>
-      <w:proofErr w:type="spellStart"/>
-      <w:r>
-        <w:rPr>
-          <w:rFonts w:ascii="Arial" w:hAnsi="Arial" w:cs="Arial"/>
-          <w:i/>
-          <w:sz w:val="20"/>
-          <w:szCs w:val="24"/>
-        </w:rPr>
-        <w:t>bashrc</w:t>
-      </w:r>
-      <w:proofErr w:type="spellEnd"/>
-      <w:proofErr w:type="gramEnd"/>
+        <w:t>~/.bashrc</w:t>
+      </w:r>
       <w:r>
         <w:rPr>
           <w:rFonts w:ascii="Arial" w:hAnsi="Arial" w:cs="Arial"/>
@@ -2113,28 +1877,8 @@
           <w:sz w:val="20"/>
           <w:szCs w:val="24"/>
         </w:rPr>
-        <w:t>$ source ~</w:t>
-      </w:r>
-      <w:proofErr w:type="gramStart"/>
-      <w:r>
-        <w:rPr>
-          <w:rFonts w:ascii="Courier New" w:hAnsi="Courier New" w:cs="Courier New"/>
-          <w:sz w:val="20"/>
-          <w:szCs w:val="24"/>
-        </w:rPr>
-        <w:t>/.</w:t>
-      </w:r>
-      <w:proofErr w:type="spellStart"/>
-      <w:r>
-        <w:rPr>
-          <w:rFonts w:ascii="Courier New" w:hAnsi="Courier New" w:cs="Courier New"/>
-          <w:sz w:val="20"/>
-          <w:szCs w:val="24"/>
-        </w:rPr>
-        <w:t>bashrc</w:t>
-      </w:r>
-      <w:proofErr w:type="spellEnd"/>
-      <w:proofErr w:type="gramEnd"/>
+        <w:t>$ source ~/.bashrc</w:t>
+      </w:r>
       <w:r>
         <w:rPr>
           <w:rFonts w:ascii="Arial" w:hAnsi="Arial" w:cs="Arial"/>
@@ -2336,7 +2080,6 @@
         </w:rPr>
         <w:t xml:space="preserve">Run DME client utility </w:t>
       </w:r>
-      <w:proofErr w:type="spellStart"/>
       <w:r>
         <w:rPr>
           <w:rFonts w:ascii="Arial" w:hAnsi="Arial" w:cs="Arial"/>
@@ -2346,7 +2089,6 @@
         </w:rPr>
         <w:t>dm_generate_token</w:t>
       </w:r>
-      <w:proofErr w:type="spellEnd"/>
       <w:r>
         <w:rPr>
           <w:rFonts w:ascii="Arial" w:hAnsi="Arial" w:cs="Arial"/>
@@ -2419,7 +2161,6 @@
         </w:rPr>
         <w:t xml:space="preserve">$ </w:t>
       </w:r>
-      <w:proofErr w:type="spellStart"/>
       <w:r>
         <w:rPr>
           <w:rFonts w:ascii="Courier New" w:hAnsi="Courier New" w:cs="Courier New"/>
@@ -2428,7 +2169,6 @@
         </w:rPr>
         <w:t>dm_generate_token</w:t>
       </w:r>
-      <w:proofErr w:type="spellEnd"/>
     </w:p>
     <w:p>
       <w:pPr>
@@ -2529,7 +2269,6 @@
         </w:rPr>
         <w:t>GitHub</w:t>
       </w:r>
-      <w:proofErr w:type="gramStart"/>
       <w:r>
         <w:rPr>
           <w:rFonts w:ascii="Arial" w:hAnsi="Arial" w:cs="Arial"/>
@@ -2544,16 +2283,7 @@
           <w:sz w:val="20"/>
           <w:szCs w:val="24"/>
         </w:rPr>
-        <w:t>In particular, the</w:t>
-      </w:r>
-      <w:proofErr w:type="gramEnd"/>
-      <w:r>
-        <w:rPr>
-          <w:rFonts w:ascii="Arial" w:hAnsi="Arial" w:cs="Arial"/>
-          <w:sz w:val="20"/>
-          <w:szCs w:val="24"/>
-        </w:rPr>
-        <w:t xml:space="preserve"> section "Executing HPC DME API with Command Line Utilities"</w:t>
+        <w:t>In particular, the section "Executing HPC DME API with Command Line Utilities"</w:t>
       </w:r>
       <w:r>
         <w:rPr>
@@ -2790,7 +2520,6 @@
                 <w:szCs w:val="24"/>
               </w:rPr>
             </w:pPr>
-            <w:proofErr w:type="spellStart"/>
             <w:r>
               <w:rPr>
                 <w:rFonts w:ascii="Arial" w:hAnsi="Arial" w:cs="Arial"/>
@@ -2833,7 +2562,6 @@
               </w:rPr>
               <w:t>directory</w:t>
             </w:r>
-            <w:proofErr w:type="spellEnd"/>
           </w:p>
         </w:tc>
         <w:tc>
@@ -2914,18 +2642,8 @@
                 <w:sz w:val="20"/>
                 <w:szCs w:val="24"/>
               </w:rPr>
-              <w:t xml:space="preserve">$ </w:t>
+              <w:t>$ dm_register_</w:t>
             </w:r>
-            <w:proofErr w:type="spellStart"/>
-            <w:r>
-              <w:rPr>
-                <w:rFonts w:ascii="Courier New" w:hAnsi="Courier New" w:cs="Courier New"/>
-                <w:sz w:val="20"/>
-                <w:szCs w:val="24"/>
-              </w:rPr>
-              <w:t>dm_register_</w:t>
-            </w:r>
-            <w:proofErr w:type="gramStart"/>
             <w:r>
               <w:rPr>
                 <w:rFonts w:ascii="Courier New" w:hAnsi="Courier New" w:cs="Courier New"/>
@@ -2934,7 +2652,6 @@
               </w:rPr>
               <w:t>directory</w:t>
             </w:r>
-            <w:proofErr w:type="spellEnd"/>
             <w:r>
               <w:rPr>
                 <w:rFonts w:ascii="Courier New" w:hAnsi="Courier New" w:cs="Courier New"/>
@@ -2957,45 +2674,8 @@
                 <w:sz w:val="20"/>
                 <w:szCs w:val="24"/>
               </w:rPr>
-              <w:t>/</w:t>
+              <w:t>/home/joeuser/projX</w:t>
             </w:r>
-            <w:proofErr w:type="gramEnd"/>
-            <w:r>
-              <w:rPr>
-                <w:rFonts w:ascii="Courier New" w:hAnsi="Courier New" w:cs="Courier New"/>
-                <w:sz w:val="20"/>
-                <w:szCs w:val="24"/>
-              </w:rPr>
-              <w:t>home/</w:t>
-            </w:r>
-            <w:proofErr w:type="spellStart"/>
-            <w:r>
-              <w:rPr>
-                <w:rFonts w:ascii="Courier New" w:hAnsi="Courier New" w:cs="Courier New"/>
-                <w:sz w:val="20"/>
-                <w:szCs w:val="24"/>
-              </w:rPr>
-              <w:t>joeuser</w:t>
-            </w:r>
-            <w:proofErr w:type="spellEnd"/>
-            <w:r>
-              <w:rPr>
-                <w:rFonts w:ascii="Courier New" w:hAnsi="Courier New" w:cs="Courier New"/>
-                <w:sz w:val="20"/>
-                <w:szCs w:val="24"/>
-              </w:rPr>
-              <w:t>/</w:t>
-            </w:r>
-            <w:proofErr w:type="spellStart"/>
-            <w:r>
-              <w:rPr>
-                <w:rFonts w:ascii="Courier New" w:hAnsi="Courier New" w:cs="Courier New"/>
-                <w:sz w:val="20"/>
-                <w:szCs w:val="24"/>
-              </w:rPr>
-              <w:t>projX</w:t>
-            </w:r>
-            <w:proofErr w:type="spellEnd"/>
             <w:r>
               <w:rPr>
                 <w:rFonts w:ascii="Courier New" w:hAnsi="Courier New" w:cs="Courier New"/>
@@ -3045,7 +2725,6 @@
               </w:rPr>
               <w:t>/</w:t>
             </w:r>
-            <w:proofErr w:type="spellStart"/>
             <w:r>
               <w:rPr>
                 <w:rFonts w:ascii="Courier New" w:hAnsi="Courier New" w:cs="Courier New"/>
@@ -3060,18 +2739,8 @@
                 <w:sz w:val="20"/>
                 <w:szCs w:val="24"/>
               </w:rPr>
-              <w:t>omeDOC</w:t>
+              <w:t>omeDOC/</w:t>
             </w:r>
-            <w:proofErr w:type="spellEnd"/>
-            <w:r>
-              <w:rPr>
-                <w:rFonts w:ascii="Courier New" w:hAnsi="Courier New" w:cs="Courier New"/>
-                <w:sz w:val="20"/>
-                <w:szCs w:val="24"/>
-              </w:rPr>
-              <w:t>/</w:t>
-            </w:r>
-            <w:proofErr w:type="spellStart"/>
             <w:r>
               <w:rPr>
                 <w:rFonts w:ascii="Courier New" w:hAnsi="Courier New" w:cs="Courier New"/>
@@ -3080,25 +2749,14 @@
               </w:rPr>
               <w:t>joeuser</w:t>
             </w:r>
-            <w:proofErr w:type="spellEnd"/>
             <w:r>
               <w:rPr>
                 <w:rFonts w:ascii="Courier New" w:hAnsi="Courier New" w:cs="Courier New"/>
                 <w:sz w:val="20"/>
                 <w:szCs w:val="24"/>
               </w:rPr>
-              <w:t>/</w:t>
+              <w:t>/projX</w:t>
             </w:r>
-            <w:proofErr w:type="spellStart"/>
-            <w:r>
-              <w:rPr>
-                <w:rFonts w:ascii="Courier New" w:hAnsi="Courier New" w:cs="Courier New"/>
-                <w:sz w:val="20"/>
-                <w:szCs w:val="24"/>
-              </w:rPr>
-              <w:t>projX</w:t>
-            </w:r>
-            <w:proofErr w:type="spellEnd"/>
           </w:p>
           <w:p>
             <w:pPr>
@@ -3249,61 +2907,7 @@
                 <w:sz w:val="20"/>
                 <w:szCs w:val="24"/>
               </w:rPr>
-              <w:t xml:space="preserve">To register metadata for the resulting Collection, there must be a JSON metadata file that </w:t>
-            </w:r>
-            <w:proofErr w:type="gramStart"/>
-            <w:r>
-              <w:rPr>
-                <w:rFonts w:ascii="Arial" w:hAnsi="Arial" w:cs="Arial"/>
-                <w:sz w:val="20"/>
-                <w:szCs w:val="24"/>
-              </w:rPr>
-              <w:t>is located in</w:t>
-            </w:r>
-            <w:proofErr w:type="gramEnd"/>
-            <w:r>
-              <w:rPr>
-                <w:rFonts w:ascii="Arial" w:hAnsi="Arial" w:cs="Arial"/>
-                <w:sz w:val="20"/>
-                <w:szCs w:val="24"/>
-              </w:rPr>
-              <w:t xml:space="preserve"> the same parent directory as the local directory.  That file must have name that is the name of the local directory appended with file extension of </w:t>
-            </w:r>
-            <w:proofErr w:type="gramStart"/>
-            <w:r>
-              <w:rPr>
-                <w:rFonts w:ascii="Arial" w:hAnsi="Arial" w:cs="Arial"/>
-                <w:sz w:val="20"/>
-                <w:szCs w:val="24"/>
-              </w:rPr>
-              <w:t>".</w:t>
-            </w:r>
-            <w:proofErr w:type="spellStart"/>
-            <w:r>
-              <w:rPr>
-                <w:rFonts w:ascii="Arial" w:hAnsi="Arial" w:cs="Arial"/>
-                <w:sz w:val="20"/>
-                <w:szCs w:val="24"/>
-              </w:rPr>
-              <w:t>metadata</w:t>
-            </w:r>
-            <w:proofErr w:type="gramEnd"/>
-            <w:r>
-              <w:rPr>
-                <w:rFonts w:ascii="Arial" w:hAnsi="Arial" w:cs="Arial"/>
-                <w:sz w:val="20"/>
-                <w:szCs w:val="24"/>
-              </w:rPr>
-              <w:t>.json</w:t>
-            </w:r>
-            <w:proofErr w:type="spellEnd"/>
-            <w:r>
-              <w:rPr>
-                <w:rFonts w:ascii="Arial" w:hAnsi="Arial" w:cs="Arial"/>
-                <w:sz w:val="20"/>
-                <w:szCs w:val="24"/>
-              </w:rPr>
-              <w:t>".</w:t>
+              <w:t>To register metadata for the resulting Collection, there must be a JSON metadata file that is located in the same parent directory as the local directory.  That file must have name that is the name of the local directory appended with file extension of ".metadata.json".</w:t>
             </w:r>
           </w:p>
           <w:p>
@@ -3341,43 +2945,7 @@
                 <w:sz w:val="20"/>
                 <w:szCs w:val="24"/>
               </w:rPr>
-              <w:t xml:space="preserve"> the same parent directory as the originating sub directory or file in the local file system.  The metadata file must have name that is the corresponding item's name including file extension, if applicable, appended with the file extension of </w:t>
-            </w:r>
-            <w:proofErr w:type="gramStart"/>
-            <w:r>
-              <w:rPr>
-                <w:rFonts w:ascii="Arial" w:hAnsi="Arial" w:cs="Arial"/>
-                <w:sz w:val="20"/>
-                <w:szCs w:val="24"/>
-              </w:rPr>
-              <w:t>".</w:t>
-            </w:r>
-            <w:proofErr w:type="spellStart"/>
-            <w:r>
-              <w:rPr>
-                <w:rFonts w:ascii="Arial" w:hAnsi="Arial" w:cs="Arial"/>
-                <w:sz w:val="20"/>
-                <w:szCs w:val="24"/>
-              </w:rPr>
-              <w:t>metadata</w:t>
-            </w:r>
-            <w:proofErr w:type="gramEnd"/>
-            <w:r>
-              <w:rPr>
-                <w:rFonts w:ascii="Arial" w:hAnsi="Arial" w:cs="Arial"/>
-                <w:sz w:val="20"/>
-                <w:szCs w:val="24"/>
-              </w:rPr>
-              <w:t>.json</w:t>
-            </w:r>
-            <w:proofErr w:type="spellEnd"/>
-            <w:r>
-              <w:rPr>
-                <w:rFonts w:ascii="Arial" w:hAnsi="Arial" w:cs="Arial"/>
-                <w:sz w:val="20"/>
-                <w:szCs w:val="24"/>
-              </w:rPr>
-              <w:t>".</w:t>
+              <w:t xml:space="preserve"> the same parent directory as the originating sub directory or file in the local file system.  The metadata file must have name that is the corresponding item's name including file extension, if applicable, appended with the file extension of ".metadata.json".</w:t>
             </w:r>
           </w:p>
           <w:p>
@@ -3414,7 +2982,6 @@
                 <w:szCs w:val="24"/>
               </w:rPr>
             </w:pPr>
-            <w:proofErr w:type="spellStart"/>
             <w:r>
               <w:rPr>
                 <w:rFonts w:ascii="Arial" w:hAnsi="Arial" w:cs="Arial"/>
@@ -3436,7 +3003,6 @@
               </w:rPr>
               <w:t>ister_globus_directory</w:t>
             </w:r>
-            <w:proofErr w:type="spellEnd"/>
           </w:p>
         </w:tc>
         <w:tc>
@@ -3509,16 +3075,7 @@
                 <w:sz w:val="20"/>
                 <w:szCs w:val="24"/>
               </w:rPr>
-              <w:t xml:space="preserve">$ </w:t>
-            </w:r>
-            <w:proofErr w:type="spellStart"/>
-            <w:r>
-              <w:rPr>
-                <w:rFonts w:ascii="Courier New" w:hAnsi="Courier New" w:cs="Courier New"/>
-                <w:sz w:val="20"/>
-                <w:szCs w:val="24"/>
-              </w:rPr>
-              <w:t>dm_register_</w:t>
+              <w:t>$ dm_register_</w:t>
             </w:r>
             <w:r>
               <w:rPr>
@@ -3526,16 +3083,7 @@
                 <w:sz w:val="20"/>
                 <w:szCs w:val="24"/>
               </w:rPr>
-              <w:t>globus_directory</w:t>
-            </w:r>
-            <w:proofErr w:type="spellEnd"/>
-            <w:r>
-              <w:rPr>
-                <w:rFonts w:ascii="Courier New" w:hAnsi="Courier New" w:cs="Courier New"/>
-                <w:sz w:val="20"/>
-                <w:szCs w:val="24"/>
-              </w:rPr>
-              <w:t xml:space="preserve"> \ </w:t>
+              <w:t xml:space="preserve">globus_directory \ </w:t>
             </w:r>
           </w:p>
           <w:p>
@@ -3562,7 +3110,6 @@
               </w:rPr>
               <w:t>/</w:t>
             </w:r>
-            <w:proofErr w:type="spellStart"/>
             <w:r>
               <w:rPr>
                 <w:rFonts w:ascii="Courier New" w:hAnsi="Courier New" w:cs="Courier New"/>
@@ -3571,7 +3118,6 @@
               </w:rPr>
               <w:t>myWork</w:t>
             </w:r>
-            <w:proofErr w:type="spellEnd"/>
             <w:r>
               <w:rPr>
                 <w:rFonts w:ascii="Courier New" w:hAnsi="Courier New" w:cs="Courier New"/>
@@ -3580,7 +3126,6 @@
               </w:rPr>
               <w:t>/</w:t>
             </w:r>
-            <w:proofErr w:type="spellStart"/>
             <w:r>
               <w:rPr>
                 <w:rFonts w:ascii="Courier New" w:hAnsi="Courier New" w:cs="Courier New"/>
@@ -3589,7 +3134,6 @@
               </w:rPr>
               <w:t>studyXyz</w:t>
             </w:r>
-            <w:proofErr w:type="spellEnd"/>
             <w:r>
               <w:rPr>
                 <w:rFonts w:ascii="Courier New" w:hAnsi="Courier New" w:cs="Courier New"/>
@@ -3639,7 +3183,6 @@
               </w:rPr>
               <w:t>/</w:t>
             </w:r>
-            <w:proofErr w:type="spellStart"/>
             <w:r>
               <w:rPr>
                 <w:rFonts w:ascii="Courier New" w:hAnsi="Courier New" w:cs="Courier New"/>
@@ -3662,9 +3205,16 @@
                 <w:sz w:val="20"/>
                 <w:szCs w:val="24"/>
               </w:rPr>
-              <w:t>DOC</w:t>
+              <w:t>DOC/</w:t>
             </w:r>
-            <w:proofErr w:type="spellEnd"/>
+            <w:r>
+              <w:rPr>
+                <w:rFonts w:ascii="Courier New" w:hAnsi="Courier New" w:cs="Courier New"/>
+                <w:sz w:val="20"/>
+                <w:szCs w:val="24"/>
+              </w:rPr>
+              <w:t>studies</w:t>
+            </w:r>
             <w:r>
               <w:rPr>
                 <w:rFonts w:ascii="Courier New" w:hAnsi="Courier New" w:cs="Courier New"/>
@@ -3679,26 +3229,8 @@
                 <w:sz w:val="20"/>
                 <w:szCs w:val="24"/>
               </w:rPr>
-              <w:t>studies</w:t>
-            </w:r>
-            <w:r>
-              <w:rPr>
-                <w:rFonts w:ascii="Courier New" w:hAnsi="Courier New" w:cs="Courier New"/>
-                <w:sz w:val="20"/>
-                <w:szCs w:val="24"/>
-              </w:rPr>
-              <w:t>/</w:t>
-            </w:r>
-            <w:proofErr w:type="spellStart"/>
-            <w:r>
-              <w:rPr>
-                <w:rFonts w:ascii="Courier New" w:hAnsi="Courier New" w:cs="Courier New"/>
-                <w:sz w:val="20"/>
-                <w:szCs w:val="24"/>
-              </w:rPr>
               <w:t>studyXyz</w:t>
             </w:r>
-            <w:proofErr w:type="spellEnd"/>
           </w:p>
           <w:p>
             <w:pPr>
@@ -4279,43 +3811,7 @@
           <w:sz w:val="20"/>
           <w:szCs w:val="24"/>
         </w:rPr>
-        <w:t>have “</w:t>
-      </w:r>
-      <w:proofErr w:type="spellStart"/>
-      <w:r>
-        <w:rPr>
-          <w:rFonts w:ascii="Arial" w:hAnsi="Arial" w:cs="Arial"/>
-          <w:sz w:val="20"/>
-          <w:szCs w:val="24"/>
-        </w:rPr>
-        <w:t>collection_type</w:t>
-      </w:r>
-      <w:proofErr w:type="spellEnd"/>
-      <w:r>
-        <w:rPr>
-          <w:rFonts w:ascii="Arial" w:hAnsi="Arial" w:cs="Arial"/>
-          <w:sz w:val="20"/>
-          <w:szCs w:val="24"/>
-        </w:rPr>
-        <w:t>” and “</w:t>
-      </w:r>
-      <w:proofErr w:type="spellStart"/>
-      <w:r>
-        <w:rPr>
-          <w:rFonts w:ascii="Arial" w:hAnsi="Arial" w:cs="Arial"/>
-          <w:sz w:val="20"/>
-          <w:szCs w:val="24"/>
-        </w:rPr>
-        <w:t>collection_path</w:t>
-      </w:r>
-      <w:proofErr w:type="spellEnd"/>
-      <w:r>
-        <w:rPr>
-          <w:rFonts w:ascii="Arial" w:hAnsi="Arial" w:cs="Arial"/>
-          <w:sz w:val="20"/>
-          <w:szCs w:val="24"/>
-        </w:rPr>
-        <w:t>” attributes.</w:t>
+        <w:t>have “collection_type” and “collection_path” attributes.</w:t>
       </w:r>
       <w:r>
         <w:rPr>
@@ -4616,25 +4112,7 @@
           <w:sz w:val="20"/>
           <w:szCs w:val="24"/>
         </w:rPr>
-        <w:t>into “</w:t>
-      </w:r>
-      <w:proofErr w:type="spellStart"/>
-      <w:r>
-        <w:rPr>
-          <w:rFonts w:ascii="Arial" w:hAnsi="Arial" w:cs="Arial"/>
-          <w:sz w:val="20"/>
-          <w:szCs w:val="24"/>
-        </w:rPr>
-        <w:t>auth_token.cfg</w:t>
-      </w:r>
-      <w:proofErr w:type="spellEnd"/>
-      <w:r>
-        <w:rPr>
-          <w:rFonts w:ascii="Arial" w:hAnsi="Arial" w:cs="Arial"/>
-          <w:sz w:val="20"/>
-          <w:szCs w:val="24"/>
-        </w:rPr>
-        <w:t>” file</w:t>
+        <w:t>into “auth_token.cfg” file</w:t>
       </w:r>
       <w:r>
         <w:rPr>
@@ -4661,25 +4139,7 @@
           <w:sz w:val="20"/>
           <w:szCs w:val="24"/>
         </w:rPr>
-        <w:t xml:space="preserve"> for sample authentication </w:t>
-      </w:r>
-      <w:proofErr w:type="spellStart"/>
-      <w:r>
-        <w:rPr>
-          <w:rFonts w:ascii="Arial" w:hAnsi="Arial" w:cs="Arial"/>
-          <w:sz w:val="20"/>
-          <w:szCs w:val="24"/>
-        </w:rPr>
-        <w:t>config</w:t>
-      </w:r>
-      <w:proofErr w:type="spellEnd"/>
-      <w:r>
-        <w:rPr>
-          <w:rFonts w:ascii="Arial" w:hAnsi="Arial" w:cs="Arial"/>
-          <w:sz w:val="20"/>
-          <w:szCs w:val="24"/>
-        </w:rPr>
-        <w:t xml:space="preserve"> file.</w:t>
+        <w:t xml:space="preserve"> for sample authentication config file.</w:t>
       </w:r>
     </w:p>
     <w:p>
@@ -4726,105 +4186,15 @@
           <w:sz w:val="20"/>
           <w:szCs w:val="24"/>
         </w:rPr>
-        <w:t xml:space="preserve"> </w:t>
-      </w:r>
-      <w:proofErr w:type="spellStart"/>
+        <w:t xml:space="preserve"> dme api </w:t>
+      </w:r>
       <w:r>
         <w:rPr>
           <w:rFonts w:ascii="Courier New" w:hAnsi="Courier New" w:cs="Courier New"/>
           <w:sz w:val="20"/>
           <w:szCs w:val="24"/>
         </w:rPr>
-        <w:t>dme</w:t>
-      </w:r>
-      <w:proofErr w:type="spellEnd"/>
-      <w:r>
-        <w:rPr>
-          <w:rFonts w:ascii="Courier New" w:hAnsi="Courier New" w:cs="Courier New"/>
-          <w:sz w:val="20"/>
-          <w:szCs w:val="24"/>
-        </w:rPr>
-        <w:t xml:space="preserve"> </w:t>
-      </w:r>
-      <w:proofErr w:type="spellStart"/>
-      <w:r>
-        <w:rPr>
-          <w:rFonts w:ascii="Courier New" w:hAnsi="Courier New" w:cs="Courier New"/>
-          <w:sz w:val="20"/>
-          <w:szCs w:val="24"/>
-        </w:rPr>
-        <w:t>api</w:t>
-      </w:r>
-      <w:proofErr w:type="spellEnd"/>
-      <w:r>
-        <w:rPr>
-          <w:rFonts w:ascii="Courier New" w:hAnsi="Courier New" w:cs="Courier New"/>
-          <w:sz w:val="20"/>
-          <w:szCs w:val="24"/>
-        </w:rPr>
-        <w:t xml:space="preserve"> </w:t>
-      </w:r>
-      <w:r>
-        <w:rPr>
-          <w:rFonts w:ascii="Courier New" w:hAnsi="Courier New" w:cs="Courier New"/>
-          <w:sz w:val="20"/>
-          <w:szCs w:val="24"/>
-        </w:rPr>
-        <w:t>server&gt;/</w:t>
-      </w:r>
-      <w:proofErr w:type="gramStart"/>
-      <w:r>
-        <w:rPr>
-          <w:rFonts w:ascii="Courier New" w:hAnsi="Courier New" w:cs="Courier New"/>
-          <w:sz w:val="20"/>
-          <w:szCs w:val="24"/>
-        </w:rPr>
-        <w:t>authenticate  --</w:t>
-      </w:r>
-      <w:proofErr w:type="gramEnd"/>
-      <w:r>
-        <w:rPr>
-          <w:rFonts w:ascii="Courier New" w:hAnsi="Courier New" w:cs="Courier New"/>
-          <w:sz w:val="20"/>
-          <w:szCs w:val="24"/>
-        </w:rPr>
-        <w:t>user &lt;</w:t>
-      </w:r>
-      <w:proofErr w:type="spellStart"/>
-      <w:r>
-        <w:rPr>
-          <w:rFonts w:ascii="Courier New" w:hAnsi="Courier New" w:cs="Courier New"/>
-          <w:sz w:val="20"/>
-          <w:szCs w:val="24"/>
-        </w:rPr>
-        <w:t>UserId</w:t>
-      </w:r>
-      <w:proofErr w:type="spellEnd"/>
-      <w:r>
-        <w:rPr>
-          <w:rFonts w:ascii="Courier New" w:hAnsi="Courier New" w:cs="Courier New"/>
-          <w:sz w:val="20"/>
-          <w:szCs w:val="24"/>
-        </w:rPr>
-        <w:t>&gt;  -H "Accept: application/</w:t>
-      </w:r>
-      <w:proofErr w:type="spellStart"/>
-      <w:r>
-        <w:rPr>
-          <w:rFonts w:ascii="Courier New" w:hAnsi="Courier New" w:cs="Courier New"/>
-          <w:sz w:val="20"/>
-          <w:szCs w:val="24"/>
-        </w:rPr>
-        <w:t>json</w:t>
-      </w:r>
-      <w:proofErr w:type="spellEnd"/>
-      <w:r>
-        <w:rPr>
-          <w:rFonts w:ascii="Courier New" w:hAnsi="Courier New" w:cs="Courier New"/>
-          <w:sz w:val="20"/>
-          <w:szCs w:val="24"/>
-        </w:rPr>
-        <w:t>" -o token.txt -D response.txt</w:t>
+        <w:t>server&gt;/authenticate  --user &lt;UserId&gt;  -H "Accept: application/json" -o token.txt -D response.txt</w:t>
       </w:r>
     </w:p>
     <w:p>
@@ -4865,61 +4235,7 @@
           <w:sz w:val="20"/>
           <w:szCs w:val="24"/>
         </w:rPr>
-        <w:t xml:space="preserve">curl -k -G -X GET </w:t>
-      </w:r>
-      <w:proofErr w:type="gramStart"/>
-      <w:r>
-        <w:rPr>
-          <w:rFonts w:ascii="Courier New" w:hAnsi="Courier New" w:cs="Courier New"/>
-          <w:sz w:val="20"/>
-          <w:szCs w:val="24"/>
-        </w:rPr>
-        <w:t>https://fr-s-hpcdm-gp-d.ncifcrf.gov:7738/hpc-server/authenticate  --</w:t>
-      </w:r>
-      <w:proofErr w:type="gramEnd"/>
-      <w:r>
-        <w:rPr>
-          <w:rFonts w:ascii="Courier New" w:hAnsi="Courier New" w:cs="Courier New"/>
-          <w:sz w:val="20"/>
-          <w:szCs w:val="24"/>
-        </w:rPr>
-        <w:t xml:space="preserve">user </w:t>
-      </w:r>
-      <w:proofErr w:type="spellStart"/>
-      <w:r>
-        <w:rPr>
-          <w:rFonts w:ascii="Courier New" w:hAnsi="Courier New" w:cs="Courier New"/>
-          <w:sz w:val="20"/>
-          <w:szCs w:val="24"/>
-        </w:rPr>
-        <w:t>jdoe</w:t>
-      </w:r>
-      <w:proofErr w:type="spellEnd"/>
-      <w:r>
-        <w:rPr>
-          <w:rFonts w:ascii="Courier New" w:hAnsi="Courier New" w:cs="Courier New"/>
-          <w:sz w:val="20"/>
-          <w:szCs w:val="24"/>
-        </w:rPr>
-        <w:t xml:space="preserve">  -H "Accept: application/</w:t>
-      </w:r>
-      <w:proofErr w:type="spellStart"/>
-      <w:r>
-        <w:rPr>
-          <w:rFonts w:ascii="Courier New" w:hAnsi="Courier New" w:cs="Courier New"/>
-          <w:sz w:val="20"/>
-          <w:szCs w:val="24"/>
-        </w:rPr>
-        <w:t>json</w:t>
-      </w:r>
-      <w:proofErr w:type="spellEnd"/>
-      <w:r>
-        <w:rPr>
-          <w:rFonts w:ascii="Courier New" w:hAnsi="Courier New" w:cs="Courier New"/>
-          <w:sz w:val="20"/>
-          <w:szCs w:val="24"/>
-        </w:rPr>
-        <w:t>" -o token.txt -D response.txt</w:t>
+        <w:t>curl -k -G -X GET https://fr-s-hpcdm-gp-d.ncifcrf.gov:7738/hpc-server/authenticate  --user jdoe  -H "Accept: application/json" -o token.txt -D response.txt</w:t>
       </w:r>
     </w:p>
     <w:p>
@@ -5007,53 +4323,7 @@
           <w:sz w:val="20"/>
           <w:szCs w:val="24"/>
         </w:rPr>
-        <w:t>curl -k -H "Content-Type: application/</w:t>
-      </w:r>
-      <w:proofErr w:type="spellStart"/>
-      <w:r>
-        <w:rPr>
-          <w:rFonts w:ascii="Courier New" w:hAnsi="Courier New" w:cs="Courier New"/>
-          <w:sz w:val="20"/>
-          <w:szCs w:val="24"/>
-        </w:rPr>
-        <w:t>json</w:t>
-      </w:r>
-      <w:proofErr w:type="spellEnd"/>
-      <w:r>
-        <w:rPr>
-          <w:rFonts w:ascii="Courier New" w:hAnsi="Courier New" w:cs="Courier New"/>
-          <w:sz w:val="20"/>
-          <w:szCs w:val="24"/>
-        </w:rPr>
-        <w:t>" -d @&lt;metadata</w:t>
-      </w:r>
-      <w:proofErr w:type="gramStart"/>
-      <w:r>
-        <w:rPr>
-          <w:rFonts w:ascii="Courier New" w:hAnsi="Courier New" w:cs="Courier New"/>
-          <w:sz w:val="20"/>
-          <w:szCs w:val="24"/>
-        </w:rPr>
-        <w:t>&gt;.</w:t>
-      </w:r>
-      <w:proofErr w:type="spellStart"/>
-      <w:r>
-        <w:rPr>
-          <w:rFonts w:ascii="Courier New" w:hAnsi="Courier New" w:cs="Courier New"/>
-          <w:sz w:val="20"/>
-          <w:szCs w:val="24"/>
-        </w:rPr>
-        <w:t>json</w:t>
-      </w:r>
-      <w:proofErr w:type="spellEnd"/>
-      <w:proofErr w:type="gramEnd"/>
-      <w:r>
-        <w:rPr>
-          <w:rFonts w:ascii="Courier New" w:hAnsi="Courier New" w:cs="Courier New"/>
-          <w:sz w:val="20"/>
-          <w:szCs w:val="24"/>
-        </w:rPr>
-        <w:t xml:space="preserve"> -X PUT </w:t>
+        <w:t xml:space="preserve">curl -k -H "Content-Type: application/json" -d @&lt;metadata&gt;.json -X PUT </w:t>
       </w:r>
       <w:hyperlink w:history="1">
         <w:r>
@@ -5069,115 +4339,7 @@
           <w:sz w:val="20"/>
           <w:szCs w:val="24"/>
         </w:rPr>
-        <w:t xml:space="preserve"> </w:t>
-      </w:r>
-      <w:proofErr w:type="spellStart"/>
-      <w:r>
-        <w:rPr>
-          <w:rFonts w:ascii="Courier New" w:hAnsi="Courier New" w:cs="Courier New"/>
-          <w:sz w:val="20"/>
-          <w:szCs w:val="24"/>
-        </w:rPr>
-        <w:t>dme</w:t>
-      </w:r>
-      <w:proofErr w:type="spellEnd"/>
-      <w:r>
-        <w:rPr>
-          <w:rFonts w:ascii="Courier New" w:hAnsi="Courier New" w:cs="Courier New"/>
-          <w:sz w:val="20"/>
-          <w:szCs w:val="24"/>
-        </w:rPr>
-        <w:t xml:space="preserve"> </w:t>
-      </w:r>
-      <w:proofErr w:type="spellStart"/>
-      <w:r>
-        <w:rPr>
-          <w:rFonts w:ascii="Courier New" w:hAnsi="Courier New" w:cs="Courier New"/>
-          <w:sz w:val="20"/>
-          <w:szCs w:val="24"/>
-        </w:rPr>
-        <w:t>api</w:t>
-      </w:r>
-      <w:proofErr w:type="spellEnd"/>
-      <w:r>
-        <w:rPr>
-          <w:rFonts w:ascii="Courier New" w:hAnsi="Courier New" w:cs="Courier New"/>
-          <w:sz w:val="20"/>
-          <w:szCs w:val="24"/>
-        </w:rPr>
-        <w:t xml:space="preserve"> server&gt;/collection/&lt;Collection path&gt;  --</w:t>
-      </w:r>
-      <w:proofErr w:type="spellStart"/>
-      <w:r>
-        <w:rPr>
-          <w:rFonts w:ascii="Courier New" w:hAnsi="Courier New" w:cs="Courier New"/>
-          <w:sz w:val="20"/>
-          <w:szCs w:val="24"/>
-        </w:rPr>
-        <w:t>config</w:t>
-      </w:r>
-      <w:proofErr w:type="spellEnd"/>
-      <w:r>
-        <w:rPr>
-          <w:rFonts w:ascii="Courier New" w:hAnsi="Courier New" w:cs="Courier New"/>
-          <w:sz w:val="20"/>
-          <w:szCs w:val="24"/>
-        </w:rPr>
-        <w:t xml:space="preserve"> &lt;</w:t>
-      </w:r>
-      <w:proofErr w:type="spellStart"/>
-      <w:r>
-        <w:rPr>
-          <w:rFonts w:ascii="Courier New" w:hAnsi="Courier New" w:cs="Courier New"/>
-          <w:sz w:val="20"/>
-          <w:szCs w:val="24"/>
-        </w:rPr>
-        <w:t>Auth</w:t>
-      </w:r>
-      <w:proofErr w:type="spellEnd"/>
-      <w:r>
-        <w:rPr>
-          <w:rFonts w:ascii="Courier New" w:hAnsi="Courier New" w:cs="Courier New"/>
-          <w:sz w:val="20"/>
-          <w:szCs w:val="24"/>
-        </w:rPr>
-        <w:t xml:space="preserve"> token </w:t>
-      </w:r>
-      <w:proofErr w:type="spellStart"/>
-      <w:r>
-        <w:rPr>
-          <w:rFonts w:ascii="Courier New" w:hAnsi="Courier New" w:cs="Courier New"/>
-          <w:sz w:val="20"/>
-          <w:szCs w:val="24"/>
-        </w:rPr>
-        <w:t>config</w:t>
-      </w:r>
-      <w:proofErr w:type="spellEnd"/>
-      <w:r>
-        <w:rPr>
-          <w:rFonts w:ascii="Courier New" w:hAnsi="Courier New" w:cs="Courier New"/>
-          <w:sz w:val="20"/>
-          <w:szCs w:val="24"/>
-        </w:rPr>
-        <w:t>&gt;  -H "Accept: application/</w:t>
-      </w:r>
-      <w:proofErr w:type="spellStart"/>
-      <w:r>
-        <w:rPr>
-          <w:rFonts w:ascii="Courier New" w:hAnsi="Courier New" w:cs="Courier New"/>
-          <w:sz w:val="20"/>
-          <w:szCs w:val="24"/>
-        </w:rPr>
-        <w:t>json</w:t>
-      </w:r>
-      <w:proofErr w:type="spellEnd"/>
-      <w:r>
-        <w:rPr>
-          <w:rFonts w:ascii="Courier New" w:hAnsi="Courier New" w:cs="Courier New"/>
-          <w:sz w:val="20"/>
-          <w:szCs w:val="24"/>
-        </w:rPr>
-        <w:t>"</w:t>
+        <w:t xml:space="preserve"> dme api server&gt;/collection/&lt;Collection path&gt;  --config &lt;Auth token config&gt;  -H "Accept: application/json"</w:t>
       </w:r>
     </w:p>
     <w:p>
@@ -5215,107 +4377,7 @@
           <w:sz w:val="20"/>
           <w:szCs w:val="24"/>
         </w:rPr>
-        <w:t>curl -k -H "Content-Type: application/</w:t>
-      </w:r>
-      <w:proofErr w:type="spellStart"/>
-      <w:r>
-        <w:rPr>
-          <w:rFonts w:ascii="Courier New" w:hAnsi="Courier New" w:cs="Courier New"/>
-          <w:sz w:val="20"/>
-          <w:szCs w:val="24"/>
-        </w:rPr>
-        <w:t>json</w:t>
-      </w:r>
-      <w:proofErr w:type="spellEnd"/>
-      <w:r>
-        <w:rPr>
-          <w:rFonts w:ascii="Courier New" w:hAnsi="Courier New" w:cs="Courier New"/>
-          <w:sz w:val="20"/>
-          <w:szCs w:val="24"/>
-        </w:rPr>
-        <w:t>" -d @</w:t>
-      </w:r>
-      <w:proofErr w:type="spellStart"/>
-      <w:r>
-        <w:rPr>
-          <w:rFonts w:ascii="Courier New" w:hAnsi="Courier New" w:cs="Courier New"/>
-          <w:sz w:val="20"/>
-          <w:szCs w:val="24"/>
-        </w:rPr>
-        <w:t>collection_metadata_</w:t>
-      </w:r>
-      <w:proofErr w:type="gramStart"/>
-      <w:r>
-        <w:rPr>
-          <w:rFonts w:ascii="Courier New" w:hAnsi="Courier New" w:cs="Courier New"/>
-          <w:sz w:val="20"/>
-          <w:szCs w:val="24"/>
-        </w:rPr>
-        <w:t>input.json</w:t>
-      </w:r>
-      <w:proofErr w:type="spellEnd"/>
-      <w:proofErr w:type="gramEnd"/>
-      <w:r>
-        <w:rPr>
-          <w:rFonts w:ascii="Courier New" w:hAnsi="Courier New" w:cs="Courier New"/>
-          <w:sz w:val="20"/>
-          <w:szCs w:val="24"/>
-        </w:rPr>
-        <w:t xml:space="preserve"> -X PUT https://fr-s-hpcdm-gp-d.ncifcrf.gov:7738/hpc-server/collection/FNL_SF_Archive/PI_Prasad  --</w:t>
-      </w:r>
-      <w:proofErr w:type="spellStart"/>
-      <w:r>
-        <w:rPr>
-          <w:rFonts w:ascii="Courier New" w:hAnsi="Courier New" w:cs="Courier New"/>
-          <w:sz w:val="20"/>
-          <w:szCs w:val="24"/>
-        </w:rPr>
-        <w:t>config</w:t>
-      </w:r>
-      <w:proofErr w:type="spellEnd"/>
-      <w:r>
-        <w:rPr>
-          <w:rFonts w:ascii="Courier New" w:hAnsi="Courier New" w:cs="Courier New"/>
-          <w:sz w:val="20"/>
-          <w:szCs w:val="24"/>
-        </w:rPr>
-        <w:t xml:space="preserve"> </w:t>
-      </w:r>
-      <w:proofErr w:type="spellStart"/>
-      <w:r>
-        <w:rPr>
-          <w:rFonts w:ascii="Courier New" w:hAnsi="Courier New" w:cs="Courier New"/>
-          <w:sz w:val="20"/>
-          <w:szCs w:val="24"/>
-        </w:rPr>
-        <w:t>auth-token.cfg</w:t>
-      </w:r>
-      <w:proofErr w:type="spellEnd"/>
-      <w:r>
-        <w:rPr>
-          <w:rFonts w:ascii="Courier New" w:hAnsi="Courier New" w:cs="Courier New"/>
-          <w:sz w:val="20"/>
-          <w:szCs w:val="24"/>
-        </w:rPr>
-        <w:t xml:space="preserve">  -H "Accept: application/</w:t>
-      </w:r>
-      <w:proofErr w:type="spellStart"/>
-      <w:r>
-        <w:rPr>
-          <w:rFonts w:ascii="Courier New" w:hAnsi="Courier New" w:cs="Courier New"/>
-          <w:sz w:val="20"/>
-          <w:szCs w:val="24"/>
-        </w:rPr>
-        <w:t>json</w:t>
-      </w:r>
-      <w:proofErr w:type="spellEnd"/>
-      <w:r>
-        <w:rPr>
-          <w:rFonts w:ascii="Courier New" w:hAnsi="Courier New" w:cs="Courier New"/>
-          <w:sz w:val="20"/>
-          <w:szCs w:val="24"/>
-        </w:rPr>
-        <w:t>"</w:t>
+        <w:t>curl -k -H "Content-Type: application/json" -d @collection_metadata_input.json -X PUT https://fr-s-hpcdm-gp-d.ncifcrf.gov:7738/hpc-server/collection/FNL_SF_Archive/PI_Prasad  --config auth-token.cfg  -H "Accept: application/json"</w:t>
       </w:r>
     </w:p>
     <w:p>
@@ -5546,7 +4608,6 @@
         </w:rPr>
         <w:t>have “</w:t>
       </w:r>
-      <w:proofErr w:type="spellStart"/>
       <w:r>
         <w:rPr>
           <w:rFonts w:ascii="Arial" w:hAnsi="Arial" w:cs="Arial"/>
@@ -5555,7 +4616,6 @@
         </w:rPr>
         <w:t>object_path</w:t>
       </w:r>
-      <w:proofErr w:type="spellEnd"/>
       <w:r>
         <w:rPr>
           <w:rFonts w:ascii="Arial" w:hAnsi="Arial" w:cs="Arial"/>
@@ -5564,7 +4624,6 @@
         </w:rPr>
         <w:t>” and “</w:t>
       </w:r>
-      <w:proofErr w:type="spellStart"/>
       <w:r>
         <w:rPr>
           <w:rFonts w:ascii="Arial" w:hAnsi="Arial" w:cs="Arial"/>
@@ -5579,60 +4638,15 @@
           <w:sz w:val="20"/>
           <w:szCs w:val="24"/>
         </w:rPr>
-        <w:t>_path</w:t>
-      </w:r>
-      <w:proofErr w:type="spellEnd"/>
-      <w:r>
-        <w:rPr>
-          <w:rFonts w:ascii="Arial" w:hAnsi="Arial" w:cs="Arial"/>
-          <w:sz w:val="20"/>
-          <w:szCs w:val="24"/>
-        </w:rPr>
-        <w:t xml:space="preserve">” attributes. </w:t>
-      </w:r>
-      <w:r>
-        <w:rPr>
-          <w:rFonts w:ascii="Arial" w:hAnsi="Arial" w:cs="Arial"/>
-          <w:sz w:val="20"/>
-          <w:szCs w:val="24"/>
-        </w:rPr>
-        <w:t>“</w:t>
-      </w:r>
-      <w:proofErr w:type="spellStart"/>
-      <w:r>
-        <w:rPr>
-          <w:rFonts w:ascii="Arial" w:hAnsi="Arial" w:cs="Arial"/>
-          <w:sz w:val="20"/>
-          <w:szCs w:val="24"/>
-        </w:rPr>
-        <w:t>file_path</w:t>
-      </w:r>
-      <w:proofErr w:type="spellEnd"/>
-      <w:r>
-        <w:rPr>
-          <w:rFonts w:ascii="Arial" w:hAnsi="Arial" w:cs="Arial"/>
-          <w:sz w:val="20"/>
-          <w:szCs w:val="24"/>
-        </w:rPr>
-        <w:t>” represents physical location of the file and “</w:t>
-      </w:r>
-      <w:proofErr w:type="spellStart"/>
-      <w:r>
-        <w:rPr>
-          <w:rFonts w:ascii="Arial" w:hAnsi="Arial" w:cs="Arial"/>
-          <w:sz w:val="20"/>
-          <w:szCs w:val="24"/>
-        </w:rPr>
-        <w:t>object_path</w:t>
-      </w:r>
-      <w:proofErr w:type="spellEnd"/>
-      <w:r>
-        <w:rPr>
-          <w:rFonts w:ascii="Arial" w:hAnsi="Arial" w:cs="Arial"/>
-          <w:sz w:val="20"/>
-          <w:szCs w:val="24"/>
-        </w:rPr>
-        <w:t xml:space="preserve">” is the logical path. </w:t>
+        <w:t xml:space="preserve">_path” attributes. </w:t>
+      </w:r>
+      <w:r>
+        <w:rPr>
+          <w:rFonts w:ascii="Arial" w:hAnsi="Arial" w:cs="Arial"/>
+          <w:sz w:val="20"/>
+          <w:szCs w:val="24"/>
+        </w:rPr>
+        <w:t xml:space="preserve">“file_path” represents physical location of the file and “object_path” is the logical path. </w:t>
       </w:r>
       <w:r>
         <w:rPr>
@@ -5731,7 +4745,6 @@
         </w:rPr>
         <w:t>To register data files from Globus, CSV file should have “</w:t>
       </w:r>
-      <w:proofErr w:type="spellStart"/>
       <w:r>
         <w:rPr>
           <w:rFonts w:ascii="Arial" w:hAnsi="Arial" w:cs="Arial"/>
@@ -5740,7 +4753,6 @@
         </w:rPr>
         <w:t>fileContainerId</w:t>
       </w:r>
-      <w:proofErr w:type="spellEnd"/>
       <w:r>
         <w:rPr>
           <w:rFonts w:ascii="Arial" w:hAnsi="Arial" w:cs="Arial"/>
@@ -5749,7 +4761,6 @@
         </w:rPr>
         <w:t>” and “</w:t>
       </w:r>
-      <w:proofErr w:type="spellStart"/>
       <w:r>
         <w:rPr>
           <w:rFonts w:ascii="Arial" w:hAnsi="Arial" w:cs="Arial"/>
@@ -5758,7 +4769,6 @@
         </w:rPr>
         <w:t>fileId</w:t>
       </w:r>
-      <w:proofErr w:type="spellEnd"/>
       <w:r>
         <w:rPr>
           <w:rFonts w:ascii="Arial" w:hAnsi="Arial" w:cs="Arial"/>
@@ -5767,7 +4777,6 @@
         </w:rPr>
         <w:t>”. “</w:t>
       </w:r>
-      <w:proofErr w:type="spellStart"/>
       <w:r>
         <w:rPr>
           <w:rFonts w:ascii="Arial" w:hAnsi="Arial" w:cs="Arial"/>
@@ -5776,7 +4785,6 @@
         </w:rPr>
         <w:t>fileContainerId</w:t>
       </w:r>
-      <w:proofErr w:type="spellEnd"/>
       <w:r>
         <w:rPr>
           <w:rFonts w:ascii="Arial" w:hAnsi="Arial" w:cs="Arial"/>
@@ -5785,7 +4793,6 @@
         </w:rPr>
         <w:t>” represents Globus endpoint UUID and “</w:t>
       </w:r>
-      <w:proofErr w:type="spellStart"/>
       <w:r>
         <w:rPr>
           <w:rFonts w:ascii="Arial" w:hAnsi="Arial" w:cs="Arial"/>
@@ -5794,7 +4801,6 @@
         </w:rPr>
         <w:t>fileId</w:t>
       </w:r>
-      <w:proofErr w:type="spellEnd"/>
       <w:r>
         <w:rPr>
           <w:rFonts w:ascii="Arial" w:hAnsi="Arial" w:cs="Arial"/>
@@ -5935,25 +4941,7 @@
           <w:sz w:val="20"/>
           <w:szCs w:val="24"/>
         </w:rPr>
-        <w:t>excluding “</w:t>
-      </w:r>
-      <w:proofErr w:type="spellStart"/>
-      <w:r>
-        <w:rPr>
-          <w:rFonts w:ascii="Arial" w:hAnsi="Arial" w:cs="Arial"/>
-          <w:sz w:val="20"/>
-          <w:szCs w:val="24"/>
-        </w:rPr>
-        <w:t>file_path</w:t>
-      </w:r>
-      <w:proofErr w:type="spellEnd"/>
-      <w:r>
-        <w:rPr>
-          <w:rFonts w:ascii="Arial" w:hAnsi="Arial" w:cs="Arial"/>
-          <w:sz w:val="20"/>
-          <w:szCs w:val="24"/>
-        </w:rPr>
-        <w:t xml:space="preserve">” value </w:t>
+        <w:t xml:space="preserve">excluding “file_path” value </w:t>
       </w:r>
       <w:r>
         <w:rPr>
@@ -6033,25 +5021,7 @@
           <w:sz w:val="20"/>
           <w:szCs w:val="24"/>
         </w:rPr>
-        <w:t>Get authentication token using the following curl command and write the token value into “</w:t>
-      </w:r>
-      <w:proofErr w:type="spellStart"/>
-      <w:r>
-        <w:rPr>
-          <w:rFonts w:ascii="Arial" w:hAnsi="Arial" w:cs="Arial"/>
-          <w:sz w:val="20"/>
-          <w:szCs w:val="24"/>
-        </w:rPr>
-        <w:t>auth_token.cfg</w:t>
-      </w:r>
-      <w:proofErr w:type="spellEnd"/>
-      <w:r>
-        <w:rPr>
-          <w:rFonts w:ascii="Arial" w:hAnsi="Arial" w:cs="Arial"/>
-          <w:sz w:val="20"/>
-          <w:szCs w:val="24"/>
-        </w:rPr>
-        <w:t xml:space="preserve">” file. Please </w:t>
+        <w:t xml:space="preserve">Get authentication token using the following curl command and write the token value into “auth_token.cfg” file. Please </w:t>
       </w:r>
       <w:hyperlink r:id="rId16" w:history="1">
         <w:r>
@@ -6070,25 +5040,7 @@
           <w:sz w:val="20"/>
           <w:szCs w:val="24"/>
         </w:rPr>
-        <w:t xml:space="preserve"> for sample authentication </w:t>
-      </w:r>
-      <w:proofErr w:type="spellStart"/>
-      <w:r>
-        <w:rPr>
-          <w:rFonts w:ascii="Arial" w:hAnsi="Arial" w:cs="Arial"/>
-          <w:sz w:val="20"/>
-          <w:szCs w:val="24"/>
-        </w:rPr>
-        <w:t>config</w:t>
-      </w:r>
-      <w:proofErr w:type="spellEnd"/>
-      <w:r>
-        <w:rPr>
-          <w:rFonts w:ascii="Arial" w:hAnsi="Arial" w:cs="Arial"/>
-          <w:sz w:val="20"/>
-          <w:szCs w:val="24"/>
-        </w:rPr>
-        <w:t xml:space="preserve"> file.</w:t>
+        <w:t xml:space="preserve"> for sample authentication config file.</w:t>
       </w:r>
     </w:p>
     <w:p>
@@ -6133,97 +5085,7 @@
           <w:sz w:val="20"/>
           <w:szCs w:val="24"/>
         </w:rPr>
-        <w:t xml:space="preserve"> </w:t>
-      </w:r>
-      <w:proofErr w:type="spellStart"/>
-      <w:r>
-        <w:rPr>
-          <w:rFonts w:ascii="Courier New" w:hAnsi="Courier New" w:cs="Courier New"/>
-          <w:sz w:val="20"/>
-          <w:szCs w:val="24"/>
-        </w:rPr>
-        <w:t>dme</w:t>
-      </w:r>
-      <w:proofErr w:type="spellEnd"/>
-      <w:r>
-        <w:rPr>
-          <w:rFonts w:ascii="Courier New" w:hAnsi="Courier New" w:cs="Courier New"/>
-          <w:sz w:val="20"/>
-          <w:szCs w:val="24"/>
-        </w:rPr>
-        <w:t xml:space="preserve"> </w:t>
-      </w:r>
-      <w:proofErr w:type="spellStart"/>
-      <w:r>
-        <w:rPr>
-          <w:rFonts w:ascii="Courier New" w:hAnsi="Courier New" w:cs="Courier New"/>
-          <w:sz w:val="20"/>
-          <w:szCs w:val="24"/>
-        </w:rPr>
-        <w:t>api</w:t>
-      </w:r>
-      <w:proofErr w:type="spellEnd"/>
-      <w:r>
-        <w:rPr>
-          <w:rFonts w:ascii="Courier New" w:hAnsi="Courier New" w:cs="Courier New"/>
-          <w:sz w:val="20"/>
-          <w:szCs w:val="24"/>
-        </w:rPr>
-        <w:t xml:space="preserve"> server&gt;/</w:t>
-      </w:r>
-      <w:proofErr w:type="gramStart"/>
-      <w:r>
-        <w:rPr>
-          <w:rFonts w:ascii="Courier New" w:hAnsi="Courier New" w:cs="Courier New"/>
-          <w:sz w:val="20"/>
-          <w:szCs w:val="24"/>
-        </w:rPr>
-        <w:t>authenticate  --</w:t>
-      </w:r>
-      <w:proofErr w:type="gramEnd"/>
-      <w:r>
-        <w:rPr>
-          <w:rFonts w:ascii="Courier New" w:hAnsi="Courier New" w:cs="Courier New"/>
-          <w:sz w:val="20"/>
-          <w:szCs w:val="24"/>
-        </w:rPr>
-        <w:t>user &lt;</w:t>
-      </w:r>
-      <w:proofErr w:type="spellStart"/>
-      <w:r>
-        <w:rPr>
-          <w:rFonts w:ascii="Courier New" w:hAnsi="Courier New" w:cs="Courier New"/>
-          <w:sz w:val="20"/>
-          <w:szCs w:val="24"/>
-        </w:rPr>
-        <w:t>UserId</w:t>
-      </w:r>
-      <w:proofErr w:type="spellEnd"/>
-      <w:r>
-        <w:rPr>
-          <w:rFonts w:ascii="Courier New" w:hAnsi="Courier New" w:cs="Courier New"/>
-          <w:sz w:val="20"/>
-          <w:szCs w:val="24"/>
-        </w:rPr>
-        <w:t>&gt;  -H "Accept: application/</w:t>
-      </w:r>
-      <w:proofErr w:type="spellStart"/>
-      <w:r>
-        <w:rPr>
-          <w:rFonts w:ascii="Courier New" w:hAnsi="Courier New" w:cs="Courier New"/>
-          <w:sz w:val="20"/>
-          <w:szCs w:val="24"/>
-        </w:rPr>
-        <w:t>json</w:t>
-      </w:r>
-      <w:proofErr w:type="spellEnd"/>
-      <w:r>
-        <w:rPr>
-          <w:rFonts w:ascii="Courier New" w:hAnsi="Courier New" w:cs="Courier New"/>
-          <w:sz w:val="20"/>
-          <w:szCs w:val="24"/>
-        </w:rPr>
-        <w:t>" -o token.txt -D response.txt</w:t>
+        <w:t xml:space="preserve"> dme api server&gt;/authenticate  --user &lt;UserId&gt;  -H "Accept: application/json" -o token.txt -D response.txt</w:t>
       </w:r>
     </w:p>
     <w:p>
@@ -6262,61 +5124,7 @@
           <w:sz w:val="20"/>
           <w:szCs w:val="24"/>
         </w:rPr>
-        <w:t xml:space="preserve">curl -k -G -X GET </w:t>
-      </w:r>
-      <w:proofErr w:type="gramStart"/>
-      <w:r>
-        <w:rPr>
-          <w:rFonts w:ascii="Courier New" w:hAnsi="Courier New" w:cs="Courier New"/>
-          <w:sz w:val="20"/>
-          <w:szCs w:val="24"/>
-        </w:rPr>
-        <w:t>https://fr-s-hpcdm-gp-d.ncifcrf.gov:7738/hpc-server/authenticate  --</w:t>
-      </w:r>
-      <w:proofErr w:type="gramEnd"/>
-      <w:r>
-        <w:rPr>
-          <w:rFonts w:ascii="Courier New" w:hAnsi="Courier New" w:cs="Courier New"/>
-          <w:sz w:val="20"/>
-          <w:szCs w:val="24"/>
-        </w:rPr>
-        <w:t xml:space="preserve">user </w:t>
-      </w:r>
-      <w:proofErr w:type="spellStart"/>
-      <w:r>
-        <w:rPr>
-          <w:rFonts w:ascii="Courier New" w:hAnsi="Courier New" w:cs="Courier New"/>
-          <w:sz w:val="20"/>
-          <w:szCs w:val="24"/>
-        </w:rPr>
-        <w:t>jdoe</w:t>
-      </w:r>
-      <w:proofErr w:type="spellEnd"/>
-      <w:r>
-        <w:rPr>
-          <w:rFonts w:ascii="Courier New" w:hAnsi="Courier New" w:cs="Courier New"/>
-          <w:sz w:val="20"/>
-          <w:szCs w:val="24"/>
-        </w:rPr>
-        <w:t xml:space="preserve">  -H "Accept: application/</w:t>
-      </w:r>
-      <w:proofErr w:type="spellStart"/>
-      <w:r>
-        <w:rPr>
-          <w:rFonts w:ascii="Courier New" w:hAnsi="Courier New" w:cs="Courier New"/>
-          <w:sz w:val="20"/>
-          <w:szCs w:val="24"/>
-        </w:rPr>
-        <w:t>json</w:t>
-      </w:r>
-      <w:proofErr w:type="spellEnd"/>
-      <w:r>
-        <w:rPr>
-          <w:rFonts w:ascii="Courier New" w:hAnsi="Courier New" w:cs="Courier New"/>
-          <w:sz w:val="20"/>
-          <w:szCs w:val="24"/>
-        </w:rPr>
-        <w:t>" -o token.txt -D response.txt</w:t>
+        <w:t>curl -k -G -X GET https://fr-s-hpcdm-gp-d.ncifcrf.gov:7738/hpc-server/authenticate  --user jdoe  -H "Accept: application/json" -o token.txt -D response.txt</w:t>
       </w:r>
     </w:p>
     <w:p>
@@ -6408,97 +5216,7 @@
           <w:sz w:val="20"/>
           <w:szCs w:val="24"/>
         </w:rPr>
-        <w:t>curl -k -F "</w:t>
-      </w:r>
-      <w:proofErr w:type="spellStart"/>
-      <w:r>
-        <w:rPr>
-          <w:rFonts w:ascii="Courier New" w:hAnsi="Courier New" w:cs="Courier New"/>
-          <w:sz w:val="20"/>
-          <w:szCs w:val="24"/>
-        </w:rPr>
-        <w:t>dataObjectRegistration</w:t>
-      </w:r>
-      <w:proofErr w:type="spellEnd"/>
-      <w:r>
-        <w:rPr>
-          <w:rFonts w:ascii="Courier New" w:hAnsi="Courier New" w:cs="Courier New"/>
-          <w:sz w:val="20"/>
-          <w:szCs w:val="24"/>
-        </w:rPr>
-        <w:t>=@&lt;metadata</w:t>
-      </w:r>
-      <w:proofErr w:type="gramStart"/>
-      <w:r>
-        <w:rPr>
-          <w:rFonts w:ascii="Courier New" w:hAnsi="Courier New" w:cs="Courier New"/>
-          <w:sz w:val="20"/>
-          <w:szCs w:val="24"/>
-        </w:rPr>
-        <w:t>&gt;.</w:t>
-      </w:r>
-      <w:proofErr w:type="spellStart"/>
-      <w:r>
-        <w:rPr>
-          <w:rFonts w:ascii="Courier New" w:hAnsi="Courier New" w:cs="Courier New"/>
-          <w:sz w:val="20"/>
-          <w:szCs w:val="24"/>
-        </w:rPr>
-        <w:t>json</w:t>
-      </w:r>
-      <w:proofErr w:type="gramEnd"/>
-      <w:r>
-        <w:rPr>
-          <w:rFonts w:ascii="Courier New" w:hAnsi="Courier New" w:cs="Courier New"/>
-          <w:sz w:val="20"/>
-          <w:szCs w:val="24"/>
-        </w:rPr>
-        <w:t>;type</w:t>
-      </w:r>
-      <w:proofErr w:type="spellEnd"/>
-      <w:r>
-        <w:rPr>
-          <w:rFonts w:ascii="Courier New" w:hAnsi="Courier New" w:cs="Courier New"/>
-          <w:sz w:val="20"/>
-          <w:szCs w:val="24"/>
-        </w:rPr>
-        <w:t>=application/</w:t>
-      </w:r>
-      <w:proofErr w:type="spellStart"/>
-      <w:r>
-        <w:rPr>
-          <w:rFonts w:ascii="Courier New" w:hAnsi="Courier New" w:cs="Courier New"/>
-          <w:sz w:val="20"/>
-          <w:szCs w:val="24"/>
-        </w:rPr>
-        <w:t>json</w:t>
-      </w:r>
-      <w:proofErr w:type="spellEnd"/>
-      <w:r>
-        <w:rPr>
-          <w:rFonts w:ascii="Courier New" w:hAnsi="Courier New" w:cs="Courier New"/>
-          <w:sz w:val="20"/>
-          <w:szCs w:val="24"/>
-        </w:rPr>
-        <w:t>" -F "</w:t>
-      </w:r>
-      <w:proofErr w:type="spellStart"/>
-      <w:r>
-        <w:rPr>
-          <w:rFonts w:ascii="Courier New" w:hAnsi="Courier New" w:cs="Courier New"/>
-          <w:sz w:val="20"/>
-          <w:szCs w:val="24"/>
-        </w:rPr>
-        <w:t>dataObject</w:t>
-      </w:r>
-      <w:proofErr w:type="spellEnd"/>
-      <w:r>
-        <w:rPr>
-          <w:rFonts w:ascii="Courier New" w:hAnsi="Courier New" w:cs="Courier New"/>
-          <w:sz w:val="20"/>
-          <w:szCs w:val="24"/>
-        </w:rPr>
-        <w:t xml:space="preserve">=@&lt;data file&gt;;type=application/octet-stream" -X PUT </w:t>
+        <w:t xml:space="preserve">curl -k -F "dataObjectRegistration=@&lt;metadata&gt;.json;type=application/json" -F "dataObject=@&lt;data file&gt;;type=application/octet-stream" -X PUT </w:t>
       </w:r>
       <w:hyperlink w:history="1">
         <w:r>
@@ -6515,226 +5233,46 @@
           <w:sz w:val="20"/>
           <w:szCs w:val="24"/>
         </w:rPr>
-        <w:t xml:space="preserve"> </w:t>
-      </w:r>
-      <w:proofErr w:type="spellStart"/>
+        <w:t xml:space="preserve"> dme api server&gt;/dataObject/&lt;data file logical path&gt;  --config auth-token.cfg  -H "Accept: application/json"</w:t>
+      </w:r>
+    </w:p>
+    <w:p>
+      <w:pPr>
+        <w:pStyle w:val="ListParagraph"/>
+        <w:rPr>
+          <w:rFonts w:ascii="Arial" w:hAnsi="Arial" w:cs="Arial"/>
+          <w:i/>
+          <w:sz w:val="20"/>
+          <w:szCs w:val="24"/>
+        </w:rPr>
+      </w:pPr>
+    </w:p>
+    <w:p>
+      <w:pPr>
+        <w:pStyle w:val="ListParagraph"/>
+        <w:rPr>
+          <w:rFonts w:ascii="Arial" w:hAnsi="Arial" w:cs="Arial"/>
+          <w:i/>
+          <w:sz w:val="20"/>
+          <w:szCs w:val="24"/>
+        </w:rPr>
+      </w:pPr>
+      <w:r>
+        <w:rPr>
+          <w:rFonts w:ascii="Arial" w:hAnsi="Arial" w:cs="Arial"/>
+          <w:i/>
+          <w:sz w:val="20"/>
+          <w:szCs w:val="24"/>
+        </w:rPr>
+        <w:t xml:space="preserve">Ex: </w:t>
+      </w:r>
       <w:r>
         <w:rPr>
           <w:rFonts w:ascii="Courier New" w:hAnsi="Courier New" w:cs="Courier New"/>
           <w:sz w:val="20"/>
           <w:szCs w:val="24"/>
         </w:rPr>
-        <w:t>dme</w:t>
-      </w:r>
-      <w:proofErr w:type="spellEnd"/>
-      <w:r>
-        <w:rPr>
-          <w:rFonts w:ascii="Courier New" w:hAnsi="Courier New" w:cs="Courier New"/>
-          <w:sz w:val="20"/>
-          <w:szCs w:val="24"/>
-        </w:rPr>
-        <w:t xml:space="preserve"> </w:t>
-      </w:r>
-      <w:proofErr w:type="spellStart"/>
-      <w:r>
-        <w:rPr>
-          <w:rFonts w:ascii="Courier New" w:hAnsi="Courier New" w:cs="Courier New"/>
-          <w:sz w:val="20"/>
-          <w:szCs w:val="24"/>
-        </w:rPr>
-        <w:t>api</w:t>
-      </w:r>
-      <w:proofErr w:type="spellEnd"/>
-      <w:r>
-        <w:rPr>
-          <w:rFonts w:ascii="Courier New" w:hAnsi="Courier New" w:cs="Courier New"/>
-          <w:sz w:val="20"/>
-          <w:szCs w:val="24"/>
-        </w:rPr>
-        <w:t xml:space="preserve"> server&gt;/</w:t>
-      </w:r>
-      <w:proofErr w:type="spellStart"/>
-      <w:r>
-        <w:rPr>
-          <w:rFonts w:ascii="Courier New" w:hAnsi="Courier New" w:cs="Courier New"/>
-          <w:sz w:val="20"/>
-          <w:szCs w:val="24"/>
-        </w:rPr>
-        <w:t>dataObject</w:t>
-      </w:r>
-      <w:proofErr w:type="spellEnd"/>
-      <w:r>
-        <w:rPr>
-          <w:rFonts w:ascii="Courier New" w:hAnsi="Courier New" w:cs="Courier New"/>
-          <w:sz w:val="20"/>
-          <w:szCs w:val="24"/>
-        </w:rPr>
-        <w:t>/&lt;data file logical path&gt;  --</w:t>
-      </w:r>
-      <w:proofErr w:type="spellStart"/>
-      <w:r>
-        <w:rPr>
-          <w:rFonts w:ascii="Courier New" w:hAnsi="Courier New" w:cs="Courier New"/>
-          <w:sz w:val="20"/>
-          <w:szCs w:val="24"/>
-        </w:rPr>
-        <w:t>config</w:t>
-      </w:r>
-      <w:proofErr w:type="spellEnd"/>
-      <w:r>
-        <w:rPr>
-          <w:rFonts w:ascii="Courier New" w:hAnsi="Courier New" w:cs="Courier New"/>
-          <w:sz w:val="20"/>
-          <w:szCs w:val="24"/>
-        </w:rPr>
-        <w:t xml:space="preserve"> </w:t>
-      </w:r>
-      <w:proofErr w:type="spellStart"/>
-      <w:r>
-        <w:rPr>
-          <w:rFonts w:ascii="Courier New" w:hAnsi="Courier New" w:cs="Courier New"/>
-          <w:sz w:val="20"/>
-          <w:szCs w:val="24"/>
-        </w:rPr>
-        <w:t>auth-token.cfg</w:t>
-      </w:r>
-      <w:proofErr w:type="spellEnd"/>
-      <w:r>
-        <w:rPr>
-          <w:rFonts w:ascii="Courier New" w:hAnsi="Courier New" w:cs="Courier New"/>
-          <w:sz w:val="20"/>
-          <w:szCs w:val="24"/>
-        </w:rPr>
-        <w:t xml:space="preserve">  -H "Accept: application/</w:t>
-      </w:r>
-      <w:proofErr w:type="spellStart"/>
-      <w:r>
-        <w:rPr>
-          <w:rFonts w:ascii="Courier New" w:hAnsi="Courier New" w:cs="Courier New"/>
-          <w:sz w:val="20"/>
-          <w:szCs w:val="24"/>
-        </w:rPr>
-        <w:t>json</w:t>
-      </w:r>
-      <w:proofErr w:type="spellEnd"/>
-      <w:r>
-        <w:rPr>
-          <w:rFonts w:ascii="Courier New" w:hAnsi="Courier New" w:cs="Courier New"/>
-          <w:sz w:val="20"/>
-          <w:szCs w:val="24"/>
-        </w:rPr>
-        <w:t>"</w:t>
-      </w:r>
-    </w:p>
-    <w:p>
-      <w:pPr>
-        <w:pStyle w:val="ListParagraph"/>
-        <w:rPr>
-          <w:rFonts w:ascii="Arial" w:hAnsi="Arial" w:cs="Arial"/>
-          <w:i/>
-          <w:sz w:val="20"/>
-          <w:szCs w:val="24"/>
-        </w:rPr>
-      </w:pPr>
-    </w:p>
-    <w:p>
-      <w:pPr>
-        <w:pStyle w:val="ListParagraph"/>
-        <w:rPr>
-          <w:rFonts w:ascii="Arial" w:hAnsi="Arial" w:cs="Arial"/>
-          <w:i/>
-          <w:sz w:val="20"/>
-          <w:szCs w:val="24"/>
-        </w:rPr>
-      </w:pPr>
-      <w:r>
-        <w:rPr>
-          <w:rFonts w:ascii="Arial" w:hAnsi="Arial" w:cs="Arial"/>
-          <w:i/>
-          <w:sz w:val="20"/>
-          <w:szCs w:val="24"/>
-        </w:rPr>
-        <w:t xml:space="preserve">Ex: </w:t>
-      </w:r>
-      <w:r>
-        <w:rPr>
-          <w:rFonts w:ascii="Courier New" w:hAnsi="Courier New" w:cs="Courier New"/>
-          <w:sz w:val="20"/>
-          <w:szCs w:val="24"/>
-        </w:rPr>
-        <w:t>curl -k -F "</w:t>
-      </w:r>
-      <w:proofErr w:type="gramStart"/>
-      <w:r>
-        <w:rPr>
-          <w:rFonts w:ascii="Courier New" w:hAnsi="Courier New" w:cs="Courier New"/>
-          <w:sz w:val="20"/>
-          <w:szCs w:val="24"/>
-        </w:rPr>
-        <w:t>dataObjectRegistration=@create_dataobject_input.json;type</w:t>
-      </w:r>
-      <w:proofErr w:type="gramEnd"/>
-      <w:r>
-        <w:rPr>
-          <w:rFonts w:ascii="Courier New" w:hAnsi="Courier New" w:cs="Courier New"/>
-          <w:sz w:val="20"/>
-          <w:szCs w:val="24"/>
-        </w:rPr>
-        <w:t>=application/json" -F "dataObject=@ERR0000861filt.fastq.gz;type=application/octet-stream" -X PUT https://fr-s-hpcdm-gp-d.ncifcrf.gov:7738/hpc-server/dataObject/FNL_SF_Archive/PI_DrRied/ProjectX1/RunC8RCAACXX/SampleA1/ERR0000861filt  --</w:t>
-      </w:r>
-      <w:proofErr w:type="spellStart"/>
-      <w:r>
-        <w:rPr>
-          <w:rFonts w:ascii="Courier New" w:hAnsi="Courier New" w:cs="Courier New"/>
-          <w:sz w:val="20"/>
-          <w:szCs w:val="24"/>
-        </w:rPr>
-        <w:t>config</w:t>
-      </w:r>
-      <w:proofErr w:type="spellEnd"/>
-      <w:r>
-        <w:rPr>
-          <w:rFonts w:ascii="Courier New" w:hAnsi="Courier New" w:cs="Courier New"/>
-          <w:sz w:val="20"/>
-          <w:szCs w:val="24"/>
-        </w:rPr>
-        <w:t xml:space="preserve"> </w:t>
-      </w:r>
-      <w:proofErr w:type="spellStart"/>
-      <w:r>
-        <w:rPr>
-          <w:rFonts w:ascii="Courier New" w:hAnsi="Courier New" w:cs="Courier New"/>
-          <w:sz w:val="20"/>
-          <w:szCs w:val="24"/>
-        </w:rPr>
-        <w:t>auth-token.cfg</w:t>
-      </w:r>
-      <w:proofErr w:type="spellEnd"/>
-      <w:r>
-        <w:rPr>
-          <w:rFonts w:ascii="Courier New" w:hAnsi="Courier New" w:cs="Courier New"/>
-          <w:sz w:val="20"/>
-          <w:szCs w:val="24"/>
-        </w:rPr>
-        <w:t xml:space="preserve">  -H "Accept: application/</w:t>
-      </w:r>
-      <w:proofErr w:type="spellStart"/>
-      <w:r>
-        <w:rPr>
-          <w:rFonts w:ascii="Courier New" w:hAnsi="Courier New" w:cs="Courier New"/>
-          <w:sz w:val="20"/>
-          <w:szCs w:val="24"/>
-        </w:rPr>
-        <w:t>json</w:t>
-      </w:r>
-      <w:proofErr w:type="spellEnd"/>
-      <w:r>
-        <w:rPr>
-          <w:rFonts w:ascii="Courier New" w:hAnsi="Courier New" w:cs="Courier New"/>
-          <w:sz w:val="20"/>
-          <w:szCs w:val="24"/>
-        </w:rPr>
-        <w:t>"</w:t>
+        <w:t>curl -k -F "dataObjectRegistration=@create_dataobject_input.json;type=application/json" -F "dataObject=@ERR0000861filt.fastq.gz;type=application/octet-stream" -X PUT https://fr-s-hpcdm-gp-d.ncifcrf.gov:7738/hpc-server/dataObject/FNL_SF_Archive/PI_DrRied/ProjectX1/RunC8RCAACXX/SampleA1/ERR0000861filt  --config auth-token.cfg  -H "Accept: application/json"</w:t>
       </w:r>
     </w:p>
     <w:p>

</xml_diff>